<commit_message>
Spec: CDI support in adapters and serializers
Signed-off-by: Dmitry Kornilov <dmitry.kornilov@oracle.com>
</commit_message>
<xml_diff>
--- a/spec/spec.docx
+++ b/spec/spec.docx
@@ -15843,6 +15843,7 @@
           <w:noProof w:val="0"/>
           <w:lang w:val="en-US"/>
         </w:rPr>
+        <w:lastRenderedPageBreak/>
         <w:t xml:space="preserve">For wildcard parameter type without bounds, the most specific parameter type MUST be </w:t>
       </w:r>
       <w:r>
@@ -15873,7 +15874,6 @@
           <w:noProof w:val="0"/>
           <w:lang w:val="en-US"/>
         </w:rPr>
-        <w:lastRenderedPageBreak/>
         <w:t xml:space="preserve">Any unresolved type parameter MUST be treated as </w:t>
       </w:r>
       <w:r>
@@ -16483,6 +16483,7 @@
           <w:noProof w:val="0"/>
           <w:lang w:val="en-US"/>
         </w:rPr>
+        <w:lastRenderedPageBreak/>
         <w:t xml:space="preserve">Serialization of supported </w:t>
       </w:r>
       <w:r>
@@ -16525,7 +16526,6 @@
           <w:noProof w:val="0"/>
           <w:lang w:val="en-US"/>
         </w:rPr>
-        <w:lastRenderedPageBreak/>
         <w:t xml:space="preserve">Deserialization into supported </w:t>
       </w:r>
       <w:r>
@@ -19448,6 +19448,35 @@
     </w:p>
     <w:p>
       <w:pPr>
+        <w:rPr>
+          <w:noProof w:val="0"/>
+          <w:lang w:val="en-US"/>
+        </w:rPr>
+      </w:pPr>
+      <w:r>
+        <w:rPr>
+          <w:noProof w:val="0"/>
+          <w:lang w:val="en-US"/>
+        </w:rPr>
+        <w:t>Implementations must provide a CDI support in adapters to allow injection of CDI</w:t>
+      </w:r>
+      <w:r>
+        <w:rPr>
+          <w:noProof w:val="0"/>
+          <w:lang w:val="en-US"/>
+        </w:rPr>
+        <w:t xml:space="preserve"> managed beans</w:t>
+      </w:r>
+      <w:r>
+        <w:rPr>
+          <w:noProof w:val="0"/>
+          <w:lang w:val="en-US"/>
+        </w:rPr>
+        <w:t xml:space="preserve"> into it.</w:t>
+      </w:r>
+    </w:p>
+    <w:p>
+      <w:pPr>
         <w:pStyle w:val="Heading3"/>
         <w:rPr>
           <w:lang w:val="en-US"/>
@@ -19456,6 +19485,8 @@
       <w:bookmarkStart w:id="230" w:name="_Ref450568136"/>
       <w:bookmarkStart w:id="231" w:name="_Toc450577091"/>
       <w:bookmarkStart w:id="232" w:name="_Toc451507544"/>
+      <w:bookmarkStart w:id="233" w:name="_GoBack"/>
+      <w:bookmarkEnd w:id="233"/>
       <w:r>
         <w:rPr>
           <w:lang w:val="en-US"/>
@@ -19859,6 +19890,35 @@
     </w:p>
     <w:p>
       <w:pPr>
+        <w:rPr>
+          <w:noProof w:val="0"/>
+          <w:lang w:val="en-US"/>
+        </w:rPr>
+      </w:pPr>
+      <w:r>
+        <w:rPr>
+          <w:noProof w:val="0"/>
+          <w:lang w:val="en-US"/>
+        </w:rPr>
+        <w:t>Implementations must provide a CDI support in serializers/deserializers to allow injection of CDI</w:t>
+      </w:r>
+      <w:r>
+        <w:rPr>
+          <w:noProof w:val="0"/>
+          <w:lang w:val="en-US"/>
+        </w:rPr>
+        <w:t xml:space="preserve"> managed beans</w:t>
+      </w:r>
+      <w:r>
+        <w:rPr>
+          <w:noProof w:val="0"/>
+          <w:lang w:val="en-US"/>
+        </w:rPr>
+        <w:t xml:space="preserve"> into it.</w:t>
+      </w:r>
+    </w:p>
+    <w:p>
+      <w:pPr>
         <w:pStyle w:val="Heading2"/>
         <w:widowControl/>
         <w:rPr>
@@ -19866,9 +19926,9 @@
           <w:lang w:val="en-US"/>
         </w:rPr>
       </w:pPr>
-      <w:bookmarkStart w:id="233" w:name="_Toc449557392"/>
-      <w:bookmarkStart w:id="234" w:name="_Toc450577092"/>
-      <w:bookmarkStart w:id="235" w:name="_Toc451507545"/>
+      <w:bookmarkStart w:id="234" w:name="_Toc449557392"/>
+      <w:bookmarkStart w:id="235" w:name="_Toc450577092"/>
+      <w:bookmarkStart w:id="236" w:name="_Toc451507545"/>
       <w:r>
         <w:rPr>
           <w:noProof w:val="0"/>
@@ -19876,9 +19936,9 @@
         </w:rPr>
         <w:t>Custom date format</w:t>
       </w:r>
-      <w:bookmarkEnd w:id="233"/>
       <w:bookmarkEnd w:id="234"/>
       <w:bookmarkEnd w:id="235"/>
+      <w:bookmarkEnd w:id="236"/>
     </w:p>
     <w:p>
       <w:pPr>
@@ -19938,6 +19998,7 @@
         </w:numPr>
       </w:pPr>
       <w:r>
+        <w:lastRenderedPageBreak/>
         <w:t xml:space="preserve">field </w:t>
       </w:r>
     </w:p>
@@ -20002,7 +20063,6 @@
           <w:noProof w:val="0"/>
           <w:lang w:val="en-US"/>
         </w:rPr>
-        <w:lastRenderedPageBreak/>
         <w:t xml:space="preserve">Default date format and default locale can be customized globally using </w:t>
       </w:r>
       <w:r>
@@ -20111,9 +20171,9 @@
           <w:lang w:val="en-US"/>
         </w:rPr>
       </w:pPr>
-      <w:bookmarkStart w:id="236" w:name="_Toc449557393"/>
-      <w:bookmarkStart w:id="237" w:name="_Toc450577093"/>
-      <w:bookmarkStart w:id="238" w:name="_Toc451507546"/>
+      <w:bookmarkStart w:id="237" w:name="_Toc449557393"/>
+      <w:bookmarkStart w:id="238" w:name="_Toc450577093"/>
+      <w:bookmarkStart w:id="239" w:name="_Toc451507546"/>
       <w:r>
         <w:rPr>
           <w:noProof w:val="0"/>
@@ -20121,9 +20181,9 @@
         </w:rPr>
         <w:t>Custom number format</w:t>
       </w:r>
-      <w:bookmarkEnd w:id="236"/>
       <w:bookmarkEnd w:id="237"/>
       <w:bookmarkEnd w:id="238"/>
+      <w:bookmarkEnd w:id="239"/>
     </w:p>
     <w:p>
       <w:pPr>
@@ -20260,9 +20320,9 @@
           <w:lang w:val="en-US"/>
         </w:rPr>
       </w:pPr>
-      <w:bookmarkStart w:id="239" w:name="_Toc449557394"/>
-      <w:bookmarkStart w:id="240" w:name="_Toc450577094"/>
-      <w:bookmarkStart w:id="241" w:name="_Toc451507547"/>
+      <w:bookmarkStart w:id="240" w:name="_Toc449557394"/>
+      <w:bookmarkStart w:id="241" w:name="_Toc450577094"/>
+      <w:bookmarkStart w:id="242" w:name="_Toc451507547"/>
       <w:r>
         <w:rPr>
           <w:noProof w:val="0"/>
@@ -20270,9 +20330,9 @@
         </w:rPr>
         <w:t>Custom binary data handling</w:t>
       </w:r>
-      <w:bookmarkEnd w:id="239"/>
       <w:bookmarkEnd w:id="240"/>
       <w:bookmarkEnd w:id="241"/>
+      <w:bookmarkEnd w:id="242"/>
     </w:p>
     <w:p>
       <w:pPr>
@@ -20420,9 +20480,9 @@
           <w:lang w:val="en-US"/>
         </w:rPr>
       </w:pPr>
-      <w:bookmarkStart w:id="242" w:name="_Toc449557395"/>
-      <w:bookmarkStart w:id="243" w:name="_Toc450577095"/>
-      <w:bookmarkStart w:id="244" w:name="_Toc451507548"/>
+      <w:bookmarkStart w:id="243" w:name="_Toc449557395"/>
+      <w:bookmarkStart w:id="244" w:name="_Toc450577095"/>
+      <w:bookmarkStart w:id="245" w:name="_Toc451507548"/>
       <w:r>
         <w:rPr>
           <w:noProof w:val="0"/>
@@ -20431,9 +20491,9 @@
         <w:lastRenderedPageBreak/>
         <w:t>Appendix</w:t>
       </w:r>
-      <w:bookmarkEnd w:id="242"/>
       <w:bookmarkEnd w:id="243"/>
       <w:bookmarkEnd w:id="244"/>
+      <w:bookmarkEnd w:id="245"/>
     </w:p>
     <w:p>
       <w:pPr>
@@ -20442,16 +20502,16 @@
           <w:lang w:val="en-US"/>
         </w:rPr>
       </w:pPr>
-      <w:bookmarkStart w:id="245" w:name="_Toc450577096"/>
-      <w:bookmarkStart w:id="246" w:name="_Toc451507549"/>
+      <w:bookmarkStart w:id="246" w:name="_Toc450577096"/>
+      <w:bookmarkStart w:id="247" w:name="_Toc451507549"/>
       <w:r>
         <w:rPr>
           <w:lang w:val="en-US"/>
         </w:rPr>
         <w:t>Change Log</w:t>
       </w:r>
-      <w:bookmarkEnd w:id="245"/>
       <w:bookmarkEnd w:id="246"/>
+      <w:bookmarkEnd w:id="247"/>
     </w:p>
     <w:p>
       <w:pPr>
@@ -20460,18 +20520,18 @@
           <w:lang w:val="en-US"/>
         </w:rPr>
       </w:pPr>
-      <w:bookmarkStart w:id="247" w:name="_Toc449557396"/>
-      <w:bookmarkStart w:id="248" w:name="_Toc450577097"/>
-      <w:bookmarkStart w:id="249" w:name="_Toc451507550"/>
+      <w:bookmarkStart w:id="248" w:name="_Toc449557396"/>
+      <w:bookmarkStart w:id="249" w:name="_Toc450577097"/>
+      <w:bookmarkStart w:id="250" w:name="_Toc451507550"/>
       <w:r>
         <w:rPr>
           <w:lang w:val="en-US"/>
         </w:rPr>
         <w:t>Changes Since 1.0 Early Draft</w:t>
       </w:r>
-      <w:bookmarkEnd w:id="247"/>
       <w:bookmarkEnd w:id="248"/>
       <w:bookmarkEnd w:id="249"/>
+      <w:bookmarkEnd w:id="250"/>
     </w:p>
     <w:p>
       <w:pPr>
@@ -20987,8 +21047,6 @@
       <w:r>
         <w:t>fixed</w:t>
       </w:r>
-      <w:bookmarkStart w:id="250" w:name="_GoBack"/>
-      <w:bookmarkEnd w:id="250"/>
       <w:r>
         <w:t>.</w:t>
       </w:r>
@@ -21056,6 +21114,72 @@
         <w:t>jsonb.strict-ijson</w:t>
       </w:r>
       <w:r>
+        <w:t>.</w:t>
+      </w:r>
+    </w:p>
+    <w:p>
+      <w:pPr>
+        <w:pStyle w:val="ListParagraph"/>
+        <w:numPr>
+          <w:ilvl w:val="0"/>
+          <w:numId w:val="28"/>
+        </w:numPr>
+      </w:pPr>
+      <w:r>
+        <w:t>Section</w:t>
+      </w:r>
+      <w:r>
+        <w:t>s</w:t>
+      </w:r>
+      <w:r>
+        <w:t xml:space="preserve"> </w:t>
+      </w:r>
+      <w:r>
+        <w:fldChar w:fldCharType="begin"/>
+      </w:r>
+      <w:r>
+        <w:instrText xml:space="preserve"> REF _Ref450568157 \r \h </w:instrText>
+      </w:r>
+      <w:r>
+        <w:fldChar w:fldCharType="separate"/>
+      </w:r>
+      <w:r>
+        <w:t>4.7.1</w:t>
+      </w:r>
+      <w:r>
+        <w:fldChar w:fldCharType="end"/>
+      </w:r>
+      <w:r>
+        <w:t xml:space="preserve"> and </w:t>
+      </w:r>
+      <w:r>
+        <w:fldChar w:fldCharType="begin"/>
+      </w:r>
+      <w:r>
+        <w:instrText xml:space="preserve"> REF _Ref450568136 \r \h </w:instrText>
+      </w:r>
+      <w:r>
+        <w:fldChar w:fldCharType="separate"/>
+      </w:r>
+      <w:r>
+        <w:t>4.7.2</w:t>
+      </w:r>
+      <w:r>
+        <w:fldChar w:fldCharType="end"/>
+      </w:r>
+      <w:r>
+        <w:t xml:space="preserve">: </w:t>
+      </w:r>
+      <w:r>
+        <w:rPr>
+          <w:lang w:val="en-US"/>
+        </w:rPr>
+        <w:t>Added CDI support</w:t>
+      </w:r>
+      <w:r>
+        <w:rPr>
+          <w:lang w:val="en-US"/>
+        </w:rPr>
         <w:t>.</w:t>
       </w:r>
     </w:p>
@@ -21072,8 +21196,8 @@
         </w:rPr>
       </w:pPr>
     </w:p>
-    <w:bookmarkStart w:id="251" w:name="_Toc450577098" w:displacedByCustomXml="next"/>
-    <w:bookmarkStart w:id="252" w:name="_Toc451507551" w:displacedByCustomXml="next"/>
+    <w:bookmarkStart w:id="251" w:name="_Toc451507551" w:displacedByCustomXml="next"/>
+    <w:bookmarkStart w:id="252" w:name="_Toc450577098" w:displacedByCustomXml="next"/>
     <w:sdt>
       <w:sdtPr>
         <w:rPr>
@@ -21721,7 +21845,7 @@
         <w:szCs w:val="24"/>
         <w:lang w:val="en-US"/>
       </w:rPr>
-      <w:t>June 14, 2016</w:t>
+      <w:t>July 22, 2016</w:t>
     </w:r>
     <w:r>
       <w:rPr>
@@ -21773,7 +21897,7 @@
         <w:sz w:val="20"/>
         <w:szCs w:val="24"/>
       </w:rPr>
-      <w:t>23</w:t>
+      <w:t>21</w:t>
     </w:r>
     <w:r>
       <w:rPr>
@@ -21877,7 +22001,7 @@
         <w:szCs w:val="24"/>
         <w:lang w:val="en-US"/>
       </w:rPr>
-      <w:t>June 14, 2016</w:t>
+      <w:t>July 22, 2016</w:t>
     </w:r>
     <w:r>
       <w:rPr>
@@ -21965,7 +22089,7 @@
         <w:b/>
         <w:bCs/>
       </w:rPr>
-      <w:t>5</w:t>
+      <w:t>4</w:t>
     </w:r>
     <w:r>
       <w:fldChar w:fldCharType="end"/>
@@ -21989,7 +22113,7 @@
       <w:fldChar w:fldCharType="separate"/>
     </w:r>
     <w:r>
-      <w:t>Appendix</w:t>
+      <w:t>Customizing Mapping</w:t>
     </w:r>
     <w:r>
       <w:fldChar w:fldCharType="end"/>
@@ -25266,7 +25390,7 @@
     </w:rPrDefault>
     <w:pPrDefault/>
   </w:docDefaults>
-  <w:latentStyles w:defLockedState="0" w:defUIPriority="99" w:defSemiHidden="0" w:defUnhideWhenUsed="0" w:defQFormat="0" w:count="380">
+  <w:latentStyles w:defLockedState="0" w:defUIPriority="99" w:defSemiHidden="0" w:defUnhideWhenUsed="0" w:defQFormat="0" w:count="381">
     <w:lsdException w:name="Normal" w:uiPriority="0" w:qFormat="1"/>
     <w:lsdException w:name="heading 1" w:uiPriority="9" w:qFormat="1"/>
     <w:lsdException w:name="heading 2" w:qFormat="1"/>
@@ -25372,7 +25496,6 @@
     <w:lsdException w:name="HTML Sample" w:semiHidden="1" w:unhideWhenUsed="1"/>
     <w:lsdException w:name="HTML Typewriter" w:semiHidden="1" w:unhideWhenUsed="1"/>
     <w:lsdException w:name="HTML Variable" w:semiHidden="1" w:unhideWhenUsed="1"/>
-    <w:lsdException w:name="Normal Table" w:semiHidden="1" w:unhideWhenUsed="1"/>
     <w:lsdException w:name="annotation subject" w:semiHidden="1" w:unhideWhenUsed="1"/>
     <w:lsdException w:name="No List" w:semiHidden="1" w:unhideWhenUsed="1"/>
     <w:lsdException w:name="Outline List 1" w:semiHidden="1" w:unhideWhenUsed="1"/>
@@ -25419,10 +25542,8 @@
     <w:lsdException w:name="Table Subtle 2" w:semiHidden="1" w:unhideWhenUsed="1"/>
     <w:lsdException w:name="Table Web 1" w:semiHidden="1" w:unhideWhenUsed="1"/>
     <w:lsdException w:name="Table Web 2" w:semiHidden="1" w:unhideWhenUsed="1"/>
-    <w:lsdException w:name="Table Web 3" w:semiHidden="1" w:unhideWhenUsed="1"/>
     <w:lsdException w:name="Balloon Text" w:semiHidden="1" w:unhideWhenUsed="1"/>
     <w:lsdException w:name="Table Grid" w:uiPriority="39"/>
-    <w:lsdException w:name="Table Theme" w:semiHidden="1" w:unhideWhenUsed="1"/>
     <w:lsdException w:name="Placeholder Text" w:semiHidden="1"/>
     <w:lsdException w:name="No Spacing" w:uiPriority="1" w:qFormat="1"/>
     <w:lsdException w:name="Light Shading" w:uiPriority="60"/>
@@ -25638,6 +25759,7 @@
     <w:lsdException w:name="List Table 5 Dark Accent 6" w:uiPriority="50"/>
     <w:lsdException w:name="List Table 6 Colorful Accent 6" w:uiPriority="51"/>
     <w:lsdException w:name="List Table 7 Colorful Accent 6" w:uiPriority="52"/>
+    <w:lsdException w:name="Mention" w:semiHidden="1" w:unhideWhenUsed="1"/>
   </w:latentStyles>
   <w:style w:type="paragraph" w:default="1" w:styleId="Normal">
     <w:name w:val="Normal"/>
@@ -25871,7 +25993,6 @@
   <w:style w:type="character" w:default="1" w:styleId="DefaultParagraphFont">
     <w:name w:val="Default Paragraph Font"/>
     <w:uiPriority w:val="1"/>
-    <w:semiHidden/>
     <w:unhideWhenUsed/>
   </w:style>
   <w:style w:type="table" w:default="1" w:styleId="TableNormal">
@@ -27515,7 +27636,7 @@
 </file>
 
 <file path=customXml/itemProps1.xml><?xml version="1.0" encoding="utf-8"?>
-<ds:datastoreItem xmlns:ds="http://schemas.openxmlformats.org/officeDocument/2006/customXml" ds:itemID="{A8C116FB-8275-284B-95E5-1870E86A9D1A}">
+<ds:datastoreItem xmlns:ds="http://schemas.openxmlformats.org/officeDocument/2006/customXml" ds:itemID="{FA843E78-1099-BF46-9629-541E5A3637B3}">
   <ds:schemaRefs>
     <ds:schemaRef ds:uri="http://schemas.openxmlformats.org/officeDocument/2006/bibliography"/>
   </ds:schemaRefs>

</xml_diff>

<commit_message>
Preparing spec for PFD.
Signed-off-by: Dmitry Kornilov <dmitry.kornilov@oracle.com>
</commit_message>
<xml_diff>
--- a/spec/spec.docx
+++ b/spec/spec.docx
@@ -61,7 +61,20 @@
         <w:rPr>
           <w:lang w:val="en-US"/>
         </w:rPr>
-        <w:t>Version 1.0 Public Draft</w:t>
+        <w:t xml:space="preserve">Version 1.0 </w:t>
+      </w:r>
+      <w:r>
+        <w:rPr>
+          <w:lang w:val="en-US"/>
+        </w:rPr>
+        <w:br/>
+        <w:t>Proposed Final</w:t>
+      </w:r>
+      <w:r>
+        <w:rPr>
+          <w:lang w:val="en-US"/>
+        </w:rPr>
+        <w:t xml:space="preserve"> Draft</w:t>
       </w:r>
     </w:p>
     <w:p>
@@ -75,7 +88,13 @@
         <w:rPr>
           <w:lang w:val="en-US"/>
         </w:rPr>
-        <w:t>10.02.2017</w:t>
+        <w:t>10.03</w:t>
+      </w:r>
+      <w:r>
+        <w:rPr>
+          <w:lang w:val="en-US"/>
+        </w:rPr>
+        <w:t>.2017</w:t>
       </w:r>
     </w:p>
     <w:p>
@@ -364,7 +383,13 @@
         <w:rPr>
           <w:lang w:val="en-US"/>
         </w:rPr>
-        <w:t>Status: Early Draft Review</w:t>
+        <w:t xml:space="preserve">Status: </w:t>
+      </w:r>
+      <w:r>
+        <w:rPr>
+          <w:lang w:val="en-US"/>
+        </w:rPr>
+        <w:t>Proposed Final Draft</w:t>
       </w:r>
       <w:r>
         <w:rPr>
@@ -376,7 +401,7 @@
         <w:rPr>
           <w:lang w:val="en-US"/>
         </w:rPr>
-        <w:t>Release: May 2016</w:t>
+        <w:t>Release: March 2017</w:t>
       </w:r>
     </w:p>
     <w:p>
@@ -5866,7 +5891,6 @@
           <w:id w:val="-1719743440"/>
           <w:citation/>
         </w:sdtPr>
-        <w:sdtEndPr/>
         <w:sdtContent>
           <w:r>
             <w:rPr>
@@ -5946,7 +5970,6 @@
           <w:id w:val="1486660654"/>
           <w:citation/>
         </w:sdtPr>
-        <w:sdtEndPr/>
         <w:sdtContent>
           <w:r>
             <w:rPr>
@@ -6005,7 +6028,6 @@
           <w:id w:val="-53704090"/>
           <w:citation/>
         </w:sdtPr>
-        <w:sdtEndPr/>
         <w:sdtContent>
           <w:r>
             <w:rPr>
@@ -6064,7 +6086,6 @@
           <w:id w:val="1860244623"/>
           <w:citation/>
         </w:sdtPr>
-        <w:sdtEndPr/>
         <w:sdtContent>
           <w:r>
             <w:rPr>
@@ -6863,7 +6884,6 @@
           <w:id w:val="2031523327"/>
           <w:citation/>
         </w:sdtPr>
-        <w:sdtEndPr/>
         <w:sdtContent>
           <w:r>
             <w:rPr>
@@ -8060,7 +8080,6 @@
           <w:id w:val="-2076885187"/>
           <w:citation/>
         </w:sdtPr>
-        <w:sdtEndPr/>
         <w:sdtContent>
           <w:r>
             <w:rPr>
@@ -8121,7 +8140,6 @@
           <w:id w:val="1779988984"/>
           <w:citation/>
         </w:sdtPr>
-        <w:sdtEndPr/>
         <w:sdtContent>
           <w:r>
             <w:rPr>
@@ -8182,7 +8200,6 @@
           <w:id w:val="1652249246"/>
           <w:citation/>
         </w:sdtPr>
-        <w:sdtEndPr/>
         <w:sdtContent>
           <w:r>
             <w:rPr>
@@ -8236,7 +8253,6 @@
           <w:id w:val="-1240250178"/>
           <w:citation/>
         </w:sdtPr>
-        <w:sdtEndPr/>
         <w:sdtContent>
           <w:r>
             <w:rPr>
@@ -8290,7 +8306,6 @@
           <w:id w:val="650026328"/>
           <w:citation/>
         </w:sdtPr>
-        <w:sdtEndPr/>
         <w:sdtContent>
           <w:r>
             <w:rPr>
@@ -8358,7 +8373,6 @@
           <w:id w:val="-1080748655"/>
           <w:citation/>
         </w:sdtPr>
-        <w:sdtEndPr/>
         <w:sdtContent>
           <w:r>
             <w:rPr>
@@ -8460,7 +8474,6 @@
           <w:id w:val="1075550474"/>
           <w:citation/>
         </w:sdtPr>
-        <w:sdtEndPr/>
         <w:sdtContent>
           <w:r>
             <w:rPr>
@@ -8773,7 +8786,6 @@
           <w:id w:val="-1745483"/>
           <w:citation/>
         </w:sdtPr>
-        <w:sdtEndPr/>
         <w:sdtContent>
           <w:r>
             <w:rPr>
@@ -14260,7 +14272,6 @@
           <w:id w:val="-1171098041"/>
           <w:citation/>
         </w:sdtPr>
-        <w:sdtEndPr/>
         <w:sdtContent>
           <w:r>
             <w:rPr>
@@ -14777,7 +14788,6 @@
           <w:id w:val="-378467806"/>
           <w:citation/>
         </w:sdtPr>
-        <w:sdtEndPr/>
         <w:sdtContent>
           <w:r>
             <w:rPr>
@@ -19407,7 +19417,6 @@
           <w:id w:val="-1070034651"/>
           <w:citation/>
         </w:sdtPr>
-        <w:sdtEndPr/>
         <w:sdtContent>
           <w:r>
             <w:rPr>
@@ -20903,11 +20912,9 @@
         </w:rPr>
         <w:t>/Deserializers</w:t>
       </w:r>
-      <w:bookmarkStart w:id="234" w:name="_GoBack"/>
       <w:bookmarkEnd w:id="231"/>
       <w:bookmarkEnd w:id="232"/>
       <w:bookmarkEnd w:id="233"/>
-      <w:bookmarkEnd w:id="234"/>
     </w:p>
     <w:p>
       <w:pPr>
@@ -21421,10 +21428,10 @@
           <w:lang w:val="en-US"/>
         </w:rPr>
       </w:pPr>
-      <w:bookmarkStart w:id="235" w:name="_Toc449557392"/>
-      <w:bookmarkStart w:id="236" w:name="_Toc450577092"/>
-      <w:bookmarkStart w:id="237" w:name="_Toc451507545"/>
-      <w:bookmarkStart w:id="238" w:name="_Ref474423559"/>
+      <w:bookmarkStart w:id="234" w:name="_Toc449557392"/>
+      <w:bookmarkStart w:id="235" w:name="_Toc450577092"/>
+      <w:bookmarkStart w:id="236" w:name="_Toc451507545"/>
+      <w:bookmarkStart w:id="237" w:name="_Ref474423559"/>
       <w:r>
         <w:rPr>
           <w:noProof w:val="0"/>
@@ -21432,10 +21439,10 @@
         </w:rPr>
         <w:t>Custom date format</w:t>
       </w:r>
+      <w:bookmarkEnd w:id="234"/>
       <w:bookmarkEnd w:id="235"/>
       <w:bookmarkEnd w:id="236"/>
       <w:bookmarkEnd w:id="237"/>
-      <w:bookmarkEnd w:id="238"/>
     </w:p>
     <w:p>
       <w:pPr>
@@ -21765,10 +21772,10 @@
           <w:lang w:val="en-US"/>
         </w:rPr>
       </w:pPr>
-      <w:bookmarkStart w:id="239" w:name="_Toc449557393"/>
-      <w:bookmarkStart w:id="240" w:name="_Toc450577093"/>
-      <w:bookmarkStart w:id="241" w:name="_Toc451507546"/>
-      <w:bookmarkStart w:id="242" w:name="_Ref474423645"/>
+      <w:bookmarkStart w:id="238" w:name="_Toc449557393"/>
+      <w:bookmarkStart w:id="239" w:name="_Toc450577093"/>
+      <w:bookmarkStart w:id="240" w:name="_Toc451507546"/>
+      <w:bookmarkStart w:id="241" w:name="_Ref474423645"/>
       <w:r>
         <w:rPr>
           <w:noProof w:val="0"/>
@@ -21776,10 +21783,10 @@
         </w:rPr>
         <w:t>Custom number format</w:t>
       </w:r>
+      <w:bookmarkEnd w:id="238"/>
       <w:bookmarkEnd w:id="239"/>
       <w:bookmarkEnd w:id="240"/>
       <w:bookmarkEnd w:id="241"/>
-      <w:bookmarkEnd w:id="242"/>
     </w:p>
     <w:p>
       <w:pPr>
@@ -22013,9 +22020,9 @@
           <w:lang w:val="en-US"/>
         </w:rPr>
       </w:pPr>
-      <w:bookmarkStart w:id="243" w:name="_Toc449557394"/>
-      <w:bookmarkStart w:id="244" w:name="_Toc450577094"/>
-      <w:bookmarkStart w:id="245" w:name="_Toc451507547"/>
+      <w:bookmarkStart w:id="242" w:name="_Toc449557394"/>
+      <w:bookmarkStart w:id="243" w:name="_Toc450577094"/>
+      <w:bookmarkStart w:id="244" w:name="_Toc451507547"/>
       <w:r>
         <w:rPr>
           <w:noProof w:val="0"/>
@@ -22023,9 +22030,9 @@
         </w:rPr>
         <w:t>Custom binary data handling</w:t>
       </w:r>
+      <w:bookmarkEnd w:id="242"/>
       <w:bookmarkEnd w:id="243"/>
       <w:bookmarkEnd w:id="244"/>
-      <w:bookmarkEnd w:id="245"/>
     </w:p>
     <w:p>
       <w:pPr>
@@ -22190,9 +22197,9 @@
           <w:lang w:val="en-US"/>
         </w:rPr>
       </w:pPr>
-      <w:bookmarkStart w:id="246" w:name="_Toc449557395"/>
-      <w:bookmarkStart w:id="247" w:name="_Toc450577095"/>
-      <w:bookmarkStart w:id="248" w:name="_Toc451507548"/>
+      <w:bookmarkStart w:id="245" w:name="_Toc449557395"/>
+      <w:bookmarkStart w:id="246" w:name="_Toc450577095"/>
+      <w:bookmarkStart w:id="247" w:name="_Toc451507548"/>
       <w:r>
         <w:rPr>
           <w:noProof w:val="0"/>
@@ -22201,47 +22208,47 @@
         <w:lastRenderedPageBreak/>
         <w:t>Appendix</w:t>
       </w:r>
+      <w:bookmarkEnd w:id="245"/>
       <w:bookmarkEnd w:id="246"/>
       <w:bookmarkEnd w:id="247"/>
+    </w:p>
+    <w:p>
+      <w:pPr>
+        <w:pStyle w:val="Heading2"/>
+        <w:rPr>
+          <w:lang w:val="en-US"/>
+        </w:rPr>
+      </w:pPr>
+      <w:bookmarkStart w:id="248" w:name="_Toc450577096"/>
+      <w:bookmarkStart w:id="249" w:name="_Toc451507549"/>
+      <w:r>
+        <w:rPr>
+          <w:lang w:val="en-US"/>
+        </w:rPr>
+        <w:t>Change Log</w:t>
+      </w:r>
       <w:bookmarkEnd w:id="248"/>
-    </w:p>
-    <w:p>
-      <w:pPr>
-        <w:pStyle w:val="Heading2"/>
-        <w:rPr>
-          <w:lang w:val="en-US"/>
-        </w:rPr>
-      </w:pPr>
-      <w:bookmarkStart w:id="249" w:name="_Toc450577096"/>
-      <w:bookmarkStart w:id="250" w:name="_Toc451507549"/>
-      <w:r>
-        <w:rPr>
-          <w:lang w:val="en-US"/>
-        </w:rPr>
-        <w:t>Change Log</w:t>
-      </w:r>
       <w:bookmarkEnd w:id="249"/>
+    </w:p>
+    <w:p>
+      <w:pPr>
+        <w:pStyle w:val="Heading3"/>
+        <w:rPr>
+          <w:lang w:val="en-US"/>
+        </w:rPr>
+      </w:pPr>
+      <w:bookmarkStart w:id="250" w:name="_Toc449557396"/>
+      <w:bookmarkStart w:id="251" w:name="_Toc450577097"/>
+      <w:bookmarkStart w:id="252" w:name="_Toc451507550"/>
+      <w:r>
+        <w:rPr>
+          <w:lang w:val="en-US"/>
+        </w:rPr>
+        <w:t>Changes Since 1.0 Early Draft</w:t>
+      </w:r>
       <w:bookmarkEnd w:id="250"/>
-    </w:p>
-    <w:p>
-      <w:pPr>
-        <w:pStyle w:val="Heading3"/>
-        <w:rPr>
-          <w:lang w:val="en-US"/>
-        </w:rPr>
-      </w:pPr>
-      <w:bookmarkStart w:id="251" w:name="_Toc449557396"/>
-      <w:bookmarkStart w:id="252" w:name="_Toc450577097"/>
-      <w:bookmarkStart w:id="253" w:name="_Toc451507550"/>
-      <w:r>
-        <w:rPr>
-          <w:lang w:val="en-US"/>
-        </w:rPr>
-        <w:t>Changes Since 1.0 Early Draft</w:t>
-      </w:r>
       <w:bookmarkEnd w:id="251"/>
       <w:bookmarkEnd w:id="252"/>
-      <w:bookmarkEnd w:id="253"/>
     </w:p>
     <w:p>
       <w:pPr>
@@ -23135,7 +23142,20 @@
         <w:rPr>
           <w:lang w:val="en-US"/>
         </w:rPr>
-        <w:t>: Added a paragrath explicitly explaining the use case when JsonbDateFormat annotation is placed on getter or setter.</w:t>
+        <w:t xml:space="preserve">: Added a paragrath explicitly explaining the use case when </w:t>
+      </w:r>
+      <w:r>
+        <w:rPr>
+          <w:i/>
+          <w:lang w:val="en-US"/>
+        </w:rPr>
+        <w:t>JsonbDateFormat</w:t>
+      </w:r>
+      <w:r>
+        <w:rPr>
+          <w:lang w:val="en-US"/>
+        </w:rPr>
+        <w:t xml:space="preserve"> annotation is placed on getter or setter.</w:t>
       </w:r>
     </w:p>
     <w:p>
@@ -23194,7 +23214,20 @@
         <w:rPr>
           <w:lang w:val="en-US"/>
         </w:rPr>
-        <w:t>: Added a paragrath explicitly explaining the use case when JsonbNumberFormat annotation is placed on getter or setter.</w:t>
+        <w:t xml:space="preserve">: Added a paragrath explicitly explaining the use case when </w:t>
+      </w:r>
+      <w:r>
+        <w:rPr>
+          <w:i/>
+          <w:lang w:val="en-US"/>
+        </w:rPr>
+        <w:t>JsonbNumberFormat</w:t>
+      </w:r>
+      <w:r>
+        <w:rPr>
+          <w:lang w:val="en-US"/>
+        </w:rPr>
+        <w:t xml:space="preserve"> annotation is placed on getter or setter.</w:t>
       </w:r>
     </w:p>
     <w:p>
@@ -23212,7 +23245,15 @@
         <w:rPr>
           <w:lang w:val="en-US"/>
         </w:rPr>
-        <w:t xml:space="preserve">Section </w:t>
+        <w:t>Sectio</w:t>
+      </w:r>
+      <w:bookmarkStart w:id="253" w:name="_GoBack"/>
+      <w:bookmarkEnd w:id="253"/>
+      <w:r>
+        <w:rPr>
+          <w:lang w:val="en-US"/>
+        </w:rPr>
+        <w:t xml:space="preserve">n </w:t>
       </w:r>
       <w:r>
         <w:rPr>
@@ -23253,13 +23294,38 @@
         <w:rPr>
           <w:lang w:val="en-US"/>
         </w:rPr>
-        <w:t>: JsonbProperty on parameters is required for proper mapping. If not present</w:t>
-      </w:r>
-      <w:r>
-        <w:rPr>
-          <w:lang w:val="en-US"/>
-        </w:rPr>
-        <w:t xml:space="preserve"> mapping is is done by matching names, but not guaranteed.</w:t>
+        <w:t xml:space="preserve">: </w:t>
+      </w:r>
+      <w:r>
+        <w:rPr>
+          <w:i/>
+          <w:lang w:val="en-US"/>
+        </w:rPr>
+        <w:t>JsonbProperty</w:t>
+      </w:r>
+      <w:r>
+        <w:rPr>
+          <w:lang w:val="en-US"/>
+        </w:rPr>
+        <w:t xml:space="preserve"> on parameters is required for proper mapping. If not present</w:t>
+      </w:r>
+      <w:r>
+        <w:rPr>
+          <w:lang w:val="en-US"/>
+        </w:rPr>
+        <w:t xml:space="preserve"> mapping is is done by matching names, but </w:t>
+      </w:r>
+      <w:r>
+        <w:rPr>
+          <w:lang w:val="en-US"/>
+        </w:rPr>
+        <w:t xml:space="preserve">is </w:t>
+      </w:r>
+      <w:r>
+        <w:rPr>
+          <w:lang w:val="en-US"/>
+        </w:rPr>
+        <w:t>not guaranteed.</w:t>
       </w:r>
     </w:p>
     <w:p>
@@ -23275,8 +23341,8 @@
         </w:rPr>
       </w:pPr>
     </w:p>
-    <w:bookmarkStart w:id="254" w:name="_Toc450577098" w:displacedByCustomXml="next"/>
-    <w:bookmarkStart w:id="255" w:name="_Toc451507551" w:displacedByCustomXml="next"/>
+    <w:bookmarkStart w:id="254" w:name="_Toc451507551" w:displacedByCustomXml="next"/>
+    <w:bookmarkStart w:id="255" w:name="_Toc450577098" w:displacedByCustomXml="next"/>
     <w:sdt>
       <w:sdtPr>
         <w:rPr>
@@ -23291,7 +23357,6 @@
           <w:docPartUnique/>
         </w:docPartObj>
       </w:sdtPr>
-      <w:sdtEndPr/>
       <w:sdtContent>
         <w:p>
           <w:pPr>
@@ -23308,7 +23373,6 @@
             <w:id w:val="-1307006158"/>
             <w:bibliography/>
           </w:sdtPr>
-          <w:sdtEndPr/>
           <w:sdtContent>
             <w:p>
               <w:pPr>
@@ -23872,9 +23936,16 @@
       <w:rPr>
         <w:sz w:val="20"/>
         <w:szCs w:val="24"/>
+      </w:rPr>
+      <w:t xml:space="preserve">Proposed </w:t>
+    </w:r>
+    <w:r>
+      <w:rPr>
+        <w:sz w:val="20"/>
+        <w:szCs w:val="24"/>
         <w:lang w:val="en-US"/>
       </w:rPr>
-      <w:t>Public</w:t>
+      <w:t>Final</w:t>
     </w:r>
     <w:r>
       <w:rPr>
@@ -23926,7 +23997,7 @@
         <w:szCs w:val="24"/>
         <w:lang w:val="en-US"/>
       </w:rPr>
-      <w:t>March 6, 2017</w:t>
+      <w:t>March 10, 2017</w:t>
     </w:r>
     <w:r>
       <w:rPr>
@@ -23978,7 +24049,7 @@
         <w:sz w:val="20"/>
         <w:szCs w:val="24"/>
       </w:rPr>
-      <w:t>18</w:t>
+      <w:t>24</w:t>
     </w:r>
     <w:r>
       <w:rPr>
@@ -24030,7 +24101,7 @@
         <w:szCs w:val="24"/>
         <w:lang w:val="en-US"/>
       </w:rPr>
-      <w:t>Public</w:t>
+      <w:t>Proposed Final</w:t>
     </w:r>
     <w:r>
       <w:rPr>
@@ -24082,7 +24153,7 @@
         <w:szCs w:val="24"/>
         <w:lang w:val="en-US"/>
       </w:rPr>
-      <w:t>March 6, 2017</w:t>
+      <w:t>March 10, 2017</w:t>
     </w:r>
     <w:r>
       <w:rPr>
@@ -24170,7 +24241,7 @@
         <w:b/>
         <w:bCs/>
       </w:rPr>
-      <w:t>4</w:t>
+      <w:t>6</w:t>
     </w:r>
     <w:r>
       <w:fldChar w:fldCharType="end"/>
@@ -24194,7 +24265,7 @@
       <w:fldChar w:fldCharType="separate"/>
     </w:r>
     <w:r>
-      <w:t>Customizing Mapping</w:t>
+      <w:t>Bibliography</w:t>
     </w:r>
     <w:r>
       <w:fldChar w:fldCharType="end"/>
@@ -29722,7 +29793,7 @@
 </file>
 
 <file path=customXml/itemProps1.xml><?xml version="1.0" encoding="utf-8"?>
-<ds:datastoreItem xmlns:ds="http://schemas.openxmlformats.org/officeDocument/2006/customXml" ds:itemID="{8B66A2FB-D838-6D46-94E5-4005D331AACF}">
+<ds:datastoreItem xmlns:ds="http://schemas.openxmlformats.org/officeDocument/2006/customXml" ds:itemID="{521A75C4-7312-F849-AF4A-90283A087774}">
   <ds:schemaRefs>
     <ds:schemaRef ds:uri="http://schemas.openxmlformats.org/officeDocument/2006/bibliography"/>
   </ds:schemaRefs>

</xml_diff>

<commit_message>
Clarified JsonbTransient use cases when exceptions are thrown.
Signed-off-by: Dmitry Kornilov <dmitry.kornilov@oracle.com>
</commit_message>
<xml_diff>
--- a/spec/spec.docx
+++ b/spec/spec.docx
@@ -17714,6 +17714,7 @@
       <w:bookmarkStart w:id="186" w:name="_Ref450151182"/>
       <w:bookmarkStart w:id="187" w:name="_Toc450577077"/>
       <w:bookmarkStart w:id="188" w:name="_Toc451507530"/>
+      <w:bookmarkStart w:id="189" w:name="_Ref477516171"/>
       <w:proofErr w:type="spellStart"/>
       <w:proofErr w:type="gramStart"/>
       <w:r>
@@ -17735,6 +17736,7 @@
       <w:bookmarkEnd w:id="186"/>
       <w:bookmarkEnd w:id="187"/>
       <w:bookmarkEnd w:id="188"/>
+      <w:bookmarkEnd w:id="189"/>
       <w:proofErr w:type="spellEnd"/>
     </w:p>
     <w:p>
@@ -17798,7 +17800,14 @@
           <w:noProof w:val="0"/>
           <w:lang w:val="en-US"/>
         </w:rPr>
-        <w:t xml:space="preserve"> annotation is mutually exclusive with all other JSON Binding defined annotations. If this condition is not met, JSON Binding implementation MUST throw </w:t>
+        <w:t xml:space="preserve"> annotation is mutually exclusive with all other JSON Binding defined annotations. </w:t>
+      </w:r>
+      <w:r>
+        <w:rPr>
+          <w:noProof w:val="0"/>
+          <w:lang w:val="en-US"/>
+        </w:rPr>
+        <w:t xml:space="preserve">Implementations must throw </w:t>
       </w:r>
       <w:r>
         <w:rPr>
@@ -17808,11 +17817,357 @@
       </w:r>
       <w:r>
         <w:rPr>
-          <w:noProof w:val="0"/>
-          <w:lang w:val="en-US"/>
+          <w:rStyle w:val="Code"/>
+          <w:i w:val="0"/>
+        </w:rPr>
+        <w:t xml:space="preserve"> in</w:t>
+      </w:r>
+      <w:r>
+        <w:rPr>
+          <w:rStyle w:val="Code"/>
+          <w:i w:val="0"/>
+        </w:rPr>
+        <w:t xml:space="preserve"> the following cases:</w:t>
+      </w:r>
+    </w:p>
+    <w:p>
+      <w:pPr>
+        <w:numPr>
+          <w:ilvl w:val="0"/>
+          <w:numId w:val="30"/>
+        </w:numPr>
+        <w:rPr>
+          <w:noProof w:val="0"/>
+          <w:lang w:val="en-GB"/>
+        </w:rPr>
+      </w:pPr>
+      <w:r>
+        <w:rPr>
+          <w:noProof w:val="0"/>
+          <w:lang w:val="en-GB"/>
+        </w:rPr>
+        <w:t>Class field</w:t>
+      </w:r>
+      <w:r>
+        <w:rPr>
+          <w:noProof w:val="0"/>
+          <w:lang w:val="en-GB"/>
+        </w:rPr>
+        <w:t xml:space="preserve"> is annotated with @</w:t>
+      </w:r>
+      <w:proofErr w:type="spellStart"/>
+      <w:r>
+        <w:rPr>
+          <w:noProof w:val="0"/>
+          <w:lang w:val="en-GB"/>
+        </w:rPr>
+        <w:t>JsonbTransient</w:t>
+      </w:r>
+      <w:proofErr w:type="spellEnd"/>
+    </w:p>
+    <w:p>
+      <w:pPr>
+        <w:numPr>
+          <w:ilvl w:val="1"/>
+          <w:numId w:val="30"/>
+        </w:numPr>
+        <w:rPr>
+          <w:noProof w:val="0"/>
+          <w:lang w:val="en-GB"/>
+        </w:rPr>
+      </w:pPr>
+      <w:r>
+        <w:rPr>
+          <w:noProof w:val="0"/>
+          <w:lang w:val="en-GB"/>
+        </w:rPr>
+        <w:t>Exception must be thrown when</w:t>
+      </w:r>
+      <w:r>
+        <w:rPr>
+          <w:noProof w:val="0"/>
+          <w:lang w:val="en-GB"/>
+        </w:rPr>
+        <w:t xml:space="preserve"> this </w:t>
+      </w:r>
+      <w:r>
+        <w:rPr>
+          <w:noProof w:val="0"/>
+          <w:lang w:val="en-GB"/>
+        </w:rPr>
+        <w:t>field</w:t>
+      </w:r>
+      <w:r>
+        <w:rPr>
+          <w:noProof w:val="0"/>
+          <w:lang w:val="en-GB"/>
+        </w:rPr>
+        <w:t xml:space="preserve">, getter or setter is annotated with </w:t>
+      </w:r>
+      <w:r>
+        <w:rPr>
+          <w:noProof w:val="0"/>
+          <w:lang w:val="en-GB"/>
+        </w:rPr>
+        <w:t xml:space="preserve">other </w:t>
+      </w:r>
+      <w:r>
+        <w:rPr>
+          <w:noProof w:val="0"/>
+          <w:lang w:val="en-GB"/>
+        </w:rPr>
+        <w:t>JSON</w:t>
+      </w:r>
+      <w:r>
+        <w:rPr>
+          <w:noProof w:val="0"/>
+          <w:lang w:val="en-GB"/>
+        </w:rPr>
+        <w:t xml:space="preserve"> Binding </w:t>
+      </w:r>
+      <w:r>
+        <w:rPr>
+          <w:noProof w:val="0"/>
+          <w:lang w:val="en-GB"/>
+        </w:rPr>
+        <w:t>annotations</w:t>
+      </w:r>
+      <w:r>
+        <w:rPr>
+          <w:noProof w:val="0"/>
+          <w:lang w:val="en-GB"/>
         </w:rPr>
         <w:t>.</w:t>
       </w:r>
+    </w:p>
+    <w:p>
+      <w:pPr>
+        <w:numPr>
+          <w:ilvl w:val="0"/>
+          <w:numId w:val="30"/>
+        </w:numPr>
+        <w:rPr>
+          <w:noProof w:val="0"/>
+          <w:lang w:val="en-GB"/>
+        </w:rPr>
+      </w:pPr>
+      <w:r>
+        <w:rPr>
+          <w:noProof w:val="0"/>
+          <w:lang w:val="en-GB"/>
+        </w:rPr>
+        <w:t>G</w:t>
+      </w:r>
+      <w:r>
+        <w:rPr>
+          <w:noProof w:val="0"/>
+          <w:lang w:val="en-GB"/>
+        </w:rPr>
+        <w:t>etter is annotat</w:t>
+      </w:r>
+      <w:r>
+        <w:rPr>
+          <w:noProof w:val="0"/>
+          <w:lang w:val="en-GB"/>
+        </w:rPr>
+        <w:t>ed</w:t>
+      </w:r>
+      <w:r>
+        <w:rPr>
+          <w:noProof w:val="0"/>
+          <w:lang w:val="en-GB"/>
+        </w:rPr>
+        <w:t xml:space="preserve"> with @</w:t>
+      </w:r>
+      <w:proofErr w:type="spellStart"/>
+      <w:r>
+        <w:rPr>
+          <w:noProof w:val="0"/>
+          <w:lang w:val="en-GB"/>
+        </w:rPr>
+        <w:t>JsonbTransient</w:t>
+      </w:r>
+      <w:proofErr w:type="spellEnd"/>
+    </w:p>
+    <w:p>
+      <w:pPr>
+        <w:numPr>
+          <w:ilvl w:val="1"/>
+          <w:numId w:val="30"/>
+        </w:numPr>
+        <w:rPr>
+          <w:noProof w:val="0"/>
+          <w:lang w:val="en-GB"/>
+        </w:rPr>
+      </w:pPr>
+      <w:r>
+        <w:rPr>
+          <w:noProof w:val="0"/>
+          <w:lang w:val="en-GB"/>
+        </w:rPr>
+        <w:t xml:space="preserve">Exception is thrown if </w:t>
+      </w:r>
+      <w:r>
+        <w:rPr>
+          <w:noProof w:val="0"/>
+          <w:lang w:val="en-GB"/>
+        </w:rPr>
+        <w:t>when</w:t>
+      </w:r>
+      <w:r>
+        <w:rPr>
+          <w:noProof w:val="0"/>
+          <w:lang w:val="en-GB"/>
+        </w:rPr>
+        <w:t xml:space="preserve"> </w:t>
+      </w:r>
+      <w:r>
+        <w:rPr>
+          <w:noProof w:val="0"/>
+          <w:lang w:val="en-GB"/>
+        </w:rPr>
+        <w:t>the field or this getter are annotated with other JSON Binding annotations. Exception is not thrown if JSON Binding annotations are presented on the setter.</w:t>
+      </w:r>
+    </w:p>
+    <w:p>
+      <w:pPr>
+        <w:numPr>
+          <w:ilvl w:val="0"/>
+          <w:numId w:val="30"/>
+        </w:numPr>
+        <w:rPr>
+          <w:noProof w:val="0"/>
+          <w:lang w:val="en-GB"/>
+        </w:rPr>
+      </w:pPr>
+      <w:r>
+        <w:rPr>
+          <w:noProof w:val="0"/>
+          <w:lang w:val="en-GB"/>
+        </w:rPr>
+        <w:t>S</w:t>
+      </w:r>
+      <w:r>
+        <w:rPr>
+          <w:noProof w:val="0"/>
+          <w:lang w:val="en-GB"/>
+        </w:rPr>
+        <w:t xml:space="preserve">etter is </w:t>
+      </w:r>
+      <w:r>
+        <w:rPr>
+          <w:noProof w:val="0"/>
+          <w:lang w:val="en-GB"/>
+        </w:rPr>
+        <w:t>annotat</w:t>
+      </w:r>
+      <w:r>
+        <w:rPr>
+          <w:noProof w:val="0"/>
+          <w:lang w:val="en-GB"/>
+        </w:rPr>
+        <w:t>ed</w:t>
+      </w:r>
+      <w:r>
+        <w:rPr>
+          <w:noProof w:val="0"/>
+          <w:lang w:val="en-GB"/>
+        </w:rPr>
+        <w:t xml:space="preserve"> </w:t>
+      </w:r>
+      <w:r>
+        <w:rPr>
+          <w:noProof w:val="0"/>
+          <w:lang w:val="en-GB"/>
+        </w:rPr>
+        <w:t>with @</w:t>
+      </w:r>
+      <w:proofErr w:type="spellStart"/>
+      <w:r>
+        <w:rPr>
+          <w:noProof w:val="0"/>
+          <w:lang w:val="en-GB"/>
+        </w:rPr>
+        <w:t>JsonbTransient</w:t>
+      </w:r>
+      <w:proofErr w:type="spellEnd"/>
+    </w:p>
+    <w:p>
+      <w:pPr>
+        <w:numPr>
+          <w:ilvl w:val="1"/>
+          <w:numId w:val="30"/>
+        </w:numPr>
+        <w:rPr>
+          <w:noProof w:val="0"/>
+          <w:lang w:val="en-GB"/>
+        </w:rPr>
+      </w:pPr>
+      <w:r>
+        <w:rPr>
+          <w:noProof w:val="0"/>
+          <w:lang w:val="en-GB"/>
+        </w:rPr>
+        <w:t>Exception is thrown if when</w:t>
+      </w:r>
+      <w:r>
+        <w:rPr>
+          <w:noProof w:val="0"/>
+          <w:lang w:val="en-GB"/>
+        </w:rPr>
+        <w:t xml:space="preserve"> </w:t>
+      </w:r>
+      <w:r>
+        <w:rPr>
+          <w:noProof w:val="0"/>
+          <w:lang w:val="en-GB"/>
+        </w:rPr>
+        <w:t xml:space="preserve">the field or this </w:t>
+      </w:r>
+      <w:r>
+        <w:rPr>
+          <w:noProof w:val="0"/>
+          <w:lang w:val="en-GB"/>
+        </w:rPr>
+        <w:t>setter</w:t>
+      </w:r>
+      <w:r>
+        <w:rPr>
+          <w:noProof w:val="0"/>
+          <w:lang w:val="en-GB"/>
+        </w:rPr>
+        <w:t xml:space="preserve"> are annotated with other </w:t>
+      </w:r>
+      <w:r>
+        <w:rPr>
+          <w:noProof w:val="0"/>
+          <w:lang w:val="en-GB"/>
+        </w:rPr>
+        <w:t>JSON</w:t>
+      </w:r>
+      <w:r>
+        <w:rPr>
+          <w:noProof w:val="0"/>
+          <w:lang w:val="en-GB"/>
+        </w:rPr>
+        <w:t xml:space="preserve"> Binding annotations. Exception is not thrown if JSON Binding annotations are presented on the </w:t>
+      </w:r>
+      <w:r>
+        <w:rPr>
+          <w:noProof w:val="0"/>
+          <w:lang w:val="en-GB"/>
+        </w:rPr>
+        <w:t>getter</w:t>
+      </w:r>
+      <w:r>
+        <w:rPr>
+          <w:noProof w:val="0"/>
+          <w:lang w:val="en-GB"/>
+        </w:rPr>
+        <w:t>.</w:t>
+      </w:r>
+      <w:bookmarkStart w:id="190" w:name="_GoBack"/>
+      <w:bookmarkEnd w:id="190"/>
     </w:p>
     <w:p>
       <w:pPr>
@@ -17823,9 +18178,9 @@
           <w:lang w:val="en-US"/>
         </w:rPr>
       </w:pPr>
-      <w:bookmarkStart w:id="189" w:name="_Toc449557380"/>
-      <w:bookmarkStart w:id="190" w:name="_Toc450577078"/>
-      <w:bookmarkStart w:id="191" w:name="_Toc451507531"/>
+      <w:bookmarkStart w:id="191" w:name="_Toc449557380"/>
+      <w:bookmarkStart w:id="192" w:name="_Toc450577078"/>
+      <w:bookmarkStart w:id="193" w:name="_Toc451507531"/>
       <w:proofErr w:type="spellStart"/>
       <w:proofErr w:type="gramStart"/>
       <w:r>
@@ -17843,9 +18198,9 @@
         </w:rPr>
         <w:t>.bind.annotation.JsonbProperty</w:t>
       </w:r>
-      <w:bookmarkEnd w:id="189"/>
-      <w:bookmarkEnd w:id="190"/>
       <w:bookmarkEnd w:id="191"/>
+      <w:bookmarkEnd w:id="192"/>
+      <w:bookmarkEnd w:id="193"/>
       <w:proofErr w:type="spellEnd"/>
     </w:p>
     <w:p>
@@ -17974,6 +18329,7 @@
           <w:noProof w:val="0"/>
           <w:lang w:val="en-US"/>
         </w:rPr>
+        <w:lastRenderedPageBreak/>
         <w:t xml:space="preserve">If </w:t>
       </w:r>
       <w:r>
@@ -18048,9 +18404,9 @@
           <w:lang w:val="en-US"/>
         </w:rPr>
       </w:pPr>
-      <w:bookmarkStart w:id="192" w:name="_Toc449557381"/>
-      <w:bookmarkStart w:id="193" w:name="_Toc450577079"/>
-      <w:bookmarkStart w:id="194" w:name="_Toc451507532"/>
+      <w:bookmarkStart w:id="194" w:name="_Toc449557381"/>
+      <w:bookmarkStart w:id="195" w:name="_Toc450577079"/>
+      <w:bookmarkStart w:id="196" w:name="_Toc451507532"/>
       <w:proofErr w:type="spellStart"/>
       <w:proofErr w:type="gramStart"/>
       <w:r>
@@ -18068,9 +18424,9 @@
         </w:rPr>
         <w:t>.bind.config.PropertyNamingStrategy</w:t>
       </w:r>
-      <w:bookmarkEnd w:id="192"/>
-      <w:bookmarkEnd w:id="193"/>
       <w:bookmarkEnd w:id="194"/>
+      <w:bookmarkEnd w:id="195"/>
+      <w:bookmarkEnd w:id="196"/>
       <w:proofErr w:type="spellEnd"/>
     </w:p>
     <w:p>
@@ -18167,7 +18523,6 @@
         </w:numPr>
       </w:pPr>
       <w:r>
-        <w:lastRenderedPageBreak/>
         <w:t xml:space="preserve">IDENTITY </w:t>
       </w:r>
     </w:p>
@@ -18332,9 +18687,9 @@
           <w:lang w:val="en-US"/>
         </w:rPr>
       </w:pPr>
-      <w:bookmarkStart w:id="195" w:name="_Toc449557382"/>
-      <w:bookmarkStart w:id="196" w:name="_Toc450577080"/>
-      <w:bookmarkStart w:id="197" w:name="_Toc451507533"/>
+      <w:bookmarkStart w:id="197" w:name="_Toc449557382"/>
+      <w:bookmarkStart w:id="198" w:name="_Toc450577080"/>
+      <w:bookmarkStart w:id="199" w:name="_Toc451507533"/>
       <w:r>
         <w:rPr>
           <w:noProof w:val="0"/>
@@ -18342,9 +18697,9 @@
         </w:rPr>
         <w:t>Property names resolution</w:t>
       </w:r>
-      <w:bookmarkEnd w:id="195"/>
-      <w:bookmarkEnd w:id="196"/>
       <w:bookmarkEnd w:id="197"/>
+      <w:bookmarkEnd w:id="198"/>
+      <w:bookmarkEnd w:id="199"/>
     </w:p>
     <w:p>
       <w:pPr>
@@ -18484,9 +18839,9 @@
           <w:lang w:val="en-US"/>
         </w:rPr>
       </w:pPr>
-      <w:bookmarkStart w:id="198" w:name="_Toc449557383"/>
-      <w:bookmarkStart w:id="199" w:name="_Toc450577081"/>
-      <w:bookmarkStart w:id="200" w:name="_Toc451507534"/>
+      <w:bookmarkStart w:id="200" w:name="_Toc449557383"/>
+      <w:bookmarkStart w:id="201" w:name="_Toc450577081"/>
+      <w:bookmarkStart w:id="202" w:name="_Toc451507534"/>
       <w:r>
         <w:rPr>
           <w:noProof w:val="0"/>
@@ -18494,9 +18849,9 @@
         </w:rPr>
         <w:t>Customizing Property Order</w:t>
       </w:r>
-      <w:bookmarkEnd w:id="198"/>
-      <w:bookmarkEnd w:id="199"/>
       <w:bookmarkEnd w:id="200"/>
+      <w:bookmarkEnd w:id="201"/>
+      <w:bookmarkEnd w:id="202"/>
     </w:p>
     <w:p>
       <w:pPr>
@@ -18635,6 +18990,7 @@
           <w:noProof w:val="0"/>
           <w:lang w:val="en-US"/>
         </w:rPr>
+        <w:lastRenderedPageBreak/>
         <w:t xml:space="preserve">The way to set custom property order strategy is to use </w:t>
       </w:r>
       <w:r>
@@ -18784,9 +19140,9 @@
           <w:lang w:val="en-US"/>
         </w:rPr>
       </w:pPr>
-      <w:bookmarkStart w:id="201" w:name="_Toc449557384"/>
-      <w:bookmarkStart w:id="202" w:name="_Toc450577082"/>
-      <w:bookmarkStart w:id="203" w:name="_Toc451507535"/>
+      <w:bookmarkStart w:id="203" w:name="_Toc449557384"/>
+      <w:bookmarkStart w:id="204" w:name="_Toc450577082"/>
+      <w:bookmarkStart w:id="205" w:name="_Toc451507535"/>
       <w:r>
         <w:rPr>
           <w:noProof w:val="0"/>
@@ -18794,9 +19150,9 @@
         </w:rPr>
         <w:t>Customizing Null Handling</w:t>
       </w:r>
-      <w:bookmarkEnd w:id="201"/>
-      <w:bookmarkEnd w:id="202"/>
       <w:bookmarkEnd w:id="203"/>
+      <w:bookmarkEnd w:id="204"/>
+      <w:bookmarkEnd w:id="205"/>
     </w:p>
     <w:p>
       <w:pPr>
@@ -18911,7 +19267,6 @@
           <w:noProof w:val="0"/>
           <w:lang w:val="en-US"/>
         </w:rPr>
-        <w:lastRenderedPageBreak/>
         <w:t>If annotations (</w:t>
       </w:r>
       <w:r>
@@ -19061,9 +19416,9 @@
           <w:lang w:val="en-US"/>
         </w:rPr>
       </w:pPr>
-      <w:bookmarkStart w:id="204" w:name="_Toc449557385"/>
-      <w:bookmarkStart w:id="205" w:name="_Toc450577083"/>
-      <w:bookmarkStart w:id="206" w:name="_Toc451507536"/>
+      <w:bookmarkStart w:id="206" w:name="_Toc449557385"/>
+      <w:bookmarkStart w:id="207" w:name="_Toc450577083"/>
+      <w:bookmarkStart w:id="208" w:name="_Toc451507536"/>
       <w:proofErr w:type="spellStart"/>
       <w:proofErr w:type="gramStart"/>
       <w:r>
@@ -19081,9 +19436,9 @@
         </w:rPr>
         <w:t>.bind.annotation.JsonbNillable</w:t>
       </w:r>
-      <w:bookmarkEnd w:id="204"/>
-      <w:bookmarkEnd w:id="205"/>
       <w:bookmarkEnd w:id="206"/>
+      <w:bookmarkEnd w:id="207"/>
+      <w:bookmarkEnd w:id="208"/>
       <w:proofErr w:type="spellEnd"/>
     </w:p>
     <w:p>
@@ -19242,9 +19597,9 @@
           <w:lang w:val="en-US"/>
         </w:rPr>
       </w:pPr>
-      <w:bookmarkStart w:id="207" w:name="_Toc449557386"/>
-      <w:bookmarkStart w:id="208" w:name="_Toc450577084"/>
-      <w:bookmarkStart w:id="209" w:name="_Toc451507537"/>
+      <w:bookmarkStart w:id="209" w:name="_Toc449557386"/>
+      <w:bookmarkStart w:id="210" w:name="_Toc450577084"/>
+      <w:bookmarkStart w:id="211" w:name="_Toc451507537"/>
       <w:r>
         <w:rPr>
           <w:noProof w:val="0"/>
@@ -19252,9 +19607,9 @@
         </w:rPr>
         <w:t>Global null handling configuration</w:t>
       </w:r>
-      <w:bookmarkEnd w:id="207"/>
-      <w:bookmarkEnd w:id="208"/>
       <w:bookmarkEnd w:id="209"/>
+      <w:bookmarkEnd w:id="210"/>
+      <w:bookmarkEnd w:id="211"/>
     </w:p>
     <w:p>
       <w:pPr>
@@ -19325,6 +19680,7 @@
           <w:noProof w:val="0"/>
           <w:lang w:val="en-US"/>
         </w:rPr>
+        <w:lastRenderedPageBreak/>
         <w:t xml:space="preserve">The way to skip serialization of null values is to call method </w:t>
       </w:r>
       <w:r>
@@ -19363,10 +19719,10 @@
           <w:lang w:val="en-US"/>
         </w:rPr>
       </w:pPr>
-      <w:bookmarkStart w:id="210" w:name="_Toc449557387"/>
-      <w:bookmarkStart w:id="211" w:name="_Toc450577085"/>
-      <w:bookmarkStart w:id="212" w:name="_Toc451507538"/>
-      <w:bookmarkStart w:id="213" w:name="_Ref453669425"/>
+      <w:bookmarkStart w:id="212" w:name="_Toc449557387"/>
+      <w:bookmarkStart w:id="213" w:name="_Toc450577085"/>
+      <w:bookmarkStart w:id="214" w:name="_Toc451507538"/>
+      <w:bookmarkStart w:id="215" w:name="_Ref453669425"/>
       <w:r>
         <w:rPr>
           <w:noProof w:val="0"/>
@@ -19374,10 +19730,10 @@
         </w:rPr>
         <w:t>I-JSON support</w:t>
       </w:r>
-      <w:bookmarkEnd w:id="210"/>
-      <w:bookmarkEnd w:id="211"/>
       <w:bookmarkEnd w:id="212"/>
       <w:bookmarkEnd w:id="213"/>
+      <w:bookmarkEnd w:id="214"/>
+      <w:bookmarkEnd w:id="215"/>
     </w:p>
     <w:p>
       <w:pPr>
@@ -19547,7 +19903,6 @@
           <w:noProof w:val="0"/>
           <w:lang w:val="en-US"/>
         </w:rPr>
-        <w:lastRenderedPageBreak/>
         <w:t>To enforce strict compliance of serialized JSON documents, JSON Binding implementations MUST implement configuration option "</w:t>
       </w:r>
       <w:proofErr w:type="spellStart"/>
@@ -19649,9 +20004,9 @@
           <w:lang w:val="en-US"/>
         </w:rPr>
       </w:pPr>
-      <w:bookmarkStart w:id="214" w:name="_Toc449557388"/>
-      <w:bookmarkStart w:id="215" w:name="_Toc450577086"/>
-      <w:bookmarkStart w:id="216" w:name="_Toc451507539"/>
+      <w:bookmarkStart w:id="216" w:name="_Toc449557388"/>
+      <w:bookmarkStart w:id="217" w:name="_Toc450577086"/>
+      <w:bookmarkStart w:id="218" w:name="_Toc451507539"/>
       <w:r>
         <w:rPr>
           <w:noProof w:val="0"/>
@@ -19659,9 +20014,9 @@
         </w:rPr>
         <w:t>Strict date serialization</w:t>
       </w:r>
-      <w:bookmarkEnd w:id="214"/>
-      <w:bookmarkEnd w:id="215"/>
       <w:bookmarkEnd w:id="216"/>
+      <w:bookmarkEnd w:id="217"/>
+      <w:bookmarkEnd w:id="218"/>
     </w:p>
     <w:p>
       <w:pPr>
@@ -19801,11 +20156,11 @@
           <w:lang w:val="en-US"/>
         </w:rPr>
       </w:pPr>
-      <w:bookmarkStart w:id="217" w:name="_Toc449557389"/>
-      <w:bookmarkStart w:id="218" w:name="_Ref449738095"/>
-      <w:bookmarkStart w:id="219" w:name="_Toc450577087"/>
-      <w:bookmarkStart w:id="220" w:name="_Toc451507540"/>
-      <w:bookmarkStart w:id="221" w:name="_Ref474495859"/>
+      <w:bookmarkStart w:id="219" w:name="_Toc449557389"/>
+      <w:bookmarkStart w:id="220" w:name="_Ref449738095"/>
+      <w:bookmarkStart w:id="221" w:name="_Toc450577087"/>
+      <w:bookmarkStart w:id="222" w:name="_Toc451507540"/>
+      <w:bookmarkStart w:id="223" w:name="_Ref474495859"/>
       <w:r>
         <w:rPr>
           <w:noProof w:val="0"/>
@@ -19813,11 +20168,11 @@
         </w:rPr>
         <w:t>Custom instantiation</w:t>
       </w:r>
-      <w:bookmarkEnd w:id="217"/>
-      <w:bookmarkEnd w:id="218"/>
       <w:bookmarkEnd w:id="219"/>
       <w:bookmarkEnd w:id="220"/>
       <w:bookmarkEnd w:id="221"/>
+      <w:bookmarkEnd w:id="222"/>
+      <w:bookmarkEnd w:id="223"/>
     </w:p>
     <w:p>
       <w:pPr>
@@ -20040,6 +20395,7 @@
           <w:noProof w:val="0"/>
           <w:lang w:val="en-US"/>
         </w:rPr>
+        <w:lastRenderedPageBreak/>
         <w:t xml:space="preserve">In case </w:t>
       </w:r>
       <w:r>
@@ -20163,9 +20519,9 @@
           <w:lang w:val="en-US"/>
         </w:rPr>
       </w:pPr>
-      <w:bookmarkStart w:id="222" w:name="_Toc449557390"/>
-      <w:bookmarkStart w:id="223" w:name="_Toc450577088"/>
-      <w:bookmarkStart w:id="224" w:name="_Toc451507541"/>
+      <w:bookmarkStart w:id="224" w:name="_Toc449557390"/>
+      <w:bookmarkStart w:id="225" w:name="_Toc450577088"/>
+      <w:bookmarkStart w:id="226" w:name="_Toc451507541"/>
       <w:r>
         <w:rPr>
           <w:noProof w:val="0"/>
@@ -20173,9 +20529,9 @@
         </w:rPr>
         <w:t>Custom visibility</w:t>
       </w:r>
-      <w:bookmarkEnd w:id="222"/>
-      <w:bookmarkEnd w:id="223"/>
       <w:bookmarkEnd w:id="224"/>
+      <w:bookmarkEnd w:id="225"/>
+      <w:bookmarkEnd w:id="226"/>
     </w:p>
     <w:p>
       <w:pPr>
@@ -20290,9 +20646,9 @@
           <w:lang w:val="en-US"/>
         </w:rPr>
       </w:pPr>
-      <w:bookmarkStart w:id="225" w:name="_Toc449557391"/>
-      <w:bookmarkStart w:id="226" w:name="_Toc450577089"/>
-      <w:bookmarkStart w:id="227" w:name="_Toc451507542"/>
+      <w:bookmarkStart w:id="227" w:name="_Toc449557391"/>
+      <w:bookmarkStart w:id="228" w:name="_Toc450577089"/>
+      <w:bookmarkStart w:id="229" w:name="_Toc451507542"/>
       <w:r>
         <w:rPr>
           <w:noProof w:val="0"/>
@@ -20300,61 +20656,60 @@
         </w:rPr>
         <w:t>Custom mapping</w:t>
       </w:r>
-      <w:bookmarkEnd w:id="225"/>
-      <w:bookmarkEnd w:id="226"/>
       <w:bookmarkEnd w:id="227"/>
-    </w:p>
-    <w:p>
-      <w:pPr>
-        <w:rPr>
-          <w:lang w:val="en-US"/>
-        </w:rPr>
-      </w:pPr>
-      <w:r>
-        <w:rPr>
-          <w:lang w:val="en-US"/>
-        </w:rPr>
-        <w:t xml:space="preserve">Some Java types do not map naturally to a </w:t>
-      </w:r>
-      <w:r>
-        <w:rPr>
-          <w:lang w:val="en-US"/>
-        </w:rPr>
-        <w:t>JSON</w:t>
-      </w:r>
-      <w:r>
-        <w:rPr>
-          <w:lang w:val="en-US"/>
-        </w:rPr>
-        <w:t xml:space="preserve"> representation</w:t>
-      </w:r>
-      <w:r>
-        <w:rPr>
-          <w:lang w:val="en-US"/>
-        </w:rPr>
-        <w:t xml:space="preserve"> and annotations cannot be used to customize mapping. An example can be some third party classes or classes without no-arg constructor. To customize mapping in this case JSON Binding has two mechanisms: Adapters and Serializers.</w:t>
-      </w:r>
-    </w:p>
-    <w:p>
-      <w:pPr>
-        <w:pStyle w:val="Heading3"/>
-        <w:rPr>
-          <w:lang w:val="en-US"/>
-        </w:rPr>
-      </w:pPr>
-      <w:bookmarkStart w:id="228" w:name="_Ref450568157"/>
-      <w:bookmarkStart w:id="229" w:name="_Toc450577090"/>
-      <w:bookmarkStart w:id="230" w:name="_Toc451507543"/>
-      <w:r>
-        <w:rPr>
-          <w:lang w:val="en-US"/>
-        </w:rPr>
-        <w:lastRenderedPageBreak/>
-        <w:t>Adapters</w:t>
-      </w:r>
       <w:bookmarkEnd w:id="228"/>
       <w:bookmarkEnd w:id="229"/>
+    </w:p>
+    <w:p>
+      <w:pPr>
+        <w:rPr>
+          <w:lang w:val="en-US"/>
+        </w:rPr>
+      </w:pPr>
+      <w:r>
+        <w:rPr>
+          <w:lang w:val="en-US"/>
+        </w:rPr>
+        <w:t xml:space="preserve">Some Java types do not map naturally to a </w:t>
+      </w:r>
+      <w:r>
+        <w:rPr>
+          <w:lang w:val="en-US"/>
+        </w:rPr>
+        <w:t>JSON</w:t>
+      </w:r>
+      <w:r>
+        <w:rPr>
+          <w:lang w:val="en-US"/>
+        </w:rPr>
+        <w:t xml:space="preserve"> representation</w:t>
+      </w:r>
+      <w:r>
+        <w:rPr>
+          <w:lang w:val="en-US"/>
+        </w:rPr>
+        <w:t xml:space="preserve"> and annotations cannot be used to customize mapping. An example can be some third party classes or classes without no-arg constructor. To customize mapping in this case JSON Binding has two mechanisms: Adapters and Serializers.</w:t>
+      </w:r>
+    </w:p>
+    <w:p>
+      <w:pPr>
+        <w:pStyle w:val="Heading3"/>
+        <w:rPr>
+          <w:lang w:val="en-US"/>
+        </w:rPr>
+      </w:pPr>
+      <w:bookmarkStart w:id="230" w:name="_Ref450568157"/>
+      <w:bookmarkStart w:id="231" w:name="_Toc450577090"/>
+      <w:bookmarkStart w:id="232" w:name="_Toc451507543"/>
+      <w:r>
+        <w:rPr>
+          <w:lang w:val="en-US"/>
+        </w:rPr>
+        <w:t>Adapters</w:t>
+      </w:r>
       <w:bookmarkEnd w:id="230"/>
+      <w:bookmarkEnd w:id="231"/>
+      <w:bookmarkEnd w:id="232"/>
     </w:p>
     <w:p>
       <w:pPr>
@@ -20897,9 +21252,9 @@
           <w:lang w:val="en-US"/>
         </w:rPr>
       </w:pPr>
-      <w:bookmarkStart w:id="231" w:name="_Ref450568136"/>
-      <w:bookmarkStart w:id="232" w:name="_Toc450577091"/>
-      <w:bookmarkStart w:id="233" w:name="_Toc451507544"/>
+      <w:bookmarkStart w:id="233" w:name="_Ref450568136"/>
+      <w:bookmarkStart w:id="234" w:name="_Toc450577091"/>
+      <w:bookmarkStart w:id="235" w:name="_Toc451507544"/>
       <w:r>
         <w:rPr>
           <w:lang w:val="en-US"/>
@@ -20912,9 +21267,9 @@
         </w:rPr>
         <w:t>/Deserializers</w:t>
       </w:r>
-      <w:bookmarkEnd w:id="231"/>
-      <w:bookmarkEnd w:id="232"/>
       <w:bookmarkEnd w:id="233"/>
+      <w:bookmarkEnd w:id="234"/>
+      <w:bookmarkEnd w:id="235"/>
     </w:p>
     <w:p>
       <w:pPr>
@@ -21066,6 +21421,7 @@
         <w:rPr>
           <w:lang w:val="en-US"/>
         </w:rPr>
+        <w:lastRenderedPageBreak/>
         <w:t xml:space="preserve">Deserializer is a class implementing </w:t>
       </w:r>
       <w:r>
@@ -21428,10 +21784,10 @@
           <w:lang w:val="en-US"/>
         </w:rPr>
       </w:pPr>
-      <w:bookmarkStart w:id="234" w:name="_Toc449557392"/>
-      <w:bookmarkStart w:id="235" w:name="_Toc450577092"/>
-      <w:bookmarkStart w:id="236" w:name="_Toc451507545"/>
-      <w:bookmarkStart w:id="237" w:name="_Ref474423559"/>
+      <w:bookmarkStart w:id="236" w:name="_Toc449557392"/>
+      <w:bookmarkStart w:id="237" w:name="_Toc450577092"/>
+      <w:bookmarkStart w:id="238" w:name="_Toc451507545"/>
+      <w:bookmarkStart w:id="239" w:name="_Ref474423559"/>
       <w:r>
         <w:rPr>
           <w:noProof w:val="0"/>
@@ -21439,10 +21795,10 @@
         </w:rPr>
         <w:t>Custom date format</w:t>
       </w:r>
-      <w:bookmarkEnd w:id="234"/>
-      <w:bookmarkEnd w:id="235"/>
       <w:bookmarkEnd w:id="236"/>
       <w:bookmarkEnd w:id="237"/>
+      <w:bookmarkEnd w:id="238"/>
+      <w:bookmarkEnd w:id="239"/>
     </w:p>
     <w:p>
       <w:pPr>
@@ -21502,7 +21858,6 @@
         </w:numPr>
       </w:pPr>
       <w:r>
-        <w:lastRenderedPageBreak/>
         <w:t xml:space="preserve">field </w:t>
       </w:r>
     </w:p>
@@ -21772,10 +22127,10 @@
           <w:lang w:val="en-US"/>
         </w:rPr>
       </w:pPr>
-      <w:bookmarkStart w:id="238" w:name="_Toc449557393"/>
-      <w:bookmarkStart w:id="239" w:name="_Toc450577093"/>
-      <w:bookmarkStart w:id="240" w:name="_Toc451507546"/>
-      <w:bookmarkStart w:id="241" w:name="_Ref474423645"/>
+      <w:bookmarkStart w:id="240" w:name="_Toc449557393"/>
+      <w:bookmarkStart w:id="241" w:name="_Toc450577093"/>
+      <w:bookmarkStart w:id="242" w:name="_Toc451507546"/>
+      <w:bookmarkStart w:id="243" w:name="_Ref474423645"/>
       <w:r>
         <w:rPr>
           <w:noProof w:val="0"/>
@@ -21783,10 +22138,10 @@
         </w:rPr>
         <w:t>Custom number format</w:t>
       </w:r>
-      <w:bookmarkEnd w:id="238"/>
-      <w:bookmarkEnd w:id="239"/>
       <w:bookmarkEnd w:id="240"/>
       <w:bookmarkEnd w:id="241"/>
+      <w:bookmarkEnd w:id="242"/>
+      <w:bookmarkEnd w:id="243"/>
     </w:p>
     <w:p>
       <w:pPr>
@@ -22007,6 +22362,7 @@
           <w:noProof w:val="0"/>
           <w:lang w:val="en-US"/>
         </w:rPr>
+        <w:lastRenderedPageBreak/>
         <w:t xml:space="preserve">Annotation applied to more specific target overrides the same annotation applied to target with wider scope. For example, annotation applied to type target will override the same annotation applied to package target. </w:t>
       </w:r>
     </w:p>
@@ -22020,9 +22376,9 @@
           <w:lang w:val="en-US"/>
         </w:rPr>
       </w:pPr>
-      <w:bookmarkStart w:id="242" w:name="_Toc449557394"/>
-      <w:bookmarkStart w:id="243" w:name="_Toc450577094"/>
-      <w:bookmarkStart w:id="244" w:name="_Toc451507547"/>
+      <w:bookmarkStart w:id="244" w:name="_Toc449557394"/>
+      <w:bookmarkStart w:id="245" w:name="_Toc450577094"/>
+      <w:bookmarkStart w:id="246" w:name="_Toc451507547"/>
       <w:r>
         <w:rPr>
           <w:noProof w:val="0"/>
@@ -22030,9 +22386,9 @@
         </w:rPr>
         <w:t>Custom binary data handling</w:t>
       </w:r>
-      <w:bookmarkEnd w:id="242"/>
-      <w:bookmarkEnd w:id="243"/>
       <w:bookmarkEnd w:id="244"/>
+      <w:bookmarkEnd w:id="245"/>
+      <w:bookmarkEnd w:id="246"/>
     </w:p>
     <w:p>
       <w:pPr>
@@ -22171,7 +22527,6 @@
           <w:noProof w:val="0"/>
           <w:lang w:val="en-US"/>
         </w:rPr>
-        <w:lastRenderedPageBreak/>
         <w:t xml:space="preserve">The way to set custom binary data handling strategy is to use </w:t>
       </w:r>
       <w:r>
@@ -22197,9 +22552,9 @@
           <w:lang w:val="en-US"/>
         </w:rPr>
       </w:pPr>
-      <w:bookmarkStart w:id="245" w:name="_Toc449557395"/>
-      <w:bookmarkStart w:id="246" w:name="_Toc450577095"/>
-      <w:bookmarkStart w:id="247" w:name="_Toc451507548"/>
+      <w:bookmarkStart w:id="247" w:name="_Toc449557395"/>
+      <w:bookmarkStart w:id="248" w:name="_Toc450577095"/>
+      <w:bookmarkStart w:id="249" w:name="_Toc451507548"/>
       <w:r>
         <w:rPr>
           <w:noProof w:val="0"/>
@@ -22208,47 +22563,47 @@
         <w:lastRenderedPageBreak/>
         <w:t>Appendix</w:t>
       </w:r>
-      <w:bookmarkEnd w:id="245"/>
-      <w:bookmarkEnd w:id="246"/>
       <w:bookmarkEnd w:id="247"/>
-    </w:p>
-    <w:p>
-      <w:pPr>
-        <w:pStyle w:val="Heading2"/>
-        <w:rPr>
-          <w:lang w:val="en-US"/>
-        </w:rPr>
-      </w:pPr>
-      <w:bookmarkStart w:id="248" w:name="_Toc450577096"/>
-      <w:bookmarkStart w:id="249" w:name="_Toc451507549"/>
-      <w:r>
-        <w:rPr>
-          <w:lang w:val="en-US"/>
-        </w:rPr>
-        <w:t>Change Log</w:t>
-      </w:r>
       <w:bookmarkEnd w:id="248"/>
       <w:bookmarkEnd w:id="249"/>
     </w:p>
     <w:p>
       <w:pPr>
-        <w:pStyle w:val="Heading3"/>
-        <w:rPr>
-          <w:lang w:val="en-US"/>
-        </w:rPr>
-      </w:pPr>
-      <w:bookmarkStart w:id="250" w:name="_Toc449557396"/>
-      <w:bookmarkStart w:id="251" w:name="_Toc450577097"/>
-      <w:bookmarkStart w:id="252" w:name="_Toc451507550"/>
-      <w:r>
-        <w:rPr>
-          <w:lang w:val="en-US"/>
-        </w:rPr>
-        <w:t>Changes Since 1.0 Early Draft</w:t>
+        <w:pStyle w:val="Heading2"/>
+        <w:rPr>
+          <w:lang w:val="en-US"/>
+        </w:rPr>
+      </w:pPr>
+      <w:bookmarkStart w:id="250" w:name="_Toc450577096"/>
+      <w:bookmarkStart w:id="251" w:name="_Toc451507549"/>
+      <w:r>
+        <w:rPr>
+          <w:lang w:val="en-US"/>
+        </w:rPr>
+        <w:t>Change Log</w:t>
       </w:r>
       <w:bookmarkEnd w:id="250"/>
       <w:bookmarkEnd w:id="251"/>
+    </w:p>
+    <w:p>
+      <w:pPr>
+        <w:pStyle w:val="Heading3"/>
+        <w:rPr>
+          <w:lang w:val="en-US"/>
+        </w:rPr>
+      </w:pPr>
+      <w:bookmarkStart w:id="252" w:name="_Toc449557396"/>
+      <w:bookmarkStart w:id="253" w:name="_Toc450577097"/>
+      <w:bookmarkStart w:id="254" w:name="_Toc451507550"/>
+      <w:r>
+        <w:rPr>
+          <w:lang w:val="en-US"/>
+        </w:rPr>
+        <w:t>Changes Since 1.0 Early Draft</w:t>
+      </w:r>
       <w:bookmarkEnd w:id="252"/>
+      <w:bookmarkEnd w:id="253"/>
+      <w:bookmarkEnd w:id="254"/>
     </w:p>
     <w:p>
       <w:pPr>
@@ -23245,15 +23600,7 @@
         <w:rPr>
           <w:lang w:val="en-US"/>
         </w:rPr>
-        <w:t>Sectio</w:t>
-      </w:r>
-      <w:bookmarkStart w:id="253" w:name="_GoBack"/>
-      <w:bookmarkEnd w:id="253"/>
-      <w:r>
-        <w:rPr>
-          <w:lang w:val="en-US"/>
-        </w:rPr>
-        <w:t xml:space="preserve">n </w:t>
+        <w:t xml:space="preserve">Section </w:t>
       </w:r>
       <w:r>
         <w:rPr>
@@ -23326,6 +23673,65 @@
           <w:lang w:val="en-US"/>
         </w:rPr>
         <w:t>not guaranteed.</w:t>
+      </w:r>
+    </w:p>
+    <w:p>
+      <w:pPr>
+        <w:pStyle w:val="ListParagraph"/>
+        <w:numPr>
+          <w:ilvl w:val="0"/>
+          <w:numId w:val="28"/>
+        </w:numPr>
+        <w:rPr>
+          <w:lang w:val="en-GB"/>
+        </w:rPr>
+      </w:pPr>
+      <w:r>
+        <w:rPr>
+          <w:lang w:val="en-US"/>
+        </w:rPr>
+        <w:t xml:space="preserve">Section </w:t>
+      </w:r>
+      <w:r>
+        <w:rPr>
+          <w:lang w:val="en-US"/>
+        </w:rPr>
+        <w:fldChar w:fldCharType="begin"/>
+      </w:r>
+      <w:r>
+        <w:rPr>
+          <w:lang w:val="en-US"/>
+        </w:rPr>
+        <w:instrText xml:space="preserve"> REF _Ref477516171 \r \h </w:instrText>
+      </w:r>
+      <w:r>
+        <w:rPr>
+          <w:lang w:val="en-US"/>
+        </w:rPr>
+      </w:r>
+      <w:r>
+        <w:rPr>
+          <w:lang w:val="en-US"/>
+        </w:rPr>
+        <w:fldChar w:fldCharType="separate"/>
+      </w:r>
+      <w:r>
+        <w:rPr>
+          <w:lang w:val="en-US"/>
+        </w:rPr>
+        <w:t>4.1.1</w:t>
+      </w:r>
+      <w:r>
+        <w:rPr>
+          <w:lang w:val="en-US"/>
+        </w:rPr>
+        <w:fldChar w:fldCharType="end"/>
+      </w:r>
+      <w:r>
+        <w:rPr>
+          <w:lang w:val="en-US"/>
+        </w:rPr>
+        <w:t>: Clarified conditions when exceptions are throwed.</w:t>
       </w:r>
     </w:p>
     <w:p>
@@ -23338,11 +23744,12 @@
         <w:ind w:left="602" w:hanging="301"/>
         <w:rPr>
           <w:noProof w:val="0"/>
-        </w:rPr>
-      </w:pPr>
-    </w:p>
-    <w:bookmarkStart w:id="254" w:name="_Toc451507551" w:displacedByCustomXml="next"/>
+          <w:lang w:val="en-GB"/>
+        </w:rPr>
+      </w:pPr>
+    </w:p>
     <w:bookmarkStart w:id="255" w:name="_Toc450577098" w:displacedByCustomXml="next"/>
+    <w:bookmarkStart w:id="256" w:name="_Toc451507551" w:displacedByCustomXml="next"/>
     <w:sdt>
       <w:sdtPr>
         <w:rPr>
@@ -23365,8 +23772,8 @@
           <w:r>
             <w:t>Bibliography</w:t>
           </w:r>
+          <w:bookmarkEnd w:id="256"/>
           <w:bookmarkEnd w:id="255"/>
-          <w:bookmarkEnd w:id="254"/>
         </w:p>
         <w:sdt>
           <w:sdtPr>
@@ -23997,7 +24404,7 @@
         <w:szCs w:val="24"/>
         <w:lang w:val="en-US"/>
       </w:rPr>
-      <w:t>March 10, 2017</w:t>
+      <w:t>March 17, 2017</w:t>
     </w:r>
     <w:r>
       <w:rPr>
@@ -24049,7 +24456,7 @@
         <w:sz w:val="20"/>
         <w:szCs w:val="24"/>
       </w:rPr>
-      <w:t>24</w:t>
+      <w:t>16</w:t>
     </w:r>
     <w:r>
       <w:rPr>
@@ -24153,7 +24560,7 @@
         <w:szCs w:val="24"/>
         <w:lang w:val="en-US"/>
       </w:rPr>
-      <w:t>March 10, 2017</w:t>
+      <w:t>March 17, 2017</w:t>
     </w:r>
     <w:r>
       <w:rPr>
@@ -24241,7 +24648,7 @@
         <w:b/>
         <w:bCs/>
       </w:rPr>
-      <w:t>6</w:t>
+      <w:t>4</w:t>
     </w:r>
     <w:r>
       <w:fldChar w:fldCharType="end"/>
@@ -24265,7 +24672,7 @@
       <w:fldChar w:fldCharType="separate"/>
     </w:r>
     <w:r>
-      <w:t>Bibliography</w:t>
+      <w:t>Customizing Mapping</w:t>
     </w:r>
     <w:r>
       <w:fldChar w:fldCharType="end"/>
@@ -26978,6 +27385,155 @@
     </w:lvl>
   </w:abstractNum>
   <w:abstractNum w:abstractNumId="25">
+    <w:nsid w:val="6E6036DD"/>
+    <w:multiLevelType w:val="multilevel"/>
+    <w:tmpl w:val="E918FB7A"/>
+    <w:lvl w:ilvl="0">
+      <w:start w:val="1"/>
+      <w:numFmt w:val="bullet"/>
+      <w:lvlText w:val=""/>
+      <w:lvlJc w:val="left"/>
+      <w:pPr>
+        <w:tabs>
+          <w:tab w:val="num" w:pos="720"/>
+        </w:tabs>
+        <w:ind w:left="720" w:hanging="360"/>
+      </w:pPr>
+      <w:rPr>
+        <w:rFonts w:ascii="Symbol" w:hAnsi="Symbol" w:hint="default"/>
+        <w:sz w:val="20"/>
+      </w:rPr>
+    </w:lvl>
+    <w:lvl w:ilvl="1">
+      <w:start w:val="1"/>
+      <w:numFmt w:val="bullet"/>
+      <w:lvlText w:val="o"/>
+      <w:lvlJc w:val="left"/>
+      <w:pPr>
+        <w:tabs>
+          <w:tab w:val="num" w:pos="1440"/>
+        </w:tabs>
+        <w:ind w:left="1440" w:hanging="360"/>
+      </w:pPr>
+      <w:rPr>
+        <w:rFonts w:ascii="Courier New" w:hAnsi="Courier New" w:hint="default"/>
+        <w:sz w:val="20"/>
+      </w:rPr>
+    </w:lvl>
+    <w:lvl w:ilvl="2" w:tentative="1">
+      <w:start w:val="1"/>
+      <w:numFmt w:val="bullet"/>
+      <w:lvlText w:val=""/>
+      <w:lvlJc w:val="left"/>
+      <w:pPr>
+        <w:tabs>
+          <w:tab w:val="num" w:pos="2160"/>
+        </w:tabs>
+        <w:ind w:left="2160" w:hanging="360"/>
+      </w:pPr>
+      <w:rPr>
+        <w:rFonts w:ascii="Wingdings" w:hAnsi="Wingdings" w:hint="default"/>
+        <w:sz w:val="20"/>
+      </w:rPr>
+    </w:lvl>
+    <w:lvl w:ilvl="3" w:tentative="1">
+      <w:start w:val="1"/>
+      <w:numFmt w:val="bullet"/>
+      <w:lvlText w:val=""/>
+      <w:lvlJc w:val="left"/>
+      <w:pPr>
+        <w:tabs>
+          <w:tab w:val="num" w:pos="2880"/>
+        </w:tabs>
+        <w:ind w:left="2880" w:hanging="360"/>
+      </w:pPr>
+      <w:rPr>
+        <w:rFonts w:ascii="Wingdings" w:hAnsi="Wingdings" w:hint="default"/>
+        <w:sz w:val="20"/>
+      </w:rPr>
+    </w:lvl>
+    <w:lvl w:ilvl="4" w:tentative="1">
+      <w:start w:val="1"/>
+      <w:numFmt w:val="bullet"/>
+      <w:lvlText w:val=""/>
+      <w:lvlJc w:val="left"/>
+      <w:pPr>
+        <w:tabs>
+          <w:tab w:val="num" w:pos="3600"/>
+        </w:tabs>
+        <w:ind w:left="3600" w:hanging="360"/>
+      </w:pPr>
+      <w:rPr>
+        <w:rFonts w:ascii="Wingdings" w:hAnsi="Wingdings" w:hint="default"/>
+        <w:sz w:val="20"/>
+      </w:rPr>
+    </w:lvl>
+    <w:lvl w:ilvl="5" w:tentative="1">
+      <w:start w:val="1"/>
+      <w:numFmt w:val="bullet"/>
+      <w:lvlText w:val=""/>
+      <w:lvlJc w:val="left"/>
+      <w:pPr>
+        <w:tabs>
+          <w:tab w:val="num" w:pos="4320"/>
+        </w:tabs>
+        <w:ind w:left="4320" w:hanging="360"/>
+      </w:pPr>
+      <w:rPr>
+        <w:rFonts w:ascii="Wingdings" w:hAnsi="Wingdings" w:hint="default"/>
+        <w:sz w:val="20"/>
+      </w:rPr>
+    </w:lvl>
+    <w:lvl w:ilvl="6" w:tentative="1">
+      <w:start w:val="1"/>
+      <w:numFmt w:val="bullet"/>
+      <w:lvlText w:val=""/>
+      <w:lvlJc w:val="left"/>
+      <w:pPr>
+        <w:tabs>
+          <w:tab w:val="num" w:pos="5040"/>
+        </w:tabs>
+        <w:ind w:left="5040" w:hanging="360"/>
+      </w:pPr>
+      <w:rPr>
+        <w:rFonts w:ascii="Wingdings" w:hAnsi="Wingdings" w:hint="default"/>
+        <w:sz w:val="20"/>
+      </w:rPr>
+    </w:lvl>
+    <w:lvl w:ilvl="7" w:tentative="1">
+      <w:start w:val="1"/>
+      <w:numFmt w:val="bullet"/>
+      <w:lvlText w:val=""/>
+      <w:lvlJc w:val="left"/>
+      <w:pPr>
+        <w:tabs>
+          <w:tab w:val="num" w:pos="5760"/>
+        </w:tabs>
+        <w:ind w:left="5760" w:hanging="360"/>
+      </w:pPr>
+      <w:rPr>
+        <w:rFonts w:ascii="Wingdings" w:hAnsi="Wingdings" w:hint="default"/>
+        <w:sz w:val="20"/>
+      </w:rPr>
+    </w:lvl>
+    <w:lvl w:ilvl="8" w:tentative="1">
+      <w:start w:val="1"/>
+      <w:numFmt w:val="bullet"/>
+      <w:lvlText w:val=""/>
+      <w:lvlJc w:val="left"/>
+      <w:pPr>
+        <w:tabs>
+          <w:tab w:val="num" w:pos="6480"/>
+        </w:tabs>
+        <w:ind w:left="6480" w:hanging="360"/>
+      </w:pPr>
+      <w:rPr>
+        <w:rFonts w:ascii="Wingdings" w:hAnsi="Wingdings" w:hint="default"/>
+        <w:sz w:val="20"/>
+      </w:rPr>
+    </w:lvl>
+  </w:abstractNum>
+  <w:abstractNum w:abstractNumId="26">
     <w:nsid w:val="6FA02E67"/>
     <w:multiLevelType w:val="hybridMultilevel"/>
     <w:tmpl w:val="CB121AD6"/>
@@ -27090,7 +27646,7 @@
       </w:rPr>
     </w:lvl>
   </w:abstractNum>
-  <w:abstractNum w:abstractNumId="26">
+  <w:abstractNum w:abstractNumId="27">
     <w:nsid w:val="703A1F51"/>
     <w:multiLevelType w:val="multilevel"/>
     <w:tmpl w:val="B45CCE6C"/>
@@ -27215,7 +27771,7 @@
       </w:rPr>
     </w:lvl>
   </w:abstractNum>
-  <w:abstractNum w:abstractNumId="27">
+  <w:abstractNum w:abstractNumId="28">
     <w:nsid w:val="7AAE43C0"/>
     <w:multiLevelType w:val="hybridMultilevel"/>
     <w:tmpl w:val="163EB29A"/>
@@ -27328,7 +27884,7 @@
       </w:rPr>
     </w:lvl>
   </w:abstractNum>
-  <w:abstractNum w:abstractNumId="28">
+  <w:abstractNum w:abstractNumId="29">
     <w:nsid w:val="7B8F004E"/>
     <w:multiLevelType w:val="hybridMultilevel"/>
     <w:tmpl w:val="BCD0044A"/>
@@ -27451,10 +28007,10 @@
     <w:abstractNumId w:val="13"/>
   </w:num>
   <w:num w:numId="4">
-    <w:abstractNumId w:val="27"/>
+    <w:abstractNumId w:val="28"/>
   </w:num>
   <w:num w:numId="5">
-    <w:abstractNumId w:val="26"/>
+    <w:abstractNumId w:val="27"/>
   </w:num>
   <w:num w:numId="6">
     <w:abstractNumId w:val="19"/>
@@ -27469,7 +28025,7 @@
     <w:abstractNumId w:val="2"/>
   </w:num>
   <w:num w:numId="10">
-    <w:abstractNumId w:val="25"/>
+    <w:abstractNumId w:val="26"/>
   </w:num>
   <w:num w:numId="11">
     <w:abstractNumId w:val="14"/>
@@ -27490,7 +28046,7 @@
     <w:abstractNumId w:val="15"/>
   </w:num>
   <w:num w:numId="17">
-    <w:abstractNumId w:val="28"/>
+    <w:abstractNumId w:val="29"/>
   </w:num>
   <w:num w:numId="18">
     <w:abstractNumId w:val="5"/>
@@ -27527,6 +28083,9 @@
   </w:num>
   <w:num w:numId="29">
     <w:abstractNumId w:val="4"/>
+  </w:num>
+  <w:num w:numId="30">
+    <w:abstractNumId w:val="25"/>
   </w:num>
 </w:numbering>
 </file>
@@ -28149,7 +28708,6 @@
   <w:style w:type="character" w:default="1" w:styleId="DefaultParagraphFont">
     <w:name w:val="Default Paragraph Font"/>
     <w:uiPriority w:val="1"/>
-    <w:semiHidden/>
     <w:unhideWhenUsed/>
   </w:style>
   <w:style w:type="table" w:default="1" w:styleId="TableNormal">
@@ -29793,7 +30351,7 @@
 </file>
 
 <file path=customXml/itemProps1.xml><?xml version="1.0" encoding="utf-8"?>
-<ds:datastoreItem xmlns:ds="http://schemas.openxmlformats.org/officeDocument/2006/customXml" ds:itemID="{521A75C4-7312-F849-AF4A-90283A087774}">
+<ds:datastoreItem xmlns:ds="http://schemas.openxmlformats.org/officeDocument/2006/customXml" ds:itemID="{73453F1F-6F93-4A4B-8CC5-73E3E5F3C1E9}">
   <ds:schemaRefs>
     <ds:schemaRef ds:uri="http://schemas.openxmlformats.org/officeDocument/2006/bibliography"/>
   </ds:schemaRefs>

</xml_diff>

<commit_message>
Typo in spec fixed.
Signed-off-by: Dmitry Kornilov <dmitry.kornilov@oracle.com>
</commit_message>
<xml_diff>
--- a/spec/spec.docx
+++ b/spec/spec.docx
@@ -6172,16 +6172,34 @@
           <w:lang w:val="en-US"/>
         </w:rPr>
       </w:pPr>
-      <w:hyperlink r:id="rId10" w:history="1">
-        <w:r>
-          <w:rPr>
-            <w:rStyle w:val="Hyperlink"/>
-            <w:noProof w:val="0"/>
-            <w:lang w:val="en-US"/>
-          </w:rPr>
-          <w:t>http://java.net/jira/browse/JSONB_SPEC</w:t>
-        </w:r>
-      </w:hyperlink>
+      <w:r>
+        <w:fldChar w:fldCharType="begin"/>
+      </w:r>
+      <w:r>
+        <w:rPr>
+          <w:lang w:val="en-US"/>
+        </w:rPr>
+        <w:instrText xml:space="preserve"> HYPERLINK "http://java.net/jira/browse/JSONB_SPEC" </w:instrText>
+      </w:r>
+      <w:r>
+        <w:fldChar w:fldCharType="separate"/>
+      </w:r>
+      <w:r>
+        <w:rPr>
+          <w:rStyle w:val="Hyperlink"/>
+          <w:noProof w:val="0"/>
+          <w:lang w:val="en-US"/>
+        </w:rPr>
+        <w:t>http://java.net/jira/browse/JSONB_SPEC</w:t>
+      </w:r>
+      <w:r>
+        <w:rPr>
+          <w:rStyle w:val="Hyperlink"/>
+          <w:noProof w:val="0"/>
+          <w:lang w:val="en-US"/>
+        </w:rPr>
+        <w:fldChar w:fldCharType="end"/>
+      </w:r>
       <w:r>
         <w:rPr>
           <w:noProof w:val="0"/>
@@ -6231,16 +6249,34 @@
           <w:lang w:val="en-US"/>
         </w:rPr>
       </w:pPr>
-      <w:hyperlink r:id="rId11" w:history="1">
-        <w:r>
-          <w:rPr>
-            <w:rStyle w:val="Hyperlink"/>
-            <w:noProof w:val="0"/>
-            <w:lang w:val="en-US"/>
-          </w:rPr>
-          <w:t>http://jsonb-spec.java.net/</w:t>
-        </w:r>
-      </w:hyperlink>
+      <w:r>
+        <w:fldChar w:fldCharType="begin"/>
+      </w:r>
+      <w:r>
+        <w:rPr>
+          <w:lang w:val="en-US"/>
+        </w:rPr>
+        <w:instrText xml:space="preserve"> HYPERLINK "http://jsonb-spec.java.net/" </w:instrText>
+      </w:r>
+      <w:r>
+        <w:fldChar w:fldCharType="separate"/>
+      </w:r>
+      <w:r>
+        <w:rPr>
+          <w:rStyle w:val="Hyperlink"/>
+          <w:noProof w:val="0"/>
+          <w:lang w:val="en-US"/>
+        </w:rPr>
+        <w:t>http://jsonb-spec.java.net/</w:t>
+      </w:r>
+      <w:r>
+        <w:rPr>
+          <w:rStyle w:val="Hyperlink"/>
+          <w:noProof w:val="0"/>
+          <w:lang w:val="en-US"/>
+        </w:rPr>
+        <w:fldChar w:fldCharType="end"/>
+      </w:r>
       <w:r>
         <w:rPr>
           <w:noProof w:val="0"/>
@@ -6288,16 +6324,34 @@
           <w:lang w:val="en-US"/>
         </w:rPr>
       </w:pPr>
-      <w:hyperlink r:id="rId12" w:history="1">
-        <w:r>
-          <w:rPr>
-            <w:rStyle w:val="Hyperlink"/>
-            <w:noProof w:val="0"/>
-            <w:lang w:val="en-US"/>
-          </w:rPr>
-          <w:t>https://projects.eclipse.org/projects/rt.yasson</w:t>
-        </w:r>
-      </w:hyperlink>
+      <w:r>
+        <w:fldChar w:fldCharType="begin"/>
+      </w:r>
+      <w:r>
+        <w:rPr>
+          <w:lang w:val="en-US"/>
+        </w:rPr>
+        <w:instrText xml:space="preserve"> HYPERLINK "https://projects.eclipse.org/projects/rt.yasson" </w:instrText>
+      </w:r>
+      <w:r>
+        <w:fldChar w:fldCharType="separate"/>
+      </w:r>
+      <w:r>
+        <w:rPr>
+          <w:rStyle w:val="Hyperlink"/>
+          <w:noProof w:val="0"/>
+          <w:lang w:val="en-US"/>
+        </w:rPr>
+        <w:t>https://projects.eclipse.org/projects/rt.yasson</w:t>
+      </w:r>
+      <w:r>
+        <w:rPr>
+          <w:rStyle w:val="Hyperlink"/>
+          <w:noProof w:val="0"/>
+          <w:lang w:val="en-US"/>
+        </w:rPr>
+        <w:fldChar w:fldCharType="end"/>
+      </w:r>
     </w:p>
     <w:p>
       <w:pPr>
@@ -6324,7 +6378,7 @@
           <w:lang w:val="en-US"/>
         </w:rPr>
       </w:pPr>
-      <w:hyperlink r:id="rId13" w:history="1">
+      <w:hyperlink r:id="rId10" w:history="1">
         <w:r>
           <w:rPr>
             <w:rStyle w:val="Hyperlink"/>
@@ -15609,7 +15663,7 @@
             <o:lock v:ext="edit" aspectratio="t"/>
           </v:shapetype>
           <v:shape id="_x0000_i1025" type="#_x0000_t75" style="width:52pt;height:19.35pt">
-            <v:imagedata r:id="rId14" o:title=""/>
+            <v:imagedata r:id="rId11" o:title=""/>
           </v:shape>
         </w:pict>
       </w:r>
@@ -15644,7 +15698,7 @@
         </w:rPr>
         <w:pict w14:anchorId="4DE5DD47">
           <v:shape id="_x0000_i1026" type="#_x0000_t75" style="width:31.35pt;height:19.35pt">
-            <v:imagedata r:id="rId15" o:title=""/>
+            <v:imagedata r:id="rId12" o:title=""/>
           </v:shape>
         </w:pict>
       </w:r>
@@ -16062,7 +16116,7 @@
         </w:rPr>
         <w:pict w14:anchorId="695A0203">
           <v:shape id="_x0000_i1027" type="#_x0000_t75" style="width:45.35pt;height:19.35pt">
-            <v:imagedata r:id="rId16" o:title=""/>
+            <v:imagedata r:id="rId13" o:title=""/>
           </v:shape>
         </w:pict>
       </w:r>
@@ -16310,7 +16364,7 @@
         </w:rPr>
         <w:pict w14:anchorId="23EBD6DF">
           <v:shape id="_x0000_i1028" type="#_x0000_t75" style="width:44pt;height:19.35pt">
-            <v:imagedata r:id="rId17" o:title=""/>
+            <v:imagedata r:id="rId14" o:title=""/>
           </v:shape>
         </w:pict>
       </w:r>
@@ -16344,7 +16398,7 @@
         </w:rPr>
         <w:pict w14:anchorId="3DEC559A">
           <v:shape id="_x0000_i1029" type="#_x0000_t75" style="width:44pt;height:19.35pt">
-            <v:imagedata r:id="rId17" o:title=""/>
+            <v:imagedata r:id="rId14" o:title=""/>
           </v:shape>
         </w:pict>
       </w:r>
@@ -16749,7 +16803,7 @@
         </w:rPr>
         <w:pict w14:anchorId="773E922F">
           <v:shape id="_x0000_i1030" type="#_x0000_t75" style="width:38pt;height:19.35pt">
-            <v:imagedata r:id="rId18" o:title=""/>
+            <v:imagedata r:id="rId15" o:title=""/>
           </v:shape>
         </w:pict>
       </w:r>
@@ -20248,8 +20302,10 @@
           <w:noProof w:val="0"/>
           <w:lang w:val="en-US"/>
         </w:rPr>
-        <w:t>minutes</w:t>
-      </w:r>
+        <w:t>seconds</w:t>
+      </w:r>
+      <w:bookmarkStart w:id="224" w:name="_GoBack"/>
+      <w:bookmarkEnd w:id="224"/>
       <w:r>
         <w:rPr>
           <w:noProof w:val="0"/>
@@ -20336,11 +20392,11 @@
           <w:lang w:val="en-US"/>
         </w:rPr>
       </w:pPr>
-      <w:bookmarkStart w:id="224" w:name="_Toc449557389"/>
-      <w:bookmarkStart w:id="225" w:name="_Ref449738095"/>
-      <w:bookmarkStart w:id="226" w:name="_Toc450577087"/>
-      <w:bookmarkStart w:id="227" w:name="_Toc451507540"/>
-      <w:bookmarkStart w:id="228" w:name="_Ref474495859"/>
+      <w:bookmarkStart w:id="225" w:name="_Toc449557389"/>
+      <w:bookmarkStart w:id="226" w:name="_Ref449738095"/>
+      <w:bookmarkStart w:id="227" w:name="_Toc450577087"/>
+      <w:bookmarkStart w:id="228" w:name="_Toc451507540"/>
+      <w:bookmarkStart w:id="229" w:name="_Ref474495859"/>
       <w:r>
         <w:rPr>
           <w:noProof w:val="0"/>
@@ -20348,11 +20404,11 @@
         </w:rPr>
         <w:t>Custom instantiation</w:t>
       </w:r>
-      <w:bookmarkEnd w:id="224"/>
       <w:bookmarkEnd w:id="225"/>
       <w:bookmarkEnd w:id="226"/>
       <w:bookmarkEnd w:id="227"/>
       <w:bookmarkEnd w:id="228"/>
+      <w:bookmarkEnd w:id="229"/>
     </w:p>
     <w:p>
       <w:pPr>
@@ -20699,9 +20755,9 @@
           <w:lang w:val="en-US"/>
         </w:rPr>
       </w:pPr>
-      <w:bookmarkStart w:id="229" w:name="_Toc449557390"/>
-      <w:bookmarkStart w:id="230" w:name="_Toc450577088"/>
-      <w:bookmarkStart w:id="231" w:name="_Toc451507541"/>
+      <w:bookmarkStart w:id="230" w:name="_Toc449557390"/>
+      <w:bookmarkStart w:id="231" w:name="_Toc450577088"/>
+      <w:bookmarkStart w:id="232" w:name="_Toc451507541"/>
       <w:r>
         <w:rPr>
           <w:noProof w:val="0"/>
@@ -20709,9 +20765,9 @@
         </w:rPr>
         <w:t>Custom visibility</w:t>
       </w:r>
-      <w:bookmarkEnd w:id="229"/>
       <w:bookmarkEnd w:id="230"/>
       <w:bookmarkEnd w:id="231"/>
+      <w:bookmarkEnd w:id="232"/>
     </w:p>
     <w:p>
       <w:pPr>
@@ -20826,9 +20882,9 @@
           <w:lang w:val="en-US"/>
         </w:rPr>
       </w:pPr>
-      <w:bookmarkStart w:id="232" w:name="_Toc449557391"/>
-      <w:bookmarkStart w:id="233" w:name="_Toc450577089"/>
-      <w:bookmarkStart w:id="234" w:name="_Toc451507542"/>
+      <w:bookmarkStart w:id="233" w:name="_Toc449557391"/>
+      <w:bookmarkStart w:id="234" w:name="_Toc450577089"/>
+      <w:bookmarkStart w:id="235" w:name="_Toc451507542"/>
       <w:r>
         <w:rPr>
           <w:noProof w:val="0"/>
@@ -20836,9 +20892,9 @@
         </w:rPr>
         <w:t>Custom mapping</w:t>
       </w:r>
-      <w:bookmarkEnd w:id="232"/>
       <w:bookmarkEnd w:id="233"/>
       <w:bookmarkEnd w:id="234"/>
+      <w:bookmarkEnd w:id="235"/>
     </w:p>
     <w:p>
       <w:pPr>
@@ -20878,18 +20934,18 @@
           <w:lang w:val="en-US"/>
         </w:rPr>
       </w:pPr>
-      <w:bookmarkStart w:id="235" w:name="_Ref450568157"/>
-      <w:bookmarkStart w:id="236" w:name="_Toc450577090"/>
-      <w:bookmarkStart w:id="237" w:name="_Toc451507543"/>
+      <w:bookmarkStart w:id="236" w:name="_Ref450568157"/>
+      <w:bookmarkStart w:id="237" w:name="_Toc450577090"/>
+      <w:bookmarkStart w:id="238" w:name="_Toc451507543"/>
       <w:r>
         <w:rPr>
           <w:lang w:val="en-US"/>
         </w:rPr>
         <w:t>Adapters</w:t>
       </w:r>
-      <w:bookmarkEnd w:id="235"/>
       <w:bookmarkEnd w:id="236"/>
       <w:bookmarkEnd w:id="237"/>
+      <w:bookmarkEnd w:id="238"/>
     </w:p>
     <w:p>
       <w:pPr>
@@ -21432,9 +21488,9 @@
           <w:lang w:val="en-US"/>
         </w:rPr>
       </w:pPr>
-      <w:bookmarkStart w:id="238" w:name="_Ref450568136"/>
-      <w:bookmarkStart w:id="239" w:name="_Toc450577091"/>
-      <w:bookmarkStart w:id="240" w:name="_Toc451507544"/>
+      <w:bookmarkStart w:id="239" w:name="_Ref450568136"/>
+      <w:bookmarkStart w:id="240" w:name="_Toc450577091"/>
+      <w:bookmarkStart w:id="241" w:name="_Toc451507544"/>
       <w:r>
         <w:rPr>
           <w:lang w:val="en-US"/>
@@ -21447,9 +21503,9 @@
         </w:rPr>
         <w:t>/Deserializers</w:t>
       </w:r>
-      <w:bookmarkEnd w:id="238"/>
       <w:bookmarkEnd w:id="239"/>
       <w:bookmarkEnd w:id="240"/>
+      <w:bookmarkEnd w:id="241"/>
     </w:p>
     <w:p>
       <w:pPr>
@@ -21964,10 +22020,10 @@
           <w:lang w:val="en-US"/>
         </w:rPr>
       </w:pPr>
-      <w:bookmarkStart w:id="241" w:name="_Toc449557392"/>
-      <w:bookmarkStart w:id="242" w:name="_Toc450577092"/>
-      <w:bookmarkStart w:id="243" w:name="_Toc451507545"/>
-      <w:bookmarkStart w:id="244" w:name="_Ref474423559"/>
+      <w:bookmarkStart w:id="242" w:name="_Toc449557392"/>
+      <w:bookmarkStart w:id="243" w:name="_Toc450577092"/>
+      <w:bookmarkStart w:id="244" w:name="_Toc451507545"/>
+      <w:bookmarkStart w:id="245" w:name="_Ref474423559"/>
       <w:r>
         <w:rPr>
           <w:noProof w:val="0"/>
@@ -21975,10 +22031,10 @@
         </w:rPr>
         <w:t>Custom date format</w:t>
       </w:r>
-      <w:bookmarkEnd w:id="241"/>
       <w:bookmarkEnd w:id="242"/>
       <w:bookmarkEnd w:id="243"/>
       <w:bookmarkEnd w:id="244"/>
+      <w:bookmarkEnd w:id="245"/>
     </w:p>
     <w:p>
       <w:pPr>
@@ -22307,10 +22363,10 @@
           <w:lang w:val="en-US"/>
         </w:rPr>
       </w:pPr>
-      <w:bookmarkStart w:id="245" w:name="_Toc449557393"/>
-      <w:bookmarkStart w:id="246" w:name="_Toc450577093"/>
-      <w:bookmarkStart w:id="247" w:name="_Toc451507546"/>
-      <w:bookmarkStart w:id="248" w:name="_Ref474423645"/>
+      <w:bookmarkStart w:id="246" w:name="_Toc449557393"/>
+      <w:bookmarkStart w:id="247" w:name="_Toc450577093"/>
+      <w:bookmarkStart w:id="248" w:name="_Toc451507546"/>
+      <w:bookmarkStart w:id="249" w:name="_Ref474423645"/>
       <w:r>
         <w:rPr>
           <w:noProof w:val="0"/>
@@ -22318,10 +22374,10 @@
         </w:rPr>
         <w:t>Custom number format</w:t>
       </w:r>
-      <w:bookmarkEnd w:id="245"/>
       <w:bookmarkEnd w:id="246"/>
       <w:bookmarkEnd w:id="247"/>
       <w:bookmarkEnd w:id="248"/>
+      <w:bookmarkEnd w:id="249"/>
     </w:p>
     <w:p>
       <w:pPr>
@@ -22556,9 +22612,9 @@
           <w:lang w:val="en-US"/>
         </w:rPr>
       </w:pPr>
-      <w:bookmarkStart w:id="249" w:name="_Toc449557394"/>
-      <w:bookmarkStart w:id="250" w:name="_Toc450577094"/>
-      <w:bookmarkStart w:id="251" w:name="_Toc451507547"/>
+      <w:bookmarkStart w:id="250" w:name="_Toc449557394"/>
+      <w:bookmarkStart w:id="251" w:name="_Toc450577094"/>
+      <w:bookmarkStart w:id="252" w:name="_Toc451507547"/>
       <w:r>
         <w:rPr>
           <w:noProof w:val="0"/>
@@ -22566,9 +22622,9 @@
         </w:rPr>
         <w:t>Custom binary data handling</w:t>
       </w:r>
-      <w:bookmarkEnd w:id="249"/>
       <w:bookmarkEnd w:id="250"/>
       <w:bookmarkEnd w:id="251"/>
+      <w:bookmarkEnd w:id="252"/>
     </w:p>
     <w:p>
       <w:pPr>
@@ -22732,9 +22788,9 @@
           <w:lang w:val="en-US"/>
         </w:rPr>
       </w:pPr>
-      <w:bookmarkStart w:id="252" w:name="_Toc449557395"/>
-      <w:bookmarkStart w:id="253" w:name="_Toc450577095"/>
-      <w:bookmarkStart w:id="254" w:name="_Toc451507548"/>
+      <w:bookmarkStart w:id="253" w:name="_Toc449557395"/>
+      <w:bookmarkStart w:id="254" w:name="_Toc450577095"/>
+      <w:bookmarkStart w:id="255" w:name="_Toc451507548"/>
       <w:r>
         <w:rPr>
           <w:noProof w:val="0"/>
@@ -22743,9 +22799,9 @@
         <w:lastRenderedPageBreak/>
         <w:t>Appendix</w:t>
       </w:r>
-      <w:bookmarkEnd w:id="252"/>
       <w:bookmarkEnd w:id="253"/>
       <w:bookmarkEnd w:id="254"/>
+      <w:bookmarkEnd w:id="255"/>
     </w:p>
     <w:p>
       <w:pPr>
@@ -22754,16 +22810,16 @@
           <w:lang w:val="en-US"/>
         </w:rPr>
       </w:pPr>
-      <w:bookmarkStart w:id="255" w:name="_Toc450577096"/>
-      <w:bookmarkStart w:id="256" w:name="_Toc451507549"/>
+      <w:bookmarkStart w:id="256" w:name="_Toc450577096"/>
+      <w:bookmarkStart w:id="257" w:name="_Toc451507549"/>
       <w:r>
         <w:rPr>
           <w:lang w:val="en-US"/>
         </w:rPr>
         <w:t>Change Log</w:t>
       </w:r>
-      <w:bookmarkEnd w:id="255"/>
       <w:bookmarkEnd w:id="256"/>
+      <w:bookmarkEnd w:id="257"/>
     </w:p>
     <w:p>
       <w:pPr>
@@ -22772,18 +22828,18 @@
           <w:lang w:val="en-US"/>
         </w:rPr>
       </w:pPr>
-      <w:bookmarkStart w:id="257" w:name="_Toc449557396"/>
-      <w:bookmarkStart w:id="258" w:name="_Toc450577097"/>
-      <w:bookmarkStart w:id="259" w:name="_Toc451507550"/>
+      <w:bookmarkStart w:id="258" w:name="_Toc449557396"/>
+      <w:bookmarkStart w:id="259" w:name="_Toc450577097"/>
+      <w:bookmarkStart w:id="260" w:name="_Toc451507550"/>
       <w:r>
         <w:rPr>
           <w:lang w:val="en-US"/>
         </w:rPr>
         <w:t>Changes Since 1.0 Early Draft</w:t>
       </w:r>
-      <w:bookmarkEnd w:id="257"/>
       <w:bookmarkEnd w:id="258"/>
       <w:bookmarkEnd w:id="259"/>
+      <w:bookmarkEnd w:id="260"/>
     </w:p>
     <w:p>
       <w:pPr>
@@ -23972,11 +24028,9 @@
         </w:rPr>
         <w:t>: Clarified that strict I_JSON compliance affects only default mapping mechanism.</w:t>
       </w:r>
-      <w:bookmarkStart w:id="260" w:name="_GoBack"/>
-      <w:bookmarkEnd w:id="260"/>
-    </w:p>
-    <w:bookmarkStart w:id="261" w:name="_Toc451507551" w:displacedByCustomXml="next"/>
-    <w:bookmarkStart w:id="262" w:name="_Toc450577098" w:displacedByCustomXml="next"/>
+    </w:p>
+    <w:bookmarkStart w:id="261" w:name="_Toc450577098" w:displacedByCustomXml="next"/>
+    <w:bookmarkStart w:id="262" w:name="_Toc451507551" w:displacedByCustomXml="next"/>
     <w:sdt>
       <w:sdtPr>
         <w:rPr>
@@ -24436,8 +24490,8 @@
       </w:pPr>
     </w:p>
     <w:sectPr>
-      <w:headerReference w:type="default" r:id="rId19"/>
-      <w:footerReference w:type="default" r:id="rId20"/>
+      <w:headerReference w:type="default" r:id="rId16"/>
+      <w:footerReference w:type="default" r:id="rId17"/>
       <w:pgSz w:w="12280" w:h="15900"/>
       <w:pgMar w:top="1132" w:right="1445" w:bottom="683" w:left="1440" w:header="720" w:footer="720" w:gutter="0"/>
       <w:pgNumType w:start="1"/>
@@ -24520,7 +24574,7 @@
         <w:sz w:val="20"/>
         <w:szCs w:val="24"/>
       </w:rPr>
-      <w:t>v</w:t>
+      <w:t>vi</w:t>
     </w:r>
     <w:r>
       <w:rPr>
@@ -24631,7 +24685,7 @@
         <w:szCs w:val="24"/>
         <w:lang w:val="en-US"/>
       </w:rPr>
-      <w:t>March 20, 2017</w:t>
+      <w:t>March 24, 2017</w:t>
     </w:r>
     <w:r>
       <w:rPr>
@@ -24683,7 +24737,7 @@
         <w:sz w:val="20"/>
         <w:szCs w:val="24"/>
       </w:rPr>
-      <w:t>1</w:t>
+      <w:t>21</w:t>
     </w:r>
     <w:r>
       <w:rPr>
@@ -24787,7 +24841,7 @@
         <w:szCs w:val="24"/>
         <w:lang w:val="en-US"/>
       </w:rPr>
-      <w:t>March 20, 2017</w:t>
+      <w:t>March 24, 2017</w:t>
     </w:r>
     <w:r>
       <w:rPr>
@@ -24875,7 +24929,7 @@
         <w:b/>
         <w:bCs/>
       </w:rPr>
-      <w:t>1</w:t>
+      <w:t>4</w:t>
     </w:r>
     <w:r>
       <w:fldChar w:fldCharType="end"/>
@@ -24899,7 +24953,7 @@
       <w:fldChar w:fldCharType="separate"/>
     </w:r>
     <w:r>
-      <w:t>Introduction</w:t>
+      <w:t>Customizing Mapping</w:t>
     </w:r>
     <w:r>
       <w:fldChar w:fldCharType="end"/>
@@ -30579,7 +30633,7 @@
 </file>
 
 <file path=customXml/itemProps1.xml><?xml version="1.0" encoding="utf-8"?>
-<ds:datastoreItem xmlns:ds="http://schemas.openxmlformats.org/officeDocument/2006/customXml" ds:itemID="{A9CC7881-471F-204C-A604-1FBB54339EEC}">
+<ds:datastoreItem xmlns:ds="http://schemas.openxmlformats.org/officeDocument/2006/customXml" ds:itemID="{5081A9BE-E78D-8D47-A3FA-0006D1F01161}">
   <ds:schemaRefs>
     <ds:schemaRef ds:uri="http://schemas.openxmlformats.org/officeDocument/2006/bibliography"/>
   </ds:schemaRefs>

</xml_diff>

<commit_message>
Preparing spec for the final release
Signed-off-by: Dmitry Kornilov <dmitry.kornilov@oracle.com>
</commit_message>
<xml_diff>
--- a/spec/spec.docx
+++ b/spec/spec.docx
@@ -64,38 +64,46 @@
         </w:rPr>
         <w:t xml:space="preserve">Version 1.0 </w:t>
       </w:r>
-      <w:r>
-        <w:rPr>
-          <w:lang w:val="en-US"/>
-        </w:rPr>
-        <w:br/>
-        <w:t>Proposed Final</w:t>
-      </w:r>
-      <w:r>
-        <w:rPr>
-          <w:lang w:val="en-US"/>
-        </w:rPr>
-        <w:t xml:space="preserve"> Draft</w:t>
-      </w:r>
     </w:p>
     <w:p>
       <w:pPr>
         <w:pStyle w:val="TitlePage"/>
         <w:rPr>
-          <w:lang w:val="en-US"/>
-        </w:rPr>
-      </w:pPr>
-      <w:r>
-        <w:rPr>
-          <w:lang w:val="en-US"/>
-        </w:rPr>
-        <w:t>07.04</w:t>
-      </w:r>
-      <w:r>
-        <w:rPr>
-          <w:lang w:val="en-US"/>
-        </w:rPr>
-        <w:t>.2017</w:t>
+          <w:sz w:val="52"/>
+          <w:lang w:val="en-US"/>
+        </w:rPr>
+      </w:pPr>
+      <w:r>
+        <w:rPr>
+          <w:szCs w:val="24"/>
+        </w:rPr>
+        <w:fldChar w:fldCharType="begin"/>
+      </w:r>
+      <w:r>
+        <w:rPr>
+          <w:szCs w:val="24"/>
+          <w:lang w:val="en-US"/>
+        </w:rPr>
+        <w:instrText xml:space="preserve"> DATE \@ "MMMM d, yyyy" </w:instrText>
+      </w:r>
+      <w:r>
+        <w:rPr>
+          <w:szCs w:val="24"/>
+        </w:rPr>
+        <w:fldChar w:fldCharType="separate"/>
+      </w:r>
+      <w:r>
+        <w:rPr>
+          <w:szCs w:val="24"/>
+          <w:lang w:val="en-US"/>
+        </w:rPr>
+        <w:t>May 15, 2017</w:t>
+      </w:r>
+      <w:r>
+        <w:rPr>
+          <w:szCs w:val="24"/>
+        </w:rPr>
+        <w:fldChar w:fldCharType="end"/>
       </w:r>
     </w:p>
     <w:p>
@@ -172,8 +180,6 @@
         </w:rPr>
         <w:t>Martin Vojtek</w:t>
       </w:r>
-      <w:bookmarkStart w:id="2" w:name="_GoBack"/>
-      <w:bookmarkEnd w:id="2"/>
     </w:p>
     <w:p>
       <w:pPr>
@@ -198,12 +204,22 @@
           <w:lang w:val="en-US"/>
         </w:rPr>
       </w:pPr>
-      <w:r>
-        <w:rPr>
-          <w:lang w:val="en-US"/>
-        </w:rPr>
-        <w:t xml:space="preserve">Comments to: users@jsonb-spec.java.net </w:t>
-      </w:r>
+    </w:p>
+    <w:p>
+      <w:pPr>
+        <w:pStyle w:val="TitlePage"/>
+        <w:rPr>
+          <w:lang w:val="en-US"/>
+        </w:rPr>
+      </w:pPr>
+    </w:p>
+    <w:p>
+      <w:pPr>
+        <w:pStyle w:val="TitlePage"/>
+        <w:rPr>
+          <w:lang w:val="en-US"/>
+        </w:rPr>
+      </w:pPr>
     </w:p>
     <w:p>
       <w:pPr>
@@ -909,7 +925,7 @@
         </w:rPr>
       </w:pPr>
     </w:p>
-    <w:bookmarkStart w:id="3" w:name="_Toc451507478" w:displacedByCustomXml="next"/>
+    <w:bookmarkStart w:id="2" w:name="_Toc451507478" w:displacedByCustomXml="next"/>
     <w:sdt>
       <w:sdtPr>
         <w:rPr>
@@ -939,10 +955,28 @@
             </w:numPr>
             <w:outlineLvl w:val="0"/>
           </w:pPr>
+          <w:proofErr w:type="spellStart"/>
           <w:r>
-            <w:t>Table of Contents</w:t>
+            <w:t>Table</w:t>
           </w:r>
-          <w:bookmarkEnd w:id="3"/>
+          <w:proofErr w:type="spellEnd"/>
+          <w:r>
+            <w:t xml:space="preserve"> </w:t>
+          </w:r>
+          <w:proofErr w:type="spellStart"/>
+          <w:r>
+            <w:t>of</w:t>
+          </w:r>
+          <w:proofErr w:type="spellEnd"/>
+          <w:r>
+            <w:t xml:space="preserve"> </w:t>
+          </w:r>
+          <w:proofErr w:type="spellStart"/>
+          <w:r>
+            <w:t>Contents</w:t>
+          </w:r>
+          <w:bookmarkEnd w:id="2"/>
+          <w:proofErr w:type="spellEnd"/>
         </w:p>
         <w:p>
           <w:pPr>
@@ -2360,7 +2394,21 @@
                 <w:rStyle w:val="Hyperlink"/>
                 <w:lang w:val="en-US"/>
               </w:rPr>
-              <w:t>3.4.2 java.net.URL, URI</w:t>
+              <w:t>3.4.2 java.</w:t>
+            </w:r>
+            <w:r>
+              <w:rPr>
+                <w:rStyle w:val="Hyperlink"/>
+                <w:lang w:val="en-US"/>
+              </w:rPr>
+              <w:t>n</w:t>
+            </w:r>
+            <w:r>
+              <w:rPr>
+                <w:rStyle w:val="Hyperlink"/>
+                <w:lang w:val="en-US"/>
+              </w:rPr>
+              <w:t>et.URL, URI</w:t>
             </w:r>
             <w:r>
               <w:rPr>
@@ -2726,6 +2774,8 @@
               <w:fldChar w:fldCharType="end"/>
             </w:r>
           </w:hyperlink>
+          <w:bookmarkStart w:id="3" w:name="_GoBack"/>
+          <w:bookmarkEnd w:id="3"/>
         </w:p>
         <w:p>
           <w:pPr>
@@ -3466,21 +3516,7 @@
                 <w:rStyle w:val="Hyperlink"/>
                 <w:lang w:val="en-US"/>
               </w:rPr>
-              <w:t>3.13 Attribute o</w:t>
-            </w:r>
-            <w:r>
-              <w:rPr>
-                <w:rStyle w:val="Hyperlink"/>
-                <w:lang w:val="en-US"/>
-              </w:rPr>
-              <w:t>r</w:t>
-            </w:r>
-            <w:r>
-              <w:rPr>
-                <w:rStyle w:val="Hyperlink"/>
-                <w:lang w:val="en-US"/>
-              </w:rPr>
-              <w:t>der</w:t>
+              <w:t>3.13 Attribute order</w:t>
             </w:r>
             <w:r>
               <w:rPr>
@@ -6172,10 +6208,9 @@
         <w:r>
           <w:rPr>
             <w:rStyle w:val="Hyperlink"/>
-            <w:noProof w:val="0"/>
             <w:lang w:val="en-US"/>
           </w:rPr>
-          <w:t>http://java.net/jira/browse/JSONB_SPEC</w:t>
+          <w:t>https://github.com/javaee/jsonb-spec/issues</w:t>
         </w:r>
       </w:hyperlink>
       <w:r>
@@ -6199,7 +6234,21 @@
           <w:noProof w:val="0"/>
           <w:lang w:val="en-US"/>
         </w:rPr>
-        <w:t>The corresponding Javadocs can be found online at:</w:t>
+        <w:t xml:space="preserve">The corresponding </w:t>
+      </w:r>
+      <w:r>
+        <w:rPr>
+          <w:noProof w:val="0"/>
+          <w:lang w:val="en-US"/>
+        </w:rPr>
+        <w:t xml:space="preserve">source code </w:t>
+      </w:r>
+      <w:r>
+        <w:rPr>
+          <w:noProof w:val="0"/>
+          <w:lang w:val="en-US"/>
+        </w:rPr>
+        <w:t>can be found online at:</w:t>
       </w:r>
     </w:p>
     <w:p>
@@ -6215,19 +6264,11 @@
         <w:r>
           <w:rPr>
             <w:rStyle w:val="Hyperlink"/>
-            <w:noProof w:val="0"/>
             <w:lang w:val="en-US"/>
           </w:rPr>
-          <w:t>http://jsonb-spec.java.net/</w:t>
+          <w:t>https://github.com/javaee/jsonb-spec</w:t>
         </w:r>
       </w:hyperlink>
-      <w:r>
-        <w:rPr>
-          <w:noProof w:val="0"/>
-          <w:lang w:val="en-US"/>
-        </w:rPr>
-        <w:t xml:space="preserve"> </w:t>
-      </w:r>
     </w:p>
     <w:p>
       <w:pPr>
@@ -6292,7 +6333,14 @@
           <w:noProof w:val="0"/>
           <w:lang w:val="en-US"/>
         </w:rPr>
-        <w:t>The expert group is seeking feedback from the community on any aspect of this specification. Please send comments to:</w:t>
+        <w:t xml:space="preserve">The expert group is seeking feedback from the community on any aspect of this specification. Please </w:t>
+      </w:r>
+      <w:r>
+        <w:rPr>
+          <w:noProof w:val="0"/>
+          <w:lang w:val="en-US"/>
+        </w:rPr>
+        <w:t>join our discussion groups at:</w:t>
       </w:r>
     </w:p>
     <w:p>
@@ -6308,19 +6356,11 @@
         <w:r>
           <w:rPr>
             <w:rStyle w:val="Hyperlink"/>
-            <w:noProof w:val="0"/>
             <w:lang w:val="en-US"/>
           </w:rPr>
-          <w:t>users@jsonb-spec.java.net</w:t>
+          <w:t>https://javaee.groups.io/g/jsonb-spec</w:t>
         </w:r>
       </w:hyperlink>
-      <w:r>
-        <w:rPr>
-          <w:noProof w:val="0"/>
-          <w:lang w:val="en-US"/>
-        </w:rPr>
-        <w:t xml:space="preserve"> </w:t>
-      </w:r>
     </w:p>
     <w:p>
       <w:pPr>
@@ -7005,11 +7045,27 @@
         </w:rPr>
         <w:t xml:space="preserve">package </w:t>
       </w:r>
+      <w:proofErr w:type="spellStart"/>
       <w:r>
         <w:rPr>
           <w:lang w:eastAsia="en-US"/>
         </w:rPr>
-        <w:t>com.example.hello;</w:t>
+        <w:t>com.</w:t>
+      </w:r>
+      <w:proofErr w:type="gramStart"/>
+      <w:r>
+        <w:rPr>
+          <w:lang w:eastAsia="en-US"/>
+        </w:rPr>
+        <w:t>example.hello</w:t>
+      </w:r>
+      <w:proofErr w:type="spellEnd"/>
+      <w:proofErr w:type="gramEnd"/>
+      <w:r>
+        <w:rPr>
+          <w:lang w:eastAsia="en-US"/>
+        </w:rPr>
+        <w:t>;</w:t>
       </w:r>
       <w:r>
         <w:rPr>
@@ -7058,14 +7114,35 @@
         <w:rPr>
           <w:lang w:eastAsia="en-US"/>
         </w:rPr>
-        <w:t>main(String args[]) {</w:t>
-      </w:r>
+        <w:t xml:space="preserve">main(String </w:t>
+      </w:r>
+      <w:proofErr w:type="spellStart"/>
       <w:r>
         <w:rPr>
           <w:lang w:eastAsia="en-US"/>
         </w:rPr>
+        <w:t>args</w:t>
+      </w:r>
+      <w:proofErr w:type="spellEnd"/>
+      <w:r>
+        <w:rPr>
+          <w:lang w:eastAsia="en-US"/>
+        </w:rPr>
+        <w:t>[]) {</w:t>
+      </w:r>
+      <w:r>
+        <w:rPr>
+          <w:lang w:eastAsia="en-US"/>
+        </w:rPr>
         <w:br/>
-        <w:t xml:space="preserve">        System.</w:t>
+        <w:t xml:space="preserve">        </w:t>
+      </w:r>
+      <w:proofErr w:type="spellStart"/>
+      <w:r>
+        <w:rPr>
+          <w:lang w:eastAsia="en-US"/>
+        </w:rPr>
+        <w:t>System.</w:t>
       </w:r>
       <w:r>
         <w:rPr>
@@ -7082,7 +7159,14 @@
         <w:rPr>
           <w:lang w:eastAsia="en-US"/>
         </w:rPr>
-        <w:t>.println(</w:t>
+        <w:t>.println</w:t>
+      </w:r>
+      <w:proofErr w:type="spellEnd"/>
+      <w:r>
+        <w:rPr>
+          <w:lang w:eastAsia="en-US"/>
+        </w:rPr>
+        <w:t>(</w:t>
       </w:r>
       <w:r>
         <w:rPr>
@@ -7190,7 +7274,23 @@
           <w:noProof w:val="0"/>
           <w:lang w:val="en-US"/>
         </w:rPr>
-        <w:t>All parts of this specification are normative, with the exception of examples, notes and sections explicitly marked as ‘Non-Normative’. Non-normative not</w:t>
+        <w:t xml:space="preserve">All parts of this specification are normative, </w:t>
+      </w:r>
+      <w:proofErr w:type="gramStart"/>
+      <w:r>
+        <w:rPr>
+          <w:noProof w:val="0"/>
+          <w:lang w:val="en-US"/>
+        </w:rPr>
+        <w:t>with the exception of</w:t>
+      </w:r>
+      <w:proofErr w:type="gramEnd"/>
+      <w:r>
+        <w:rPr>
+          <w:noProof w:val="0"/>
+          <w:lang w:val="en-US"/>
+        </w:rPr>
+        <w:t xml:space="preserve"> examples, notes and sections explicitly marked as ‘Non-Normative’. Non-normative not</w:t>
       </w:r>
       <w:r>
         <w:rPr>
@@ -7630,13 +7730,31 @@
           <w:lang w:val="en-US"/>
         </w:rPr>
       </w:pPr>
-      <w:r>
-        <w:rPr>
-          <w:noProof w:val="0"/>
-          <w:lang w:val="en-US"/>
-        </w:rPr>
-        <w:t>During the course of this JSR we received many excellent suggestions. Special thanks to Heather VanCura</w:t>
-      </w:r>
+      <w:proofErr w:type="gramStart"/>
+      <w:r>
+        <w:rPr>
+          <w:noProof w:val="0"/>
+          <w:lang w:val="en-US"/>
+        </w:rPr>
+        <w:t>During the course of</w:t>
+      </w:r>
+      <w:proofErr w:type="gramEnd"/>
+      <w:r>
+        <w:rPr>
+          <w:noProof w:val="0"/>
+          <w:lang w:val="en-US"/>
+        </w:rPr>
+        <w:t xml:space="preserve"> this JSR we received many excellent suggestions. Special thanks to Heather </w:t>
+      </w:r>
+      <w:proofErr w:type="spellStart"/>
+      <w:r>
+        <w:rPr>
+          <w:noProof w:val="0"/>
+          <w:lang w:val="en-US"/>
+        </w:rPr>
+        <w:t>VanCura</w:t>
+      </w:r>
+      <w:proofErr w:type="spellEnd"/>
       <w:r>
         <w:rPr>
           <w:noProof w:val="0"/>
@@ -7649,7 +7767,23 @@
           <w:noProof w:val="0"/>
           <w:lang w:val="en-US"/>
         </w:rPr>
-        <w:t xml:space="preserve">David Delabassee </w:t>
+        <w:t xml:space="preserve">David </w:t>
+      </w:r>
+      <w:proofErr w:type="spellStart"/>
+      <w:r>
+        <w:rPr>
+          <w:noProof w:val="0"/>
+          <w:lang w:val="en-US"/>
+        </w:rPr>
+        <w:t>Delabassee</w:t>
+      </w:r>
+      <w:proofErr w:type="spellEnd"/>
+      <w:r>
+        <w:rPr>
+          <w:noProof w:val="0"/>
+          <w:lang w:val="en-US"/>
+        </w:rPr>
+        <w:t xml:space="preserve"> </w:t>
       </w:r>
       <w:r>
         <w:rPr>
@@ -7663,36 +7797,134 @@
           <w:noProof w:val="0"/>
           <w:lang w:val="en-US"/>
         </w:rPr>
-        <w:t>for feedback and help with evangelizing the specification, and John Clingan for feedback and language corrections.</w:t>
-      </w:r>
-    </w:p>
-    <w:p>
-      <w:pPr>
-        <w:rPr>
-          <w:noProof w:val="0"/>
-          <w:lang w:val="en-US"/>
-        </w:rPr>
-      </w:pPr>
-      <w:r>
-        <w:rPr>
-          <w:noProof w:val="0"/>
-          <w:lang w:val="en-US"/>
-        </w:rPr>
-        <w:t xml:space="preserve">During the course of this JSR we also received many excellent suggestions on the JSR’s java.net project mailing lists. Thanks in particular to </w:t>
-      </w:r>
-      <w:r>
-        <w:rPr>
-          <w:noProof w:val="0"/>
-          <w:lang w:val="en-US"/>
-        </w:rPr>
-        <w:t xml:space="preserve">Mark Struberg, </w:t>
-      </w:r>
-      <w:r>
-        <w:rPr>
-          <w:noProof w:val="0"/>
-          <w:lang w:val="en-US"/>
-        </w:rPr>
-        <w:t>Olena Syrota, Oleg Tsal-Tsalko and whole JUG UA for their contributions.</w:t>
+        <w:t xml:space="preserve">for feedback and help with evangelizing the specification, and John </w:t>
+      </w:r>
+      <w:proofErr w:type="spellStart"/>
+      <w:r>
+        <w:rPr>
+          <w:noProof w:val="0"/>
+          <w:lang w:val="en-US"/>
+        </w:rPr>
+        <w:t>Clingan</w:t>
+      </w:r>
+      <w:proofErr w:type="spellEnd"/>
+      <w:r>
+        <w:rPr>
+          <w:noProof w:val="0"/>
+          <w:lang w:val="en-US"/>
+        </w:rPr>
+        <w:t xml:space="preserve"> for feedback and language corrections.</w:t>
+      </w:r>
+    </w:p>
+    <w:p>
+      <w:pPr>
+        <w:rPr>
+          <w:noProof w:val="0"/>
+          <w:lang w:val="en-US"/>
+        </w:rPr>
+      </w:pPr>
+      <w:proofErr w:type="gramStart"/>
+      <w:r>
+        <w:rPr>
+          <w:noProof w:val="0"/>
+          <w:lang w:val="en-US"/>
+        </w:rPr>
+        <w:t>During the course of</w:t>
+      </w:r>
+      <w:proofErr w:type="gramEnd"/>
+      <w:r>
+        <w:rPr>
+          <w:noProof w:val="0"/>
+          <w:lang w:val="en-US"/>
+        </w:rPr>
+        <w:t xml:space="preserve"> this JSR we also received many excellent suggestions. Thanks </w:t>
+      </w:r>
+      <w:proofErr w:type="gramStart"/>
+      <w:r>
+        <w:rPr>
+          <w:noProof w:val="0"/>
+          <w:lang w:val="en-US"/>
+        </w:rPr>
+        <w:t>in particular to</w:t>
+      </w:r>
+      <w:proofErr w:type="gramEnd"/>
+      <w:r>
+        <w:rPr>
+          <w:noProof w:val="0"/>
+          <w:lang w:val="en-US"/>
+        </w:rPr>
+        <w:t xml:space="preserve"> </w:t>
+      </w:r>
+      <w:r>
+        <w:rPr>
+          <w:noProof w:val="0"/>
+          <w:lang w:val="en-US"/>
+        </w:rPr>
+        <w:t xml:space="preserve">Mark </w:t>
+      </w:r>
+      <w:proofErr w:type="spellStart"/>
+      <w:r>
+        <w:rPr>
+          <w:noProof w:val="0"/>
+          <w:lang w:val="en-US"/>
+        </w:rPr>
+        <w:t>Struberg</w:t>
+      </w:r>
+      <w:proofErr w:type="spellEnd"/>
+      <w:r>
+        <w:rPr>
+          <w:noProof w:val="0"/>
+          <w:lang w:val="en-US"/>
+        </w:rPr>
+        <w:t xml:space="preserve">, </w:t>
+      </w:r>
+      <w:proofErr w:type="spellStart"/>
+      <w:r>
+        <w:rPr>
+          <w:noProof w:val="0"/>
+          <w:lang w:val="en-US"/>
+        </w:rPr>
+        <w:t>Olena</w:t>
+      </w:r>
+      <w:proofErr w:type="spellEnd"/>
+      <w:r>
+        <w:rPr>
+          <w:noProof w:val="0"/>
+          <w:lang w:val="en-US"/>
+        </w:rPr>
+        <w:t xml:space="preserve"> </w:t>
+      </w:r>
+      <w:proofErr w:type="spellStart"/>
+      <w:r>
+        <w:rPr>
+          <w:noProof w:val="0"/>
+          <w:lang w:val="en-US"/>
+        </w:rPr>
+        <w:t>Syrota</w:t>
+      </w:r>
+      <w:proofErr w:type="spellEnd"/>
+      <w:r>
+        <w:rPr>
+          <w:noProof w:val="0"/>
+          <w:lang w:val="en-US"/>
+        </w:rPr>
+        <w:t xml:space="preserve">, Oleg </w:t>
+      </w:r>
+      <w:proofErr w:type="spellStart"/>
+      <w:r>
+        <w:rPr>
+          <w:noProof w:val="0"/>
+          <w:lang w:val="en-US"/>
+        </w:rPr>
+        <w:t>Tsal-Tsalko</w:t>
+      </w:r>
+      <w:proofErr w:type="spellEnd"/>
+      <w:r>
+        <w:rPr>
+          <w:noProof w:val="0"/>
+          <w:lang w:val="en-US"/>
+        </w:rPr>
+        <w:t xml:space="preserve"> and whole JUG UA for their contributions.</w:t>
       </w:r>
     </w:p>
     <w:p>
@@ -7730,7 +7962,23 @@
           <w:noProof w:val="0"/>
           <w:lang w:val="en-US"/>
         </w:rPr>
-        <w:t xml:space="preserve">The JSON-B runtime API provides access to serialization and deserialization operations for manipulating JSON documents and mapped JSON-B classes and instances. The full specification of the binding framework is available in the javadoc for the </w:t>
+        <w:t xml:space="preserve">The JSON-B runtime API provides access to serialization and deserialization operations for manipulating JSON documents and mapped JSON-B classes and instances. The full specification of the binding framework is available in the </w:t>
+      </w:r>
+      <w:proofErr w:type="spellStart"/>
+      <w:r>
+        <w:rPr>
+          <w:noProof w:val="0"/>
+          <w:lang w:val="en-US"/>
+        </w:rPr>
+        <w:t>javadoc</w:t>
+      </w:r>
+      <w:proofErr w:type="spellEnd"/>
+      <w:r>
+        <w:rPr>
+          <w:noProof w:val="0"/>
+          <w:lang w:val="en-US"/>
+        </w:rPr>
+        <w:t xml:space="preserve"> for the </w:t>
       </w:r>
       <w:r>
         <w:rPr>
@@ -8538,12 +8786,30 @@
       <w:bookmarkStart w:id="53" w:name="_Toc449557343"/>
       <w:bookmarkStart w:id="54" w:name="_Toc450577040"/>
       <w:bookmarkStart w:id="55" w:name="_Toc451507493"/>
-      <w:r>
-        <w:rPr>
-          <w:noProof w:val="0"/>
-          <w:lang w:val="en-US"/>
-        </w:rPr>
-        <w:t>java.lang.String, Character</w:t>
+      <w:proofErr w:type="spellStart"/>
+      <w:proofErr w:type="gramStart"/>
+      <w:r>
+        <w:rPr>
+          <w:noProof w:val="0"/>
+          <w:lang w:val="en-US"/>
+        </w:rPr>
+        <w:t>java.lang</w:t>
+      </w:r>
+      <w:proofErr w:type="gramEnd"/>
+      <w:r>
+        <w:rPr>
+          <w:noProof w:val="0"/>
+          <w:lang w:val="en-US"/>
+        </w:rPr>
+        <w:t>.String</w:t>
+      </w:r>
+      <w:proofErr w:type="spellEnd"/>
+      <w:r>
+        <w:rPr>
+          <w:noProof w:val="0"/>
+          <w:lang w:val="en-US"/>
+        </w:rPr>
+        <w:t>, Character</w:t>
       </w:r>
       <w:bookmarkEnd w:id="52"/>
       <w:bookmarkEnd w:id="53"/>
@@ -8735,12 +9001,30 @@
       <w:bookmarkStart w:id="57" w:name="_Toc449557344"/>
       <w:bookmarkStart w:id="58" w:name="_Toc450577041"/>
       <w:bookmarkStart w:id="59" w:name="_Toc451507494"/>
-      <w:r>
-        <w:rPr>
-          <w:noProof w:val="0"/>
-          <w:lang w:val="en-US"/>
-        </w:rPr>
-        <w:t>java.lang.Byte, Short, Integer, Long, Float, Double</w:t>
+      <w:proofErr w:type="spellStart"/>
+      <w:proofErr w:type="gramStart"/>
+      <w:r>
+        <w:rPr>
+          <w:noProof w:val="0"/>
+          <w:lang w:val="en-US"/>
+        </w:rPr>
+        <w:t>java.lang</w:t>
+      </w:r>
+      <w:proofErr w:type="gramEnd"/>
+      <w:r>
+        <w:rPr>
+          <w:noProof w:val="0"/>
+          <w:lang w:val="en-US"/>
+        </w:rPr>
+        <w:t>.Byte</w:t>
+      </w:r>
+      <w:proofErr w:type="spellEnd"/>
+      <w:r>
+        <w:rPr>
+          <w:noProof w:val="0"/>
+          <w:lang w:val="en-US"/>
+        </w:rPr>
+        <w:t>, Short, Integer, Long, Float, Double</w:t>
       </w:r>
       <w:bookmarkEnd w:id="56"/>
       <w:bookmarkEnd w:id="57"/>
@@ -8838,7 +9122,23 @@
           <w:noProof w:val="0"/>
           <w:lang w:val="en-US"/>
         </w:rPr>
-        <w:t xml:space="preserve"> (and their corresponding primitive types) to a JSON Number MUST follow the conversion process defined in the javadoc specification for the corresponding type’s </w:t>
+        <w:t xml:space="preserve"> (and their corresponding primitive types) to a JSON Number MUST follow the conversion process defined in the </w:t>
+      </w:r>
+      <w:proofErr w:type="spellStart"/>
+      <w:r>
+        <w:rPr>
+          <w:noProof w:val="0"/>
+          <w:lang w:val="en-US"/>
+        </w:rPr>
+        <w:t>javadoc</w:t>
+      </w:r>
+      <w:proofErr w:type="spellEnd"/>
+      <w:r>
+        <w:rPr>
+          <w:noProof w:val="0"/>
+          <w:lang w:val="en-US"/>
+        </w:rPr>
+        <w:t xml:space="preserve"> specification for the corresponding type’s </w:t>
       </w:r>
       <w:r>
         <w:rPr>
@@ -8971,7 +9271,23 @@
           <w:noProof w:val="0"/>
           <w:lang w:val="en-US"/>
         </w:rPr>
-        <w:t xml:space="preserve"> instance (or their corresponding primitive types) MUST follow the conversion process defined in the javadoc specification for the corresponding </w:t>
+        <w:t xml:space="preserve"> instance (or their corresponding primitive types) MUST follow the conversion process defined in the </w:t>
+      </w:r>
+      <w:proofErr w:type="spellStart"/>
+      <w:r>
+        <w:rPr>
+          <w:noProof w:val="0"/>
+          <w:lang w:val="en-US"/>
+        </w:rPr>
+        <w:t>javadoc</w:t>
+      </w:r>
+      <w:proofErr w:type="spellEnd"/>
+      <w:r>
+        <w:rPr>
+          <w:noProof w:val="0"/>
+          <w:lang w:val="en-US"/>
+        </w:rPr>
+        <w:t xml:space="preserve"> specification for the corresponding </w:t>
       </w:r>
       <w:r>
         <w:rPr>
@@ -9032,17 +9348,28 @@
       <w:bookmarkStart w:id="61" w:name="_Toc449557345"/>
       <w:bookmarkStart w:id="62" w:name="_Toc450577042"/>
       <w:bookmarkStart w:id="63" w:name="_Toc451507495"/>
-      <w:r>
-        <w:rPr>
-          <w:noProof w:val="0"/>
-          <w:lang w:val="en-US"/>
-        </w:rPr>
-        <w:t>java.lang.Boolean</w:t>
+      <w:proofErr w:type="spellStart"/>
+      <w:proofErr w:type="gramStart"/>
+      <w:r>
+        <w:rPr>
+          <w:noProof w:val="0"/>
+          <w:lang w:val="en-US"/>
+        </w:rPr>
+        <w:t>java.lang</w:t>
+      </w:r>
+      <w:proofErr w:type="gramEnd"/>
+      <w:r>
+        <w:rPr>
+          <w:noProof w:val="0"/>
+          <w:lang w:val="en-US"/>
+        </w:rPr>
+        <w:t>.Boolean</w:t>
       </w:r>
       <w:bookmarkEnd w:id="60"/>
       <w:bookmarkEnd w:id="61"/>
       <w:bookmarkEnd w:id="62"/>
       <w:bookmarkEnd w:id="63"/>
+      <w:proofErr w:type="spellEnd"/>
     </w:p>
     <w:p>
       <w:pPr>
@@ -9083,7 +9410,23 @@
           <w:noProof w:val="0"/>
           <w:lang w:val="en-US"/>
         </w:rPr>
-        <w:t xml:space="preserve"> primitive type to a JSON value MUST follow the conversion process defined in the javadoc specification for </w:t>
+        <w:t xml:space="preserve"> primitive type to a JSON value MUST follow the conversion process defined in the </w:t>
+      </w:r>
+      <w:proofErr w:type="spellStart"/>
+      <w:r>
+        <w:rPr>
+          <w:noProof w:val="0"/>
+          <w:lang w:val="en-US"/>
+        </w:rPr>
+        <w:t>javadoc</w:t>
+      </w:r>
+      <w:proofErr w:type="spellEnd"/>
+      <w:r>
+        <w:rPr>
+          <w:noProof w:val="0"/>
+          <w:lang w:val="en-US"/>
+        </w:rPr>
+        <w:t xml:space="preserve"> specification for </w:t>
       </w:r>
       <w:r>
         <w:rPr>
@@ -9136,7 +9479,23 @@
           <w:noProof w:val="0"/>
           <w:lang w:val="en-US"/>
         </w:rPr>
-        <w:t xml:space="preserve"> primitive type MUST follow the conversion process defined in the javadoc specification for </w:t>
+        <w:t xml:space="preserve"> primitive type MUST follow the conversion process defined in the </w:t>
+      </w:r>
+      <w:proofErr w:type="spellStart"/>
+      <w:r>
+        <w:rPr>
+          <w:noProof w:val="0"/>
+          <w:lang w:val="en-US"/>
+        </w:rPr>
+        <w:t>javadoc</w:t>
+      </w:r>
+      <w:proofErr w:type="spellEnd"/>
+      <w:r>
+        <w:rPr>
+          <w:noProof w:val="0"/>
+          <w:lang w:val="en-US"/>
+        </w:rPr>
+        <w:t xml:space="preserve"> specification for </w:t>
       </w:r>
       <w:r>
         <w:rPr>
@@ -9171,17 +9530,28 @@
       <w:bookmarkStart w:id="65" w:name="_Ref449738490"/>
       <w:bookmarkStart w:id="66" w:name="_Toc450577043"/>
       <w:bookmarkStart w:id="67" w:name="_Toc451507496"/>
-      <w:r>
-        <w:rPr>
-          <w:noProof w:val="0"/>
-          <w:lang w:val="en-US"/>
-        </w:rPr>
-        <w:t>java.lang.Number</w:t>
+      <w:proofErr w:type="spellStart"/>
+      <w:proofErr w:type="gramStart"/>
+      <w:r>
+        <w:rPr>
+          <w:noProof w:val="0"/>
+          <w:lang w:val="en-US"/>
+        </w:rPr>
+        <w:t>java.lang</w:t>
+      </w:r>
+      <w:proofErr w:type="gramEnd"/>
+      <w:r>
+        <w:rPr>
+          <w:noProof w:val="0"/>
+          <w:lang w:val="en-US"/>
+        </w:rPr>
+        <w:t>.Number</w:t>
       </w:r>
       <w:bookmarkEnd w:id="64"/>
       <w:bookmarkEnd w:id="65"/>
       <w:bookmarkEnd w:id="66"/>
       <w:bookmarkEnd w:id="67"/>
+      <w:proofErr w:type="spellEnd"/>
     </w:p>
     <w:p>
       <w:pPr>
@@ -9303,7 +9673,23 @@
           <w:noProof w:val="0"/>
           <w:lang w:val="en-US"/>
         </w:rPr>
-        <w:t xml:space="preserve"> by using conversion process defined in the javadoc specification for constructor of </w:t>
+        <w:t xml:space="preserve"> by using conversion process defined in the </w:t>
+      </w:r>
+      <w:proofErr w:type="spellStart"/>
+      <w:r>
+        <w:rPr>
+          <w:noProof w:val="0"/>
+          <w:lang w:val="en-US"/>
+        </w:rPr>
+        <w:t>javadoc</w:t>
+      </w:r>
+      <w:proofErr w:type="spellEnd"/>
+      <w:r>
+        <w:rPr>
+          <w:noProof w:val="0"/>
+          <w:lang w:val="en-US"/>
+        </w:rPr>
+        <w:t xml:space="preserve"> specification for constructor of </w:t>
       </w:r>
       <w:r>
         <w:rPr>
@@ -9481,17 +9867,44 @@
       <w:bookmarkStart w:id="71" w:name="_Toc449557348"/>
       <w:bookmarkStart w:id="72" w:name="_Toc450577045"/>
       <w:bookmarkStart w:id="73" w:name="_Toc451507498"/>
+      <w:proofErr w:type="spellStart"/>
+      <w:proofErr w:type="gramStart"/>
       <w:r>
         <w:rPr>
           <w:noProof w:val="0"/>
           <w:lang w:val="en-US"/>
         </w:rPr>
         <w:lastRenderedPageBreak/>
-        <w:t>java.math.BigInteger, BigDecimal</w:t>
+        <w:t>java.math</w:t>
+      </w:r>
+      <w:proofErr w:type="gramEnd"/>
+      <w:r>
+        <w:rPr>
+          <w:noProof w:val="0"/>
+          <w:lang w:val="en-US"/>
+        </w:rPr>
+        <w:t>.BigInteger</w:t>
+      </w:r>
+      <w:proofErr w:type="spellEnd"/>
+      <w:r>
+        <w:rPr>
+          <w:noProof w:val="0"/>
+          <w:lang w:val="en-US"/>
+        </w:rPr>
+        <w:t xml:space="preserve">, </w:t>
+      </w:r>
+      <w:proofErr w:type="spellStart"/>
+      <w:r>
+        <w:rPr>
+          <w:noProof w:val="0"/>
+          <w:lang w:val="en-US"/>
+        </w:rPr>
+        <w:t>BigDecimal</w:t>
       </w:r>
       <w:bookmarkEnd w:id="71"/>
       <w:bookmarkEnd w:id="72"/>
       <w:bookmarkEnd w:id="73"/>
+      <w:proofErr w:type="spellEnd"/>
     </w:p>
     <w:p>
       <w:pPr>
@@ -9532,7 +9945,23 @@
           <w:noProof w:val="0"/>
           <w:lang w:val="en-US"/>
         </w:rPr>
-        <w:t xml:space="preserve"> to a JSON Number MUST follow the conversion process defined in the javadoc specification for the corresponding type’s </w:t>
+        <w:t xml:space="preserve"> to a JSON Number MUST follow the conversion process defined in the </w:t>
+      </w:r>
+      <w:proofErr w:type="spellStart"/>
+      <w:r>
+        <w:rPr>
+          <w:noProof w:val="0"/>
+          <w:lang w:val="en-US"/>
+        </w:rPr>
+        <w:t>javadoc</w:t>
+      </w:r>
+      <w:proofErr w:type="spellEnd"/>
+      <w:r>
+        <w:rPr>
+          <w:noProof w:val="0"/>
+          <w:lang w:val="en-US"/>
+        </w:rPr>
+        <w:t xml:space="preserve"> specification for the corresponding type’s </w:t>
       </w:r>
       <w:r>
         <w:rPr>
@@ -9571,7 +10000,23 @@
           <w:noProof w:val="0"/>
           <w:lang w:val="en-US"/>
         </w:rPr>
-        <w:t xml:space="preserve"> instance MUST follow the conversion process defined in the javadoc specification for the constructor of </w:t>
+        <w:t xml:space="preserve"> instance MUST follow the conversion process defined in the </w:t>
+      </w:r>
+      <w:proofErr w:type="spellStart"/>
+      <w:r>
+        <w:rPr>
+          <w:noProof w:val="0"/>
+          <w:lang w:val="en-US"/>
+        </w:rPr>
+        <w:t>javadoc</w:t>
+      </w:r>
+      <w:proofErr w:type="spellEnd"/>
+      <w:r>
+        <w:rPr>
+          <w:noProof w:val="0"/>
+          <w:lang w:val="en-US"/>
+        </w:rPr>
+        <w:t xml:space="preserve"> specification for the constructor of </w:t>
       </w:r>
       <w:r>
         <w:rPr>
@@ -9682,7 +10127,23 @@
           <w:noProof w:val="0"/>
           <w:lang w:val="en-US"/>
         </w:rPr>
-        <w:t xml:space="preserve"> to a JSON String MUST follow the conversion process defined in the javadoc specification for the corresponding type’s </w:t>
+        <w:t xml:space="preserve"> to a JSON String MUST follow the conversion process defined in the </w:t>
+      </w:r>
+      <w:proofErr w:type="spellStart"/>
+      <w:r>
+        <w:rPr>
+          <w:noProof w:val="0"/>
+          <w:lang w:val="en-US"/>
+        </w:rPr>
+        <w:t>javadoc</w:t>
+      </w:r>
+      <w:proofErr w:type="spellEnd"/>
+      <w:r>
+        <w:rPr>
+          <w:noProof w:val="0"/>
+          <w:lang w:val="en-US"/>
+        </w:rPr>
+        <w:t xml:space="preserve"> specification for the corresponding type’s </w:t>
       </w:r>
       <w:r>
         <w:rPr>
@@ -9721,7 +10182,23 @@
           <w:noProof w:val="0"/>
           <w:lang w:val="en-US"/>
         </w:rPr>
-        <w:t xml:space="preserve"> instance MUST follow the conversion process defined in the javadoc specification for the constructor of </w:t>
+        <w:t xml:space="preserve"> instance MUST follow the conversion process defined in the </w:t>
+      </w:r>
+      <w:proofErr w:type="spellStart"/>
+      <w:r>
+        <w:rPr>
+          <w:noProof w:val="0"/>
+          <w:lang w:val="en-US"/>
+        </w:rPr>
+        <w:t>javadoc</w:t>
+      </w:r>
+      <w:proofErr w:type="spellEnd"/>
+      <w:r>
+        <w:rPr>
+          <w:noProof w:val="0"/>
+          <w:lang w:val="en-US"/>
+        </w:rPr>
+        <w:t xml:space="preserve"> specification for the constructor of </w:t>
       </w:r>
       <w:r>
         <w:rPr>
@@ -9776,17 +10253,76 @@
       <w:bookmarkStart w:id="78" w:name="_Ref450151148"/>
       <w:bookmarkStart w:id="79" w:name="_Toc450577047"/>
       <w:bookmarkStart w:id="80" w:name="_Toc451507500"/>
-      <w:r>
-        <w:rPr>
-          <w:noProof w:val="0"/>
-          <w:lang w:val="en-US"/>
-        </w:rPr>
-        <w:t>java.util.Optional, OptionalInt, OptionalLong, OptionalDouble</w:t>
+      <w:proofErr w:type="spellStart"/>
+      <w:proofErr w:type="gramStart"/>
+      <w:r>
+        <w:rPr>
+          <w:noProof w:val="0"/>
+          <w:lang w:val="en-US"/>
+        </w:rPr>
+        <w:t>java.util</w:t>
+      </w:r>
+      <w:proofErr w:type="gramEnd"/>
+      <w:r>
+        <w:rPr>
+          <w:noProof w:val="0"/>
+          <w:lang w:val="en-US"/>
+        </w:rPr>
+        <w:t>.Optional</w:t>
+      </w:r>
+      <w:proofErr w:type="spellEnd"/>
+      <w:r>
+        <w:rPr>
+          <w:noProof w:val="0"/>
+          <w:lang w:val="en-US"/>
+        </w:rPr>
+        <w:t xml:space="preserve">, </w:t>
+      </w:r>
+      <w:proofErr w:type="spellStart"/>
+      <w:r>
+        <w:rPr>
+          <w:noProof w:val="0"/>
+          <w:lang w:val="en-US"/>
+        </w:rPr>
+        <w:t>OptionalInt</w:t>
+      </w:r>
+      <w:proofErr w:type="spellEnd"/>
+      <w:r>
+        <w:rPr>
+          <w:noProof w:val="0"/>
+          <w:lang w:val="en-US"/>
+        </w:rPr>
+        <w:t xml:space="preserve">, </w:t>
+      </w:r>
+      <w:proofErr w:type="spellStart"/>
+      <w:r>
+        <w:rPr>
+          <w:noProof w:val="0"/>
+          <w:lang w:val="en-US"/>
+        </w:rPr>
+        <w:t>OptionalLong</w:t>
+      </w:r>
+      <w:proofErr w:type="spellEnd"/>
+      <w:r>
+        <w:rPr>
+          <w:noProof w:val="0"/>
+          <w:lang w:val="en-US"/>
+        </w:rPr>
+        <w:t xml:space="preserve">, </w:t>
+      </w:r>
+      <w:proofErr w:type="spellStart"/>
+      <w:r>
+        <w:rPr>
+          <w:noProof w:val="0"/>
+          <w:lang w:val="en-US"/>
+        </w:rPr>
+        <w:t>OptionalDouble</w:t>
       </w:r>
       <w:bookmarkEnd w:id="77"/>
       <w:bookmarkEnd w:id="78"/>
       <w:bookmarkEnd w:id="79"/>
       <w:bookmarkEnd w:id="80"/>
+      <w:proofErr w:type="spellEnd"/>
     </w:p>
     <w:p>
       <w:pPr>
@@ -9801,7 +10337,80 @@
           <w:noProof w:val="0"/>
           <w:lang w:val="en-US"/>
         </w:rPr>
-        <w:t>Non-empty instances of type java.util.Optional, OptionalInt, OptionalLong, OptionalDouble are serialized to a JSON value by retrieving their contained instance and converting it to JSON value based on its type and corresponding mapping definitions within this chapter. Class fields containing empty optional instances are treated as having a null value and serialized based on</w:t>
+        <w:t xml:space="preserve">Non-empty instances of type </w:t>
+      </w:r>
+      <w:proofErr w:type="spellStart"/>
+      <w:proofErr w:type="gramStart"/>
+      <w:r>
+        <w:rPr>
+          <w:noProof w:val="0"/>
+          <w:lang w:val="en-US"/>
+        </w:rPr>
+        <w:t>java.util</w:t>
+      </w:r>
+      <w:proofErr w:type="gramEnd"/>
+      <w:r>
+        <w:rPr>
+          <w:noProof w:val="0"/>
+          <w:lang w:val="en-US"/>
+        </w:rPr>
+        <w:t>.Optional</w:t>
+      </w:r>
+      <w:proofErr w:type="spellEnd"/>
+      <w:r>
+        <w:rPr>
+          <w:noProof w:val="0"/>
+          <w:lang w:val="en-US"/>
+        </w:rPr>
+        <w:t xml:space="preserve">, </w:t>
+      </w:r>
+      <w:proofErr w:type="spellStart"/>
+      <w:r>
+        <w:rPr>
+          <w:noProof w:val="0"/>
+          <w:lang w:val="en-US"/>
+        </w:rPr>
+        <w:t>OptionalInt</w:t>
+      </w:r>
+      <w:proofErr w:type="spellEnd"/>
+      <w:r>
+        <w:rPr>
+          <w:noProof w:val="0"/>
+          <w:lang w:val="en-US"/>
+        </w:rPr>
+        <w:t xml:space="preserve">, </w:t>
+      </w:r>
+      <w:proofErr w:type="spellStart"/>
+      <w:r>
+        <w:rPr>
+          <w:noProof w:val="0"/>
+          <w:lang w:val="en-US"/>
+        </w:rPr>
+        <w:t>OptionalLong</w:t>
+      </w:r>
+      <w:proofErr w:type="spellEnd"/>
+      <w:r>
+        <w:rPr>
+          <w:noProof w:val="0"/>
+          <w:lang w:val="en-US"/>
+        </w:rPr>
+        <w:t xml:space="preserve">, </w:t>
+      </w:r>
+      <w:proofErr w:type="spellStart"/>
+      <w:r>
+        <w:rPr>
+          <w:noProof w:val="0"/>
+          <w:lang w:val="en-US"/>
+        </w:rPr>
+        <w:t>OptionalDouble</w:t>
+      </w:r>
+      <w:proofErr w:type="spellEnd"/>
+      <w:r>
+        <w:rPr>
+          <w:noProof w:val="0"/>
+          <w:lang w:val="en-US"/>
+        </w:rPr>
+        <w:t xml:space="preserve"> are serialized to a JSON value by retrieving their contained instance and converting it to JSON value based on its type and corresponding mapping definitions within this chapter. Class fields containing empty optional instances are treated as having a null value and serialized based on</w:t>
       </w:r>
       <w:r>
         <w:rPr>
@@ -9883,12 +10492,21 @@
           <w:lang w:val="en-US"/>
         </w:rPr>
       </w:pPr>
-      <w:r>
-        <w:rPr>
-          <w:noProof w:val="0"/>
-          <w:lang w:val="en-US"/>
-        </w:rPr>
-        <w:t xml:space="preserve">Deserializing into </w:t>
+      <w:proofErr w:type="spellStart"/>
+      <w:r>
+        <w:rPr>
+          <w:noProof w:val="0"/>
+          <w:lang w:val="en-US"/>
+        </w:rPr>
+        <w:t>Deserializing</w:t>
+      </w:r>
+      <w:proofErr w:type="spellEnd"/>
+      <w:r>
+        <w:rPr>
+          <w:noProof w:val="0"/>
+          <w:lang w:val="en-US"/>
+        </w:rPr>
+        <w:t xml:space="preserve"> into </w:t>
       </w:r>
       <w:r>
         <w:rPr>
@@ -10491,16 +11109,43 @@
       <w:bookmarkStart w:id="84" w:name="_Toc449557352"/>
       <w:bookmarkStart w:id="85" w:name="_Toc450577049"/>
       <w:bookmarkStart w:id="86" w:name="_Toc451507502"/>
-      <w:r>
-        <w:rPr>
-          <w:noProof w:val="0"/>
-          <w:lang w:val="en-US"/>
-        </w:rPr>
-        <w:t>java.util.Date, Calendar, GregorianCalendar</w:t>
+      <w:proofErr w:type="spellStart"/>
+      <w:proofErr w:type="gramStart"/>
+      <w:r>
+        <w:rPr>
+          <w:noProof w:val="0"/>
+          <w:lang w:val="en-US"/>
+        </w:rPr>
+        <w:t>java.util</w:t>
+      </w:r>
+      <w:proofErr w:type="gramEnd"/>
+      <w:r>
+        <w:rPr>
+          <w:noProof w:val="0"/>
+          <w:lang w:val="en-US"/>
+        </w:rPr>
+        <w:t>.Date</w:t>
+      </w:r>
+      <w:proofErr w:type="spellEnd"/>
+      <w:r>
+        <w:rPr>
+          <w:noProof w:val="0"/>
+          <w:lang w:val="en-US"/>
+        </w:rPr>
+        <w:t xml:space="preserve">, Calendar, </w:t>
+      </w:r>
+      <w:proofErr w:type="spellStart"/>
+      <w:r>
+        <w:rPr>
+          <w:noProof w:val="0"/>
+          <w:lang w:val="en-US"/>
+        </w:rPr>
+        <w:t>GregorianCalendar</w:t>
       </w:r>
       <w:bookmarkEnd w:id="84"/>
       <w:bookmarkEnd w:id="85"/>
       <w:bookmarkEnd w:id="86"/>
+      <w:proofErr w:type="spellEnd"/>
     </w:p>
     <w:p>
       <w:pPr>
@@ -10698,16 +11343,43 @@
       <w:bookmarkStart w:id="87" w:name="_Toc449557353"/>
       <w:bookmarkStart w:id="88" w:name="_Toc450577050"/>
       <w:bookmarkStart w:id="89" w:name="_Toc451507503"/>
-      <w:r>
-        <w:rPr>
-          <w:noProof w:val="0"/>
-          <w:lang w:val="en-US"/>
-        </w:rPr>
-        <w:t>java.util.TimeZone, SimpleTimeZone</w:t>
+      <w:proofErr w:type="spellStart"/>
+      <w:proofErr w:type="gramStart"/>
+      <w:r>
+        <w:rPr>
+          <w:noProof w:val="0"/>
+          <w:lang w:val="en-US"/>
+        </w:rPr>
+        <w:t>java.util</w:t>
+      </w:r>
+      <w:proofErr w:type="gramEnd"/>
+      <w:r>
+        <w:rPr>
+          <w:noProof w:val="0"/>
+          <w:lang w:val="en-US"/>
+        </w:rPr>
+        <w:t>.TimeZone</w:t>
+      </w:r>
+      <w:proofErr w:type="spellEnd"/>
+      <w:r>
+        <w:rPr>
+          <w:noProof w:val="0"/>
+          <w:lang w:val="en-US"/>
+        </w:rPr>
+        <w:t xml:space="preserve">, </w:t>
+      </w:r>
+      <w:proofErr w:type="spellStart"/>
+      <w:r>
+        <w:rPr>
+          <w:noProof w:val="0"/>
+          <w:lang w:val="en-US"/>
+        </w:rPr>
+        <w:t>SimpleTimeZone</w:t>
       </w:r>
       <w:bookmarkEnd w:id="87"/>
       <w:bookmarkEnd w:id="88"/>
       <w:bookmarkEnd w:id="89"/>
+      <w:proofErr w:type="spellEnd"/>
     </w:p>
     <w:p>
       <w:pPr>
@@ -10887,12 +11559,21 @@
       <w:bookmarkStart w:id="90" w:name="_Toc449557354"/>
       <w:bookmarkStart w:id="91" w:name="_Toc450577051"/>
       <w:bookmarkStart w:id="92" w:name="_Toc451507504"/>
-      <w:r>
-        <w:rPr>
-          <w:noProof w:val="0"/>
-          <w:lang w:val="en-US"/>
-        </w:rPr>
-        <w:t>java.time.*</w:t>
+      <w:proofErr w:type="gramStart"/>
+      <w:r>
+        <w:rPr>
+          <w:noProof w:val="0"/>
+          <w:lang w:val="en-US"/>
+        </w:rPr>
+        <w:t>java.time</w:t>
+      </w:r>
+      <w:proofErr w:type="gramEnd"/>
+      <w:r>
+        <w:rPr>
+          <w:noProof w:val="0"/>
+          <w:lang w:val="en-US"/>
+        </w:rPr>
+        <w:t>.*</w:t>
       </w:r>
       <w:bookmarkEnd w:id="90"/>
       <w:bookmarkEnd w:id="91"/>
@@ -10911,7 +11592,32 @@
           <w:noProof w:val="0"/>
           <w:lang w:val="en-US"/>
         </w:rPr>
-        <w:t xml:space="preserve">The serialization output for a java.time.Instant instance MUST be in a </w:t>
+        <w:t xml:space="preserve">The serialization output for a </w:t>
+      </w:r>
+      <w:proofErr w:type="spellStart"/>
+      <w:proofErr w:type="gramStart"/>
+      <w:r>
+        <w:rPr>
+          <w:noProof w:val="0"/>
+          <w:lang w:val="en-US"/>
+        </w:rPr>
+        <w:t>java.time</w:t>
+      </w:r>
+      <w:proofErr w:type="gramEnd"/>
+      <w:r>
+        <w:rPr>
+          <w:noProof w:val="0"/>
+          <w:lang w:val="en-US"/>
+        </w:rPr>
+        <w:t>.Instant</w:t>
+      </w:r>
+      <w:proofErr w:type="spellEnd"/>
+      <w:r>
+        <w:rPr>
+          <w:noProof w:val="0"/>
+          <w:lang w:val="en-US"/>
+        </w:rPr>
+        <w:t xml:space="preserve"> instance MUST be in a </w:t>
       </w:r>
       <w:r>
         <w:rPr>
@@ -11927,12 +12633,21 @@
       <w:bookmarkStart w:id="95" w:name="_Ref450151208"/>
       <w:bookmarkStart w:id="96" w:name="_Toc450577052"/>
       <w:bookmarkStart w:id="97" w:name="_Toc451507505"/>
-      <w:r>
-        <w:rPr>
-          <w:noProof w:val="0"/>
-          <w:lang w:val="en-US"/>
-        </w:rPr>
-        <w:t>Untyped mapping</w:t>
+      <w:proofErr w:type="spellStart"/>
+      <w:r>
+        <w:rPr>
+          <w:noProof w:val="0"/>
+          <w:lang w:val="en-US"/>
+        </w:rPr>
+        <w:t>Untyped</w:t>
+      </w:r>
+      <w:proofErr w:type="spellEnd"/>
+      <w:r>
+        <w:rPr>
+          <w:noProof w:val="0"/>
+          <w:lang w:val="en-US"/>
+        </w:rPr>
+        <w:t xml:space="preserve"> mapping</w:t>
       </w:r>
       <w:bookmarkEnd w:id="93"/>
       <w:bookmarkEnd w:id="94"/>
@@ -11966,7 +12681,23 @@
           <w:noProof w:val="0"/>
           <w:lang w:val="en-US"/>
         </w:rPr>
-        <w:t xml:space="preserve">, implementations MUST deserialize a JSON document using Java runtime types specified in table below: </w:t>
+        <w:t xml:space="preserve">, implementations MUST </w:t>
+      </w:r>
+      <w:proofErr w:type="spellStart"/>
+      <w:r>
+        <w:rPr>
+          <w:noProof w:val="0"/>
+          <w:lang w:val="en-US"/>
+        </w:rPr>
+        <w:t>deserialize</w:t>
+      </w:r>
+      <w:proofErr w:type="spellEnd"/>
+      <w:r>
+        <w:rPr>
+          <w:noProof w:val="0"/>
+          <w:lang w:val="en-US"/>
+        </w:rPr>
+        <w:t xml:space="preserve"> a JSON document using Java runtime types specified in table below: </w:t>
       </w:r>
     </w:p>
     <w:p>
@@ -12557,7 +13288,23 @@
           <w:noProof w:val="0"/>
           <w:lang w:val="en-US"/>
         </w:rPr>
-        <w:t>JSON Binding implementations MUST NOT deserialize into transient, final or static fields and MUST ignore name/value pairs corresponding to such fields.</w:t>
+        <w:t xml:space="preserve">JSON Binding implementations MUST NOT </w:t>
+      </w:r>
+      <w:proofErr w:type="spellStart"/>
+      <w:r>
+        <w:rPr>
+          <w:noProof w:val="0"/>
+          <w:lang w:val="en-US"/>
+        </w:rPr>
+        <w:t>deserialize</w:t>
+      </w:r>
+      <w:proofErr w:type="spellEnd"/>
+      <w:r>
+        <w:rPr>
+          <w:noProof w:val="0"/>
+          <w:lang w:val="en-US"/>
+        </w:rPr>
+        <w:t xml:space="preserve"> into transient, final or static fields and MUST ignore name/value pairs corresponding to such fields.</w:t>
       </w:r>
     </w:p>
     <w:p>
@@ -13017,6 +13764,7 @@
       <w:bookmarkStart w:id="123" w:name="_Ref450151130"/>
       <w:bookmarkStart w:id="124" w:name="_Toc450577059"/>
       <w:bookmarkStart w:id="125" w:name="_Toc451507512"/>
+      <w:proofErr w:type="spellStart"/>
       <w:r>
         <w:rPr>
           <w:noProof w:val="0"/>
@@ -13028,6 +13776,7 @@
       <w:bookmarkEnd w:id="123"/>
       <w:bookmarkEnd w:id="124"/>
       <w:bookmarkEnd w:id="125"/>
+      <w:proofErr w:type="spellEnd"/>
     </w:p>
     <w:p>
       <w:pPr>
@@ -13042,7 +13791,39 @@
           <w:noProof w:val="0"/>
           <w:lang w:val="en-US"/>
         </w:rPr>
-        <w:t xml:space="preserve">Serialization of an Enum instance to a JSON String value MUST follow the conversion process defined in javadoc specification for their </w:t>
+        <w:t xml:space="preserve">Serialization of an </w:t>
+      </w:r>
+      <w:proofErr w:type="spellStart"/>
+      <w:r>
+        <w:rPr>
+          <w:noProof w:val="0"/>
+          <w:lang w:val="en-US"/>
+        </w:rPr>
+        <w:t>Enum</w:t>
+      </w:r>
+      <w:proofErr w:type="spellEnd"/>
+      <w:r>
+        <w:rPr>
+          <w:noProof w:val="0"/>
+          <w:lang w:val="en-US"/>
+        </w:rPr>
+        <w:t xml:space="preserve"> instance to a JSON String value MUST follow the conversion process defined in </w:t>
+      </w:r>
+      <w:proofErr w:type="spellStart"/>
+      <w:r>
+        <w:rPr>
+          <w:noProof w:val="0"/>
+          <w:lang w:val="en-US"/>
+        </w:rPr>
+        <w:t>javadoc</w:t>
+      </w:r>
+      <w:proofErr w:type="spellEnd"/>
+      <w:r>
+        <w:rPr>
+          <w:noProof w:val="0"/>
+          <w:lang w:val="en-US"/>
+        </w:rPr>
+        <w:t xml:space="preserve"> specification for their </w:t>
       </w:r>
       <w:r>
         <w:rPr>
@@ -13071,7 +13852,39 @@
           <w:noProof w:val="0"/>
           <w:lang w:val="en-US"/>
         </w:rPr>
-        <w:t xml:space="preserve">Deserialization of a JSON value into an enum instance MUST be done by calling the enum’s </w:t>
+        <w:t xml:space="preserve">Deserialization of a JSON value into an </w:t>
+      </w:r>
+      <w:proofErr w:type="spellStart"/>
+      <w:r>
+        <w:rPr>
+          <w:noProof w:val="0"/>
+          <w:lang w:val="en-US"/>
+        </w:rPr>
+        <w:t>enum</w:t>
+      </w:r>
+      <w:proofErr w:type="spellEnd"/>
+      <w:r>
+        <w:rPr>
+          <w:noProof w:val="0"/>
+          <w:lang w:val="en-US"/>
+        </w:rPr>
+        <w:t xml:space="preserve"> instance MUST be done by calling the </w:t>
+      </w:r>
+      <w:proofErr w:type="spellStart"/>
+      <w:r>
+        <w:rPr>
+          <w:noProof w:val="0"/>
+          <w:lang w:val="en-US"/>
+        </w:rPr>
+        <w:t>enum’s</w:t>
+      </w:r>
+      <w:proofErr w:type="spellEnd"/>
+      <w:r>
+        <w:rPr>
+          <w:noProof w:val="0"/>
+          <w:lang w:val="en-US"/>
+        </w:rPr>
+        <w:t xml:space="preserve"> </w:t>
       </w:r>
       <w:r>
         <w:rPr>
@@ -13863,7 +14676,23 @@
           <w:noProof w:val="0"/>
           <w:lang w:val="en-US"/>
         </w:rPr>
-        <w:t xml:space="preserve">When deserializing a JSON document, </w:t>
+        <w:t xml:space="preserve">When </w:t>
+      </w:r>
+      <w:proofErr w:type="spellStart"/>
+      <w:r>
+        <w:rPr>
+          <w:noProof w:val="0"/>
+          <w:lang w:val="en-US"/>
+        </w:rPr>
+        <w:t>deserializing</w:t>
+      </w:r>
+      <w:proofErr w:type="spellEnd"/>
+      <w:r>
+        <w:rPr>
+          <w:noProof w:val="0"/>
+          <w:lang w:val="en-US"/>
+        </w:rPr>
+        <w:t xml:space="preserve"> a JSON document, </w:t>
       </w:r>
       <w:r>
         <w:rPr>
@@ -14043,7 +14872,23 @@
           <w:noProof w:val="0"/>
           <w:lang w:val="en-US"/>
         </w:rPr>
-        <w:t xml:space="preserve"> instances. In this case the value of the field is set to an empty optional value. </w:t>
+        <w:t xml:space="preserve"> instances. In this </w:t>
+      </w:r>
+      <w:proofErr w:type="gramStart"/>
+      <w:r>
+        <w:rPr>
+          <w:noProof w:val="0"/>
+          <w:lang w:val="en-US"/>
+        </w:rPr>
+        <w:t>case</w:t>
+      </w:r>
+      <w:proofErr w:type="gramEnd"/>
+      <w:r>
+        <w:rPr>
+          <w:noProof w:val="0"/>
+          <w:lang w:val="en-US"/>
+        </w:rPr>
+        <w:t xml:space="preserve"> the value of the field is set to an empty optional value. </w:t>
       </w:r>
     </w:p>
     <w:p>
@@ -14084,14 +14929,46 @@
           <w:noProof w:val="0"/>
           <w:lang w:val="en-US"/>
         </w:rPr>
-        <w:t>The result of deserialization n-ary array represented in JS</w:t>
-      </w:r>
-      <w:r>
-        <w:rPr>
-          <w:noProof w:val="0"/>
-          <w:lang w:val="en-US"/>
-        </w:rPr>
-        <w:t>ON document is n-ary Java array</w:t>
+        <w:t>The result of deserialization n-</w:t>
+      </w:r>
+      <w:proofErr w:type="spellStart"/>
+      <w:r>
+        <w:rPr>
+          <w:noProof w:val="0"/>
+          <w:lang w:val="en-US"/>
+        </w:rPr>
+        <w:t>ary</w:t>
+      </w:r>
+      <w:proofErr w:type="spellEnd"/>
+      <w:r>
+        <w:rPr>
+          <w:noProof w:val="0"/>
+          <w:lang w:val="en-US"/>
+        </w:rPr>
+        <w:t xml:space="preserve"> array represented in JS</w:t>
+      </w:r>
+      <w:r>
+        <w:rPr>
+          <w:noProof w:val="0"/>
+          <w:lang w:val="en-US"/>
+        </w:rPr>
+        <w:t>ON document is n-</w:t>
+      </w:r>
+      <w:proofErr w:type="spellStart"/>
+      <w:r>
+        <w:rPr>
+          <w:noProof w:val="0"/>
+          <w:lang w:val="en-US"/>
+        </w:rPr>
+        <w:t>ary</w:t>
+      </w:r>
+      <w:proofErr w:type="spellEnd"/>
+      <w:r>
+        <w:rPr>
+          <w:noProof w:val="0"/>
+          <w:lang w:val="en-US"/>
+        </w:rPr>
+        <w:t xml:space="preserve"> Java array</w:t>
       </w:r>
       <w:r>
         <w:rPr>
@@ -14457,8 +15334,17 @@
           <w:noProof w:val="0"/>
           <w:lang w:val="en-US"/>
         </w:rPr>
-        <w:t>serialize/deserialize</w:t>
-      </w:r>
+        <w:t>serialize/</w:t>
+      </w:r>
+      <w:proofErr w:type="spellStart"/>
+      <w:r>
+        <w:rPr>
+          <w:noProof w:val="0"/>
+          <w:lang w:val="en-US"/>
+        </w:rPr>
+        <w:t>deserialize</w:t>
+      </w:r>
+      <w:proofErr w:type="spellEnd"/>
       <w:r>
         <w:rPr>
           <w:noProof w:val="0"/>
@@ -14903,8 +15789,17 @@
           <w:noProof w:val="0"/>
           <w:lang w:val="en-US"/>
         </w:rPr>
-        <w:t>Let GenericClass</w:t>
-      </w:r>
+        <w:t xml:space="preserve">Let </w:t>
+      </w:r>
+      <w:proofErr w:type="spellStart"/>
+      <w:r>
+        <w:rPr>
+          <w:noProof w:val="0"/>
+          <w:lang w:val="en-US"/>
+        </w:rPr>
+        <w:t>GenericClass</w:t>
+      </w:r>
+      <w:proofErr w:type="spellEnd"/>
       <w:r>
         <w:rPr>
           <w:noProof w:val="0"/>
@@ -14941,7 +15836,23 @@
           <w:noProof w:val="0"/>
           <w:lang w:val="en-US"/>
         </w:rPr>
-        <w:t xml:space="preserve"> be part of generic type declaration, where GenericClass is name of the generic type and </w:t>
+        <w:t xml:space="preserve"> be part of generic type declaration, where </w:t>
+      </w:r>
+      <w:proofErr w:type="spellStart"/>
+      <w:r>
+        <w:rPr>
+          <w:noProof w:val="0"/>
+          <w:lang w:val="en-US"/>
+        </w:rPr>
+        <w:t>GenericClass</w:t>
+      </w:r>
+      <w:proofErr w:type="spellEnd"/>
+      <w:r>
+        <w:rPr>
+          <w:noProof w:val="0"/>
+          <w:lang w:val="en-US"/>
+        </w:rPr>
+        <w:t xml:space="preserve"> is name of the generic type and </w:t>
       </w:r>
       <w:r>
         <w:rPr>
@@ -14960,7 +15871,15 @@
           <w:noProof w:val="0"/>
           <w:lang w:val="en-US"/>
         </w:rPr>
-        <w:t xml:space="preserve"> are type parameters. For every </w:t>
+        <w:t xml:space="preserve"> are type parameters. For </w:t>
+      </w:r>
+      <w:proofErr w:type="spellStart"/>
+      <w:r>
+        <w:rPr>
+          <w:noProof w:val="0"/>
+          <w:lang w:val="en-US"/>
+        </w:rPr>
+        <w:t xml:space="preserve">every </w:t>
       </w:r>
       <w:r>
         <w:rPr>
@@ -15022,8 +15941,17 @@
           <w:noProof w:val="0"/>
           <w:lang w:val="en-US"/>
         </w:rPr>
-        <w:t xml:space="preserve">, where </w:t>
-      </w:r>
+        <w:t>, where</w:t>
+      </w:r>
+      <w:proofErr w:type="spellEnd"/>
+      <w:r>
+        <w:rPr>
+          <w:noProof w:val="0"/>
+          <w:lang w:val="en-US"/>
+        </w:rPr>
+        <w:t xml:space="preserve"> </w:t>
+      </w:r>
+      <w:proofErr w:type="spellStart"/>
       <w:r>
         <w:rPr>
           <w:i/>
@@ -15032,6 +15960,7 @@
         </w:rPr>
         <w:t>i</w:t>
       </w:r>
+      <w:proofErr w:type="spellEnd"/>
       <w:r>
         <w:rPr>
           <w:noProof w:val="0"/>
@@ -15549,14 +16478,26 @@
         </w:rPr>
         <w:t xml:space="preserve">Otherwise, the most specific parameter type SHOULD be </w:t>
       </w:r>
+      <w:proofErr w:type="spellStart"/>
+      <w:proofErr w:type="gramStart"/>
       <w:r>
         <w:rPr>
           <w:i/>
           <w:noProof w:val="0"/>
           <w:lang w:val="en-US"/>
         </w:rPr>
-        <w:t>java.lang.Object</w:t>
-      </w:r>
+        <w:t>java.lang</w:t>
+      </w:r>
+      <w:proofErr w:type="gramEnd"/>
+      <w:r>
+        <w:rPr>
+          <w:i/>
+          <w:noProof w:val="0"/>
+          <w:lang w:val="en-US"/>
+        </w:rPr>
+        <w:t>.Object</w:t>
+      </w:r>
+      <w:proofErr w:type="spellEnd"/>
       <w:r>
         <w:rPr>
           <w:noProof w:val="0"/>
@@ -15707,14 +16648,26 @@
         </w:rPr>
         <w:t xml:space="preserve"> MUST be </w:t>
       </w:r>
+      <w:proofErr w:type="spellStart"/>
+      <w:proofErr w:type="gramStart"/>
       <w:r>
         <w:rPr>
           <w:i/>
           <w:noProof w:val="0"/>
           <w:lang w:val="en-US"/>
         </w:rPr>
-        <w:t>java.lang.Object</w:t>
-      </w:r>
+        <w:t>java.lang</w:t>
+      </w:r>
+      <w:proofErr w:type="gramEnd"/>
+      <w:r>
+        <w:rPr>
+          <w:i/>
+          <w:noProof w:val="0"/>
+          <w:lang w:val="en-US"/>
+        </w:rPr>
+        <w:t>.Object</w:t>
+      </w:r>
+      <w:proofErr w:type="spellEnd"/>
       <w:r>
         <w:rPr>
           <w:noProof w:val="0"/>
@@ -15840,14 +16793,26 @@
         </w:rPr>
         <w:t xml:space="preserve"> is different than </w:t>
       </w:r>
+      <w:proofErr w:type="spellStart"/>
+      <w:proofErr w:type="gramStart"/>
       <w:r>
         <w:rPr>
           <w:i/>
           <w:noProof w:val="0"/>
           <w:lang w:val="en-US"/>
         </w:rPr>
-        <w:t>java.lang.Object</w:t>
-      </w:r>
+        <w:t>java.lang</w:t>
+      </w:r>
+      <w:proofErr w:type="gramEnd"/>
+      <w:r>
+        <w:rPr>
+          <w:i/>
+          <w:noProof w:val="0"/>
+          <w:lang w:val="en-US"/>
+        </w:rPr>
+        <w:t>.Object</w:t>
+      </w:r>
+      <w:proofErr w:type="spellEnd"/>
       <w:r>
         <w:rPr>
           <w:noProof w:val="0"/>
@@ -16157,14 +17122,26 @@
         </w:rPr>
         <w:t xml:space="preserve">For wildcard parameter type without bounds, the most specific parameter type MUST be </w:t>
       </w:r>
+      <w:proofErr w:type="spellStart"/>
+      <w:proofErr w:type="gramStart"/>
       <w:r>
         <w:rPr>
           <w:i/>
           <w:noProof w:val="0"/>
           <w:lang w:val="en-US"/>
         </w:rPr>
-        <w:t>java.lang.Object</w:t>
-      </w:r>
+        <w:t>java.lang</w:t>
+      </w:r>
+      <w:proofErr w:type="gramEnd"/>
+      <w:r>
+        <w:rPr>
+          <w:i/>
+          <w:noProof w:val="0"/>
+          <w:lang w:val="en-US"/>
+        </w:rPr>
+        <w:t>.Object</w:t>
+      </w:r>
+      <w:proofErr w:type="spellEnd"/>
       <w:r>
         <w:rPr>
           <w:noProof w:val="0"/>
@@ -16187,14 +17164,26 @@
         </w:rPr>
         <w:t xml:space="preserve">Any unresolved type parameter MUST be treated as </w:t>
       </w:r>
+      <w:proofErr w:type="spellStart"/>
+      <w:proofErr w:type="gramStart"/>
       <w:r>
         <w:rPr>
           <w:i/>
           <w:noProof w:val="0"/>
           <w:lang w:val="en-US"/>
         </w:rPr>
-        <w:t>java.lang.Object</w:t>
-      </w:r>
+        <w:t>java.lang</w:t>
+      </w:r>
+      <w:proofErr w:type="gramEnd"/>
+      <w:r>
+        <w:rPr>
+          <w:i/>
+          <w:noProof w:val="0"/>
+          <w:lang w:val="en-US"/>
+        </w:rPr>
+        <w:t>.Object</w:t>
+      </w:r>
+      <w:proofErr w:type="spellEnd"/>
       <w:r>
         <w:rPr>
           <w:noProof w:val="0"/>
@@ -16321,9 +17310,15 @@
         </w:rPr>
         <w:t xml:space="preserve"> </w:t>
       </w:r>
-      <w:r>
-        <w:t>MyGenericType&lt;</w:t>
-      </w:r>
+      <w:proofErr w:type="spellStart"/>
+      <w:r>
+        <w:t>MyGenericType</w:t>
+      </w:r>
+      <w:proofErr w:type="spellEnd"/>
+      <w:r>
+        <w:t>&lt;</w:t>
+      </w:r>
+      <w:proofErr w:type="gramStart"/>
       <w:r>
         <w:rPr>
           <w:color w:val="20999D"/>
@@ -16339,6 +17334,7 @@
         </w:rPr>
         <w:t>U</w:t>
       </w:r>
+      <w:proofErr w:type="gramEnd"/>
       <w:r>
         <w:t>&gt; {</w:t>
       </w:r>
@@ -16553,7 +17549,23 @@
           <w:noProof w:val="0"/>
           <w:lang w:val="en-US"/>
         </w:rPr>
-        <w:t>When JSON Binding implementation during deserialization encounters key in key/value pair that it does not recognize, it should treat the rest of the JSON document as if the element simply did not appear, and in particular, the implementation MUST NOT treat this as an error condition.</w:t>
+        <w:t xml:space="preserve">When JSON Binding implementation during deserialization encounters key in key/value pair that it does not recognize, it should treat the rest of the JSON document as if the element simply did not appear, and </w:t>
+      </w:r>
+      <w:proofErr w:type="gramStart"/>
+      <w:r>
+        <w:rPr>
+          <w:noProof w:val="0"/>
+          <w:lang w:val="en-US"/>
+        </w:rPr>
+        <w:t>in particular, the</w:t>
+      </w:r>
+      <w:proofErr w:type="gramEnd"/>
+      <w:r>
+        <w:rPr>
+          <w:noProof w:val="0"/>
+          <w:lang w:val="en-US"/>
+        </w:rPr>
+        <w:t xml:space="preserve"> implementation MUST NOT treat this as an error condition.</w:t>
       </w:r>
     </w:p>
     <w:p>
@@ -16924,7 +17936,23 @@
           <w:noProof w:val="0"/>
           <w:lang w:val="en-US"/>
         </w:rPr>
-        <w:t xml:space="preserve">This section defines several ways how to customize the default behavior. The default behavior can be customized annotating a given field, JavaBean property, type or package, or by providing an implementation of particular strategy, e.g. </w:t>
+        <w:t xml:space="preserve">This section defines several ways how to customize the default behavior. The default behavior can be customized annotating a given field, JavaBean property, type or package, or by providing an implementation of </w:t>
+      </w:r>
+      <w:proofErr w:type="gramStart"/>
+      <w:r>
+        <w:rPr>
+          <w:noProof w:val="0"/>
+          <w:lang w:val="en-US"/>
+        </w:rPr>
+        <w:t>particular strategy</w:t>
+      </w:r>
+      <w:proofErr w:type="gramEnd"/>
+      <w:r>
+        <w:rPr>
+          <w:noProof w:val="0"/>
+          <w:lang w:val="en-US"/>
+        </w:rPr>
+        <w:t xml:space="preserve">, e.g. </w:t>
       </w:r>
       <w:r>
         <w:rPr>
@@ -17028,18 +18056,29 @@
       <w:bookmarkStart w:id="193" w:name="_Toc450577077"/>
       <w:bookmarkStart w:id="194" w:name="_Toc451507530"/>
       <w:bookmarkStart w:id="195" w:name="_Ref477516171"/>
-      <w:r>
-        <w:rPr>
-          <w:noProof w:val="0"/>
-          <w:lang w:val="en-US"/>
-        </w:rPr>
-        <w:t>javax.json.bind.annotation.JsonbTransient</w:t>
+      <w:proofErr w:type="spellStart"/>
+      <w:proofErr w:type="gramStart"/>
+      <w:r>
+        <w:rPr>
+          <w:noProof w:val="0"/>
+          <w:lang w:val="en-US"/>
+        </w:rPr>
+        <w:t>javax.json</w:t>
+      </w:r>
+      <w:proofErr w:type="gramEnd"/>
+      <w:r>
+        <w:rPr>
+          <w:noProof w:val="0"/>
+          <w:lang w:val="en-US"/>
+        </w:rPr>
+        <w:t>.bind.annotation.JsonbTransient</w:t>
       </w:r>
       <w:bookmarkEnd w:id="191"/>
       <w:bookmarkEnd w:id="192"/>
       <w:bookmarkEnd w:id="193"/>
       <w:bookmarkEnd w:id="194"/>
       <w:bookmarkEnd w:id="195"/>
+      <w:proofErr w:type="spellEnd"/>
     </w:p>
     <w:p>
       <w:pPr>
@@ -17155,8 +18194,17 @@
           <w:noProof w:val="0"/>
           <w:lang w:val="en-GB"/>
         </w:rPr>
-        <w:t xml:space="preserve"> is annotated with @JsonbTransient</w:t>
-      </w:r>
+        <w:t xml:space="preserve"> is annotated with @</w:t>
+      </w:r>
+      <w:proofErr w:type="spellStart"/>
+      <w:r>
+        <w:rPr>
+          <w:noProof w:val="0"/>
+          <w:lang w:val="en-GB"/>
+        </w:rPr>
+        <w:t>JsonbTransient</w:t>
+      </w:r>
+      <w:proofErr w:type="spellEnd"/>
     </w:p>
     <w:p>
       <w:pPr>
@@ -17270,8 +18318,17 @@
           <w:noProof w:val="0"/>
           <w:lang w:val="en-GB"/>
         </w:rPr>
-        <w:t xml:space="preserve"> with @JsonbTransient</w:t>
-      </w:r>
+        <w:t xml:space="preserve"> with @</w:t>
+      </w:r>
+      <w:proofErr w:type="spellStart"/>
+      <w:r>
+        <w:rPr>
+          <w:noProof w:val="0"/>
+          <w:lang w:val="en-GB"/>
+        </w:rPr>
+        <w:t>JsonbTransient</w:t>
+      </w:r>
+      <w:proofErr w:type="spellEnd"/>
     </w:p>
     <w:p>
       <w:pPr>
@@ -17364,8 +18421,17 @@
           <w:noProof w:val="0"/>
           <w:lang w:val="en-GB"/>
         </w:rPr>
-        <w:t>with @JsonbTransient</w:t>
-      </w:r>
+        <w:t>with @</w:t>
+      </w:r>
+      <w:proofErr w:type="spellStart"/>
+      <w:r>
+        <w:rPr>
+          <w:noProof w:val="0"/>
+          <w:lang w:val="en-GB"/>
+        </w:rPr>
+        <w:t>JsonbTransient</w:t>
+      </w:r>
+      <w:proofErr w:type="spellEnd"/>
     </w:p>
     <w:p>
       <w:pPr>
@@ -17412,16 +18478,27 @@
       <w:bookmarkStart w:id="196" w:name="_Toc449557380"/>
       <w:bookmarkStart w:id="197" w:name="_Toc450577078"/>
       <w:bookmarkStart w:id="198" w:name="_Toc451507531"/>
-      <w:r>
-        <w:rPr>
-          <w:noProof w:val="0"/>
-          <w:lang w:val="en-US"/>
-        </w:rPr>
-        <w:t>javax.json.bind.annotation.JsonbProperty</w:t>
+      <w:proofErr w:type="spellStart"/>
+      <w:proofErr w:type="gramStart"/>
+      <w:r>
+        <w:rPr>
+          <w:noProof w:val="0"/>
+          <w:lang w:val="en-US"/>
+        </w:rPr>
+        <w:t>javax.json</w:t>
+      </w:r>
+      <w:proofErr w:type="gramEnd"/>
+      <w:r>
+        <w:rPr>
+          <w:noProof w:val="0"/>
+          <w:lang w:val="en-US"/>
+        </w:rPr>
+        <w:t>.bind.annotation.JsonbProperty</w:t>
       </w:r>
       <w:bookmarkEnd w:id="196"/>
       <w:bookmarkEnd w:id="197"/>
       <w:bookmarkEnd w:id="198"/>
+      <w:proofErr w:type="spellEnd"/>
     </w:p>
     <w:p>
       <w:pPr>
@@ -17627,16 +18704,27 @@
       <w:bookmarkStart w:id="199" w:name="_Toc449557381"/>
       <w:bookmarkStart w:id="200" w:name="_Toc450577079"/>
       <w:bookmarkStart w:id="201" w:name="_Toc451507532"/>
-      <w:r>
-        <w:rPr>
-          <w:noProof w:val="0"/>
-          <w:lang w:val="en-US"/>
-        </w:rPr>
-        <w:t>javax.json.bind.config.PropertyNamingStrategy</w:t>
+      <w:proofErr w:type="spellStart"/>
+      <w:proofErr w:type="gramStart"/>
+      <w:r>
+        <w:rPr>
+          <w:noProof w:val="0"/>
+          <w:lang w:val="en-US"/>
+        </w:rPr>
+        <w:t>javax.json</w:t>
+      </w:r>
+      <w:proofErr w:type="gramEnd"/>
+      <w:r>
+        <w:rPr>
+          <w:noProof w:val="0"/>
+          <w:lang w:val="en-US"/>
+        </w:rPr>
+        <w:t>.bind.config.PropertyNamingStrategy</w:t>
       </w:r>
       <w:bookmarkEnd w:id="199"/>
       <w:bookmarkEnd w:id="200"/>
       <w:bookmarkEnd w:id="201"/>
+      <w:proofErr w:type="spellEnd"/>
     </w:p>
     <w:p>
       <w:pPr>
@@ -17653,14 +18741,26 @@
         </w:rPr>
         <w:t xml:space="preserve">To customize name translation of properties, JSON Binding provides </w:t>
       </w:r>
+      <w:proofErr w:type="spellStart"/>
+      <w:proofErr w:type="gramStart"/>
       <w:r>
         <w:rPr>
           <w:i/>
           <w:noProof w:val="0"/>
           <w:lang w:val="en-US"/>
         </w:rPr>
-        <w:t>javax.json.bind.config.PropertyNamingStrategy</w:t>
-      </w:r>
+        <w:t>javax.json</w:t>
+      </w:r>
+      <w:proofErr w:type="gramEnd"/>
+      <w:r>
+        <w:rPr>
+          <w:i/>
+          <w:noProof w:val="0"/>
+          <w:lang w:val="en-US"/>
+        </w:rPr>
+        <w:t>.bind.config.PropertyNamingStrategy</w:t>
+      </w:r>
+      <w:proofErr w:type="spellEnd"/>
       <w:r>
         <w:rPr>
           <w:noProof w:val="0"/>
@@ -17683,14 +18783,26 @@
         </w:rPr>
         <w:t xml:space="preserve">Interface </w:t>
       </w:r>
+      <w:proofErr w:type="spellStart"/>
+      <w:proofErr w:type="gramStart"/>
       <w:r>
         <w:rPr>
           <w:i/>
           <w:noProof w:val="0"/>
           <w:lang w:val="en-US"/>
         </w:rPr>
-        <w:t>javax.json.bind.config.PropertyNamingStrategy</w:t>
-      </w:r>
+        <w:t>javax.json</w:t>
+      </w:r>
+      <w:proofErr w:type="gramEnd"/>
+      <w:r>
+        <w:rPr>
+          <w:i/>
+          <w:noProof w:val="0"/>
+          <w:lang w:val="en-US"/>
+        </w:rPr>
+        <w:t>.bind.config.PropertyNamingStrategy</w:t>
+      </w:r>
+      <w:proofErr w:type="spellEnd"/>
       <w:r>
         <w:rPr>
           <w:noProof w:val="0"/>
@@ -17784,7 +18896,23 @@
           <w:noProof w:val="0"/>
           <w:lang w:val="en-US"/>
         </w:rPr>
-        <w:t>The detailed description of property naming strategies can be found in javadoc.</w:t>
+        <w:t xml:space="preserve">The detailed description of property naming strategies can be found in </w:t>
+      </w:r>
+      <w:proofErr w:type="spellStart"/>
+      <w:r>
+        <w:rPr>
+          <w:noProof w:val="0"/>
+          <w:lang w:val="en-US"/>
+        </w:rPr>
+        <w:t>javadoc</w:t>
+      </w:r>
+      <w:proofErr w:type="spellEnd"/>
+      <w:r>
+        <w:rPr>
+          <w:noProof w:val="0"/>
+          <w:lang w:val="en-US"/>
+        </w:rPr>
+        <w:t>.</w:t>
       </w:r>
     </w:p>
     <w:p>
@@ -17801,14 +18929,44 @@
         </w:rPr>
         <w:t xml:space="preserve">The way to set custom property naming strategy is to use </w:t>
       </w:r>
+      <w:proofErr w:type="spellStart"/>
+      <w:proofErr w:type="gramStart"/>
       <w:r>
         <w:rPr>
           <w:i/>
           <w:noProof w:val="0"/>
           <w:lang w:val="en-US"/>
         </w:rPr>
-        <w:t>javax.json.bind.JsonbConfig::withPropertyNamingStrategy</w:t>
-      </w:r>
+        <w:t>javax.json</w:t>
+      </w:r>
+      <w:proofErr w:type="gramEnd"/>
+      <w:r>
+        <w:rPr>
+          <w:i/>
+          <w:noProof w:val="0"/>
+          <w:lang w:val="en-US"/>
+        </w:rPr>
+        <w:t>.bind.JsonbConfig</w:t>
+      </w:r>
+      <w:proofErr w:type="spellEnd"/>
+      <w:r>
+        <w:rPr>
+          <w:i/>
+          <w:noProof w:val="0"/>
+          <w:lang w:val="en-US"/>
+        </w:rPr>
+        <w:t>::</w:t>
+      </w:r>
+      <w:proofErr w:type="spellStart"/>
+      <w:r>
+        <w:rPr>
+          <w:i/>
+          <w:noProof w:val="0"/>
+          <w:lang w:val="en-US"/>
+        </w:rPr>
+        <w:t>withPropertyNamingStrategy</w:t>
+      </w:r>
+      <w:proofErr w:type="spellEnd"/>
       <w:r>
         <w:rPr>
           <w:noProof w:val="0"/>
@@ -18098,7 +19256,23 @@
           <w:noProof w:val="0"/>
           <w:lang w:val="en-US"/>
         </w:rPr>
-        <w:t>The detailed description of property order strategies can be found in javadoc.</w:t>
+        <w:t xml:space="preserve">The detailed description of property order strategies can be found in </w:t>
+      </w:r>
+      <w:proofErr w:type="spellStart"/>
+      <w:r>
+        <w:rPr>
+          <w:noProof w:val="0"/>
+          <w:lang w:val="en-US"/>
+        </w:rPr>
+        <w:t>javadoc</w:t>
+      </w:r>
+      <w:proofErr w:type="spellEnd"/>
+      <w:r>
+        <w:rPr>
+          <w:noProof w:val="0"/>
+          <w:lang w:val="en-US"/>
+        </w:rPr>
+        <w:t>.</w:t>
       </w:r>
     </w:p>
     <w:p>
@@ -18316,14 +19490,46 @@
           <w:noProof w:val="0"/>
           <w:lang w:val="en-US"/>
         </w:rPr>
-        <w:t xml:space="preserve"> and to set nillable parameter to true. Th</w:t>
-      </w:r>
-      <w:r>
-        <w:rPr>
-          <w:noProof w:val="0"/>
-          <w:lang w:val="en-US"/>
-        </w:rPr>
-        <w:t>e third option is to set config-</w:t>
+        <w:t xml:space="preserve"> and to set </w:t>
+      </w:r>
+      <w:proofErr w:type="spellStart"/>
+      <w:r>
+        <w:rPr>
+          <w:noProof w:val="0"/>
+          <w:lang w:val="en-US"/>
+        </w:rPr>
+        <w:t>nillable</w:t>
+      </w:r>
+      <w:proofErr w:type="spellEnd"/>
+      <w:r>
+        <w:rPr>
+          <w:noProof w:val="0"/>
+          <w:lang w:val="en-US"/>
+        </w:rPr>
+        <w:t xml:space="preserve"> parameter to true. Th</w:t>
+      </w:r>
+      <w:r>
+        <w:rPr>
+          <w:noProof w:val="0"/>
+          <w:lang w:val="en-US"/>
+        </w:rPr>
+        <w:t xml:space="preserve">e third option is to set </w:t>
+      </w:r>
+      <w:proofErr w:type="spellStart"/>
+      <w:r>
+        <w:rPr>
+          <w:noProof w:val="0"/>
+          <w:lang w:val="en-US"/>
+        </w:rPr>
+        <w:t>config</w:t>
+      </w:r>
+      <w:proofErr w:type="spellEnd"/>
+      <w:r>
+        <w:rPr>
+          <w:noProof w:val="0"/>
+          <w:lang w:val="en-US"/>
+        </w:rPr>
+        <w:t>-</w:t>
       </w:r>
       <w:r>
         <w:rPr>
@@ -18384,7 +19590,23 @@
           <w:noProof w:val="0"/>
           <w:lang w:val="en-US"/>
         </w:rPr>
-        <w:t>) on different level apply to the same field (or JavaBean property) or if there is config wide configuration and some annotation (</w:t>
+        <w:t xml:space="preserve">) on different level apply to the same field (or JavaBean property) or if there is </w:t>
+      </w:r>
+      <w:proofErr w:type="spellStart"/>
+      <w:r>
+        <w:rPr>
+          <w:noProof w:val="0"/>
+          <w:lang w:val="en-US"/>
+        </w:rPr>
+        <w:t>config</w:t>
+      </w:r>
+      <w:proofErr w:type="spellEnd"/>
+      <w:r>
+        <w:rPr>
+          <w:noProof w:val="0"/>
+          <w:lang w:val="en-US"/>
+        </w:rPr>
+        <w:t xml:space="preserve"> wide configuration and some annotation (</w:t>
       </w:r>
       <w:r>
         <w:rPr>
@@ -18436,7 +19658,23 @@
           <w:noProof w:val="0"/>
           <w:lang w:val="en-US"/>
         </w:rPr>
-        <w:t xml:space="preserve"> annotation with nillable = false, then </w:t>
+        <w:t xml:space="preserve"> annotation with </w:t>
+      </w:r>
+      <w:proofErr w:type="spellStart"/>
+      <w:r>
+        <w:rPr>
+          <w:noProof w:val="0"/>
+          <w:lang w:val="en-US"/>
+        </w:rPr>
+        <w:t>nillable</w:t>
+      </w:r>
+      <w:proofErr w:type="spellEnd"/>
+      <w:r>
+        <w:rPr>
+          <w:noProof w:val="0"/>
+          <w:lang w:val="en-US"/>
+        </w:rPr>
+        <w:t xml:space="preserve"> = false, then </w:t>
       </w:r>
       <w:r>
         <w:rPr>
@@ -18478,16 +19716,27 @@
       <w:bookmarkStart w:id="211" w:name="_Toc449557385"/>
       <w:bookmarkStart w:id="212" w:name="_Toc450577083"/>
       <w:bookmarkStart w:id="213" w:name="_Toc451507536"/>
-      <w:r>
-        <w:rPr>
-          <w:noProof w:val="0"/>
-          <w:lang w:val="en-US"/>
-        </w:rPr>
-        <w:t>javax.json.bind.annotation.JsonbNillable</w:t>
+      <w:proofErr w:type="spellStart"/>
+      <w:proofErr w:type="gramStart"/>
+      <w:r>
+        <w:rPr>
+          <w:noProof w:val="0"/>
+          <w:lang w:val="en-US"/>
+        </w:rPr>
+        <w:t>javax.json</w:t>
+      </w:r>
+      <w:proofErr w:type="gramEnd"/>
+      <w:r>
+        <w:rPr>
+          <w:noProof w:val="0"/>
+          <w:lang w:val="en-US"/>
+        </w:rPr>
+        <w:t>.bind.annotation.JsonbNillable</w:t>
       </w:r>
       <w:bookmarkEnd w:id="211"/>
       <w:bookmarkEnd w:id="212"/>
       <w:bookmarkEnd w:id="213"/>
+      <w:proofErr w:type="spellEnd"/>
     </w:p>
     <w:p>
       <w:pPr>
@@ -18953,21 +20202,46 @@
           <w:noProof w:val="0"/>
           <w:lang w:val="en-US"/>
         </w:rPr>
-        <w:t>To enforce strict compliance of serialized JSON documents, JSON Binding implementations MUST implement configuration option "jsonb.</w:t>
-      </w:r>
-      <w:r>
-        <w:rPr>
-          <w:noProof w:val="0"/>
-          <w:lang w:val="en-US"/>
-        </w:rPr>
-        <w:t>strict-</w:t>
-      </w:r>
-      <w:r>
-        <w:rPr>
-          <w:noProof w:val="0"/>
-          <w:lang w:val="en-US"/>
-        </w:rPr>
-        <w:t>ijson".</w:t>
+        <w:t>To enforce strict compliance of serialized JSON documents, JSON Binding implementations MUST implement configuration option "</w:t>
+      </w:r>
+      <w:proofErr w:type="spellStart"/>
+      <w:proofErr w:type="gramStart"/>
+      <w:r>
+        <w:rPr>
+          <w:noProof w:val="0"/>
+          <w:lang w:val="en-US"/>
+        </w:rPr>
+        <w:t>jsonb.</w:t>
+      </w:r>
+      <w:r>
+        <w:rPr>
+          <w:noProof w:val="0"/>
+          <w:lang w:val="en-US"/>
+        </w:rPr>
+        <w:t>strict</w:t>
+      </w:r>
+      <w:proofErr w:type="gramEnd"/>
+      <w:r>
+        <w:rPr>
+          <w:noProof w:val="0"/>
+          <w:lang w:val="en-US"/>
+        </w:rPr>
+        <w:t>-</w:t>
+      </w:r>
+      <w:r>
+        <w:rPr>
+          <w:noProof w:val="0"/>
+          <w:lang w:val="en-US"/>
+        </w:rPr>
+        <w:t>ijson</w:t>
+      </w:r>
+      <w:proofErr w:type="spellEnd"/>
+      <w:r>
+        <w:rPr>
+          <w:noProof w:val="0"/>
+          <w:lang w:val="en-US"/>
+        </w:rPr>
+        <w:t>".</w:t>
       </w:r>
     </w:p>
     <w:p>
@@ -19402,12 +20676,21 @@
         </w:rPr>
         <w:t xml:space="preserve">a </w:t>
       </w:r>
-      <w:r>
-        <w:rPr>
-          <w:noProof w:val="0"/>
-          <w:lang w:val="en-US"/>
-        </w:rPr>
-        <w:t xml:space="preserve">particular class this annotation is used for, otherwise </w:t>
+      <w:proofErr w:type="gramStart"/>
+      <w:r>
+        <w:rPr>
+          <w:noProof w:val="0"/>
+          <w:lang w:val="en-US"/>
+        </w:rPr>
+        <w:t>particular class</w:t>
+      </w:r>
+      <w:proofErr w:type="gramEnd"/>
+      <w:r>
+        <w:rPr>
+          <w:noProof w:val="0"/>
+          <w:lang w:val="en-US"/>
+        </w:rPr>
+        <w:t xml:space="preserve"> this annotation is used for, otherwise </w:t>
       </w:r>
       <w:r>
         <w:rPr>
@@ -19559,7 +20842,23 @@
           <w:noProof w:val="0"/>
           <w:lang w:val="en-US"/>
         </w:rPr>
-        <w:t xml:space="preserve"> In this case the proper mapping is NOT guaranteed.</w:t>
+        <w:t xml:space="preserve"> In this </w:t>
+      </w:r>
+      <w:proofErr w:type="gramStart"/>
+      <w:r>
+        <w:rPr>
+          <w:noProof w:val="0"/>
+          <w:lang w:val="en-US"/>
+        </w:rPr>
+        <w:t>case</w:t>
+      </w:r>
+      <w:proofErr w:type="gramEnd"/>
+      <w:r>
+        <w:rPr>
+          <w:noProof w:val="0"/>
+          <w:lang w:val="en-US"/>
+        </w:rPr>
+        <w:t xml:space="preserve"> the proper mapping is NOT guaranteed.</w:t>
       </w:r>
     </w:p>
     <w:p>
@@ -19850,6 +21149,7 @@
         </w:rPr>
         <w:t>“</w:t>
       </w:r>
+      <w:proofErr w:type="spellStart"/>
       <w:r>
         <w:rPr>
           <w:noProof w:val="0"/>
@@ -19857,6 +21157,7 @@
         </w:rPr>
         <w:t>unmappable</w:t>
       </w:r>
+      <w:proofErr w:type="spellEnd"/>
       <w:r>
         <w:rPr>
           <w:noProof w:val="0"/>
@@ -20015,7 +21316,23 @@
           <w:noProof w:val="0"/>
           <w:lang w:val="en-US"/>
         </w:rPr>
-        <w:t xml:space="preserve">On deserialization JSONB deserializes Adapted from JSON and converts it to Original using </w:t>
+        <w:t xml:space="preserve">On deserialization JSONB </w:t>
+      </w:r>
+      <w:proofErr w:type="spellStart"/>
+      <w:r>
+        <w:rPr>
+          <w:noProof w:val="0"/>
+          <w:lang w:val="en-US"/>
+        </w:rPr>
+        <w:t>deserializes</w:t>
+      </w:r>
+      <w:proofErr w:type="spellEnd"/>
+      <w:r>
+        <w:rPr>
+          <w:noProof w:val="0"/>
+          <w:lang w:val="en-US"/>
+        </w:rPr>
+        <w:t xml:space="preserve"> Adapted from JSON and converts it to Original using </w:t>
       </w:r>
       <w:r>
         <w:rPr>
@@ -20203,7 +21520,23 @@
           <w:noProof w:val="0"/>
           <w:lang w:val="en-US"/>
         </w:rPr>
-        <w:t xml:space="preserve"> is visible to all serialize/deserialize operations performed with given </w:t>
+        <w:t xml:space="preserve"> is visible to all serialize/</w:t>
+      </w:r>
+      <w:proofErr w:type="spellStart"/>
+      <w:r>
+        <w:rPr>
+          <w:noProof w:val="0"/>
+          <w:lang w:val="en-US"/>
+        </w:rPr>
+        <w:t>deserialize</w:t>
+      </w:r>
+      <w:proofErr w:type="spellEnd"/>
+      <w:r>
+        <w:rPr>
+          <w:noProof w:val="0"/>
+          <w:lang w:val="en-US"/>
+        </w:rPr>
+        <w:t xml:space="preserve"> operations performed with given </w:t>
       </w:r>
       <w:r>
         <w:rPr>
@@ -20229,7 +21562,23 @@
           <w:noProof w:val="0"/>
           <w:lang w:val="en-US"/>
         </w:rPr>
-        <w:t xml:space="preserve"> registered with annotation is visible to serialize/deserialize operation used only for </w:t>
+        <w:t xml:space="preserve"> registered with annotation is visible to serialize/</w:t>
+      </w:r>
+      <w:proofErr w:type="spellStart"/>
+      <w:r>
+        <w:rPr>
+          <w:noProof w:val="0"/>
+          <w:lang w:val="en-US"/>
+        </w:rPr>
+        <w:t>deserialize</w:t>
+      </w:r>
+      <w:proofErr w:type="spellEnd"/>
+      <w:r>
+        <w:rPr>
+          <w:noProof w:val="0"/>
+          <w:lang w:val="en-US"/>
+        </w:rPr>
+        <w:t xml:space="preserve"> operation used only for </w:t>
       </w:r>
       <w:r>
         <w:rPr>
@@ -20412,12 +21761,21 @@
         </w:rPr>
         <w:t xml:space="preserve"> method. This method </w:t>
       </w:r>
-      <w:r>
-        <w:rPr>
-          <w:noProof w:val="0"/>
-          <w:lang w:val="en-US"/>
-        </w:rPr>
-        <w:t xml:space="preserve">has to </w:t>
+      <w:proofErr w:type="gramStart"/>
+      <w:r>
+        <w:rPr>
+          <w:noProof w:val="0"/>
+          <w:lang w:val="en-US"/>
+        </w:rPr>
+        <w:t>has to</w:t>
+      </w:r>
+      <w:proofErr w:type="gramEnd"/>
+      <w:r>
+        <w:rPr>
+          <w:noProof w:val="0"/>
+          <w:lang w:val="en-US"/>
+        </w:rPr>
+        <w:t xml:space="preserve"> </w:t>
       </w:r>
       <w:r>
         <w:rPr>
@@ -20481,7 +21839,23 @@
           <w:noProof w:val="0"/>
           <w:lang w:val="en-US"/>
         </w:rPr>
-        <w:t xml:space="preserve"> interface. It is used to deserialize </w:t>
+        <w:t xml:space="preserve"> interface. It is used to </w:t>
+      </w:r>
+      <w:proofErr w:type="spellStart"/>
+      <w:r>
+        <w:rPr>
+          <w:noProof w:val="0"/>
+          <w:lang w:val="en-US"/>
+        </w:rPr>
+        <w:t>deserialize</w:t>
+      </w:r>
+      <w:proofErr w:type="spellEnd"/>
+      <w:r>
+        <w:rPr>
+          <w:noProof w:val="0"/>
+          <w:lang w:val="en-US"/>
+        </w:rPr>
+        <w:t xml:space="preserve"> </w:t>
       </w:r>
       <w:r>
         <w:rPr>
@@ -20516,6 +21890,7 @@
         </w:rPr>
         <w:t xml:space="preserve"> method. This method </w:t>
       </w:r>
+      <w:proofErr w:type="gramStart"/>
       <w:r>
         <w:rPr>
           <w:noProof w:val="0"/>
@@ -20523,12 +21898,29 @@
         </w:rPr>
         <w:t>has to</w:t>
       </w:r>
-      <w:r>
-        <w:rPr>
-          <w:noProof w:val="0"/>
-          <w:lang w:val="en-US"/>
-        </w:rPr>
-        <w:t xml:space="preserve"> contain a custom code to deserialize Original type using provided </w:t>
+      <w:proofErr w:type="gramEnd"/>
+      <w:r>
+        <w:rPr>
+          <w:noProof w:val="0"/>
+          <w:lang w:val="en-US"/>
+        </w:rPr>
+        <w:t xml:space="preserve"> contain a custom code to </w:t>
+      </w:r>
+      <w:proofErr w:type="spellStart"/>
+      <w:r>
+        <w:rPr>
+          <w:noProof w:val="0"/>
+          <w:lang w:val="en-US"/>
+        </w:rPr>
+        <w:t>deserialize</w:t>
+      </w:r>
+      <w:proofErr w:type="spellEnd"/>
+      <w:r>
+        <w:rPr>
+          <w:noProof w:val="0"/>
+          <w:lang w:val="en-US"/>
+        </w:rPr>
+        <w:t xml:space="preserve"> Original type using provided </w:t>
       </w:r>
       <w:r>
         <w:rPr>
@@ -20720,7 +22112,39 @@
           <w:noProof w:val="0"/>
           <w:lang w:val="en-US"/>
         </w:rPr>
-        <w:t>Implementations must provide a CDI support in serializers/deserializers to allow injection of CDI</w:t>
+        <w:t xml:space="preserve">Implementations must provide a CDI support in </w:t>
+      </w:r>
+      <w:proofErr w:type="spellStart"/>
+      <w:r>
+        <w:rPr>
+          <w:noProof w:val="0"/>
+          <w:lang w:val="en-US"/>
+        </w:rPr>
+        <w:t>serializers</w:t>
+      </w:r>
+      <w:proofErr w:type="spellEnd"/>
+      <w:r>
+        <w:rPr>
+          <w:noProof w:val="0"/>
+          <w:lang w:val="en-US"/>
+        </w:rPr>
+        <w:t>/</w:t>
+      </w:r>
+      <w:proofErr w:type="spellStart"/>
+      <w:r>
+        <w:rPr>
+          <w:noProof w:val="0"/>
+          <w:lang w:val="en-US"/>
+        </w:rPr>
+        <w:t>deserializers</w:t>
+      </w:r>
+      <w:proofErr w:type="spellEnd"/>
+      <w:r>
+        <w:rPr>
+          <w:noProof w:val="0"/>
+          <w:lang w:val="en-US"/>
+        </w:rPr>
+        <w:t xml:space="preserve"> to allow injection of CDI</w:t>
       </w:r>
       <w:r>
         <w:rPr>
@@ -21458,7 +22882,23 @@
           <w:noProof w:val="0"/>
           <w:lang w:val="en-US"/>
         </w:rPr>
-        <w:t>The detailed description of binary encoding strategies can be found in javadoc.</w:t>
+        <w:t xml:space="preserve">The detailed description of binary encoding strategies can be found in </w:t>
+      </w:r>
+      <w:proofErr w:type="spellStart"/>
+      <w:r>
+        <w:rPr>
+          <w:noProof w:val="0"/>
+          <w:lang w:val="en-US"/>
+        </w:rPr>
+        <w:t>javadoc</w:t>
+      </w:r>
+      <w:proofErr w:type="spellEnd"/>
+      <w:r>
+        <w:rPr>
+          <w:noProof w:val="0"/>
+          <w:lang w:val="en-US"/>
+        </w:rPr>
+        <w:t>.</w:t>
       </w:r>
     </w:p>
     <w:p>
@@ -23484,37 +24924,7 @@
         <w:sz w:val="20"/>
         <w:szCs w:val="24"/>
       </w:rPr>
-      <w:t xml:space="preserve"> 1.0 </w:t>
-    </w:r>
-    <w:r>
-      <w:rPr>
-        <w:sz w:val="20"/>
-        <w:szCs w:val="24"/>
-      </w:rPr>
-      <w:t xml:space="preserve">Proposed </w:t>
-    </w:r>
-    <w:r>
-      <w:rPr>
-        <w:sz w:val="20"/>
-        <w:szCs w:val="24"/>
-        <w:lang w:val="en-US"/>
-      </w:rPr>
-      <w:t>Final</w:t>
-    </w:r>
-    <w:r>
-      <w:rPr>
-        <w:sz w:val="20"/>
-        <w:szCs w:val="24"/>
-      </w:rPr>
-      <w:t xml:space="preserve"> </w:t>
-    </w:r>
-    <w:r>
-      <w:rPr>
-        <w:sz w:val="20"/>
-        <w:szCs w:val="24"/>
-        <w:lang w:val="en-US"/>
-      </w:rPr>
-      <w:t>Draft</w:t>
+      <w:t xml:space="preserve"> 1.0</w:t>
     </w:r>
     <w:r>
       <w:rPr>
@@ -23551,7 +24961,7 @@
         <w:szCs w:val="24"/>
         <w:lang w:val="en-US"/>
       </w:rPr>
-      <w:t>April 7, 2017</w:t>
+      <w:t>May 15, 2017</w:t>
     </w:r>
     <w:r>
       <w:rPr>
@@ -23603,7 +25013,7 @@
         <w:sz w:val="20"/>
         <w:szCs w:val="24"/>
       </w:rPr>
-      <w:t>25</w:t>
+      <w:t>1</w:t>
     </w:r>
     <w:r>
       <w:rPr>
@@ -23647,30 +25057,7 @@
         <w:sz w:val="20"/>
         <w:szCs w:val="24"/>
       </w:rPr>
-      <w:t xml:space="preserve"> 1.0 </w:t>
-    </w:r>
-    <w:r>
-      <w:rPr>
-        <w:sz w:val="20"/>
-        <w:szCs w:val="24"/>
-        <w:lang w:val="en-US"/>
-      </w:rPr>
-      <w:t>Proposed Final</w:t>
-    </w:r>
-    <w:r>
-      <w:rPr>
-        <w:sz w:val="20"/>
-        <w:szCs w:val="24"/>
-      </w:rPr>
-      <w:t xml:space="preserve"> </w:t>
-    </w:r>
-    <w:r>
-      <w:rPr>
-        <w:sz w:val="20"/>
-        <w:szCs w:val="24"/>
-        <w:lang w:val="en-US"/>
-      </w:rPr>
-      <w:t>Draft</w:t>
+      <w:t xml:space="preserve"> 1.0</w:t>
     </w:r>
     <w:r>
       <w:rPr>
@@ -23707,7 +25094,7 @@
         <w:szCs w:val="24"/>
         <w:lang w:val="en-US"/>
       </w:rPr>
-      <w:t>April 7, 2017</w:t>
+      <w:t>May 15, 2017</w:t>
     </w:r>
     <w:r>
       <w:rPr>
@@ -23795,7 +25182,7 @@
         <w:b/>
         <w:bCs/>
       </w:rPr>
-      <w:t>6</w:t>
+      <w:t>1</w:t>
     </w:r>
     <w:r>
       <w:fldChar w:fldCharType="end"/>
@@ -23819,7 +25206,7 @@
       <w:fldChar w:fldCharType="separate"/>
     </w:r>
     <w:r>
-      <w:t>Bibliography</w:t>
+      <w:t>Introduction</w:t>
     </w:r>
     <w:r>
       <w:fldChar w:fldCharType="end"/>
@@ -27855,6 +29242,7 @@
   <w:style w:type="character" w:default="1" w:styleId="DefaultParagraphFont">
     <w:name w:val="Default Paragraph Font"/>
     <w:uiPriority w:val="1"/>
+    <w:semiHidden/>
     <w:unhideWhenUsed/>
   </w:style>
   <w:style w:type="table" w:default="1" w:styleId="TableNormal">
@@ -29509,7 +30897,7 @@
 </file>
 
 <file path=customXml/itemProps1.xml><?xml version="1.0" encoding="utf-8"?>
-<ds:datastoreItem xmlns:ds="http://schemas.openxmlformats.org/officeDocument/2006/customXml" ds:itemID="{AD4FE5C9-743D-BB48-87D6-BFDCF0EEAE9C}">
+<ds:datastoreItem xmlns:ds="http://schemas.openxmlformats.org/officeDocument/2006/customXml" ds:itemID="{FF0B179A-A72A-284B-AB14-50E43A18CBCE}">
   <ds:schemaRefs>
     <ds:schemaRef ds:uri="http://schemas.openxmlformats.org/officeDocument/2006/bibliography"/>
   </ds:schemaRefs>

</xml_diff>

<commit_message>
Preparing for final release
Signed-off-by: Dmitry Kornilov <dmitry.kornilov@oracle.com>
</commit_message>
<xml_diff>
--- a/spec/spec.docx
+++ b/spec/spec.docx
@@ -97,7 +97,7 @@
           <w:szCs w:val="24"/>
           <w:lang w:val="en-US"/>
         </w:rPr>
-        <w:t>May 15, 2017</w:t>
+        <w:t>June 12, 2017</w:t>
       </w:r>
       <w:r>
         <w:rPr>
@@ -400,7 +400,7 @@
         <w:rPr>
           <w:lang w:val="en-US"/>
         </w:rPr>
-        <w:t>Proposed Final Draft</w:t>
+        <w:t>Final Release</w:t>
       </w:r>
       <w:r>
         <w:rPr>
@@ -418,7 +418,7 @@
         <w:rPr>
           <w:lang w:val="en-US"/>
         </w:rPr>
-        <w:t>April</w:t>
+        <w:t>June</w:t>
       </w:r>
       <w:r>
         <w:rPr>
@@ -2394,21 +2394,7 @@
                 <w:rStyle w:val="Hyperlink"/>
                 <w:lang w:val="en-US"/>
               </w:rPr>
-              <w:t>3.4.2 java.</w:t>
-            </w:r>
-            <w:r>
-              <w:rPr>
-                <w:rStyle w:val="Hyperlink"/>
-                <w:lang w:val="en-US"/>
-              </w:rPr>
-              <w:t>n</w:t>
-            </w:r>
-            <w:r>
-              <w:rPr>
-                <w:rStyle w:val="Hyperlink"/>
-                <w:lang w:val="en-US"/>
-              </w:rPr>
-              <w:t>et.URL, URI</w:t>
+              <w:t>3.4.2 java.net.URL, URI</w:t>
             </w:r>
             <w:r>
               <w:rPr>
@@ -2774,8 +2760,6 @@
               <w:fldChar w:fldCharType="end"/>
             </w:r>
           </w:hyperlink>
-          <w:bookmarkStart w:id="3" w:name="_GoBack"/>
-          <w:bookmarkEnd w:id="3"/>
         </w:p>
         <w:p>
           <w:pPr>
@@ -5894,7 +5878,7 @@
           <w:lang w:val="en-US"/>
         </w:rPr>
       </w:pPr>
-      <w:bookmarkStart w:id="4" w:name="_Toc451507479"/>
+      <w:bookmarkStart w:id="3" w:name="_Toc451507479"/>
       <w:r>
         <w:rPr>
           <w:noProof w:val="0"/>
@@ -5905,7 +5889,7 @@
       </w:r>
       <w:bookmarkEnd w:id="0"/>
       <w:bookmarkEnd w:id="1"/>
-      <w:bookmarkEnd w:id="4"/>
+      <w:bookmarkEnd w:id="3"/>
     </w:p>
     <w:p>
       <w:pPr>
@@ -5930,6 +5914,7 @@
           <w:id w:val="-1719743440"/>
           <w:citation/>
         </w:sdtPr>
+        <w:sdtEndPr/>
         <w:sdtContent>
           <w:r>
             <w:rPr>
@@ -6009,6 +5994,7 @@
           <w:id w:val="1486660654"/>
           <w:citation/>
         </w:sdtPr>
+        <w:sdtEndPr/>
         <w:sdtContent>
           <w:r>
             <w:rPr>
@@ -6067,6 +6053,7 @@
           <w:id w:val="-53704090"/>
           <w:citation/>
         </w:sdtPr>
+        <w:sdtEndPr/>
         <w:sdtContent>
           <w:r>
             <w:rPr>
@@ -6125,6 +6112,7 @@
           <w:id w:val="1860244623"/>
           <w:citation/>
         </w:sdtPr>
+        <w:sdtEndPr/>
         <w:sdtContent>
           <w:r>
             <w:rPr>
@@ -6166,9 +6154,9 @@
           <w:lang w:val="en-US"/>
         </w:rPr>
       </w:pPr>
-      <w:bookmarkStart w:id="5" w:name="_Toc449557331"/>
-      <w:bookmarkStart w:id="6" w:name="_Toc450577027"/>
-      <w:bookmarkStart w:id="7" w:name="_Toc451507480"/>
+      <w:bookmarkStart w:id="4" w:name="_Toc449557331"/>
+      <w:bookmarkStart w:id="5" w:name="_Toc450577027"/>
+      <w:bookmarkStart w:id="6" w:name="_Toc451507480"/>
       <w:r>
         <w:rPr>
           <w:noProof w:val="0"/>
@@ -6176,9 +6164,9 @@
         </w:rPr>
         <w:t>Status</w:t>
       </w:r>
+      <w:bookmarkEnd w:id="4"/>
       <w:bookmarkEnd w:id="5"/>
       <w:bookmarkEnd w:id="6"/>
-      <w:bookmarkEnd w:id="7"/>
     </w:p>
     <w:p>
       <w:pPr>
@@ -6372,9 +6360,9 @@
           <w:lang w:val="en-US"/>
         </w:rPr>
       </w:pPr>
-      <w:bookmarkStart w:id="8" w:name="_Toc449557332"/>
-      <w:bookmarkStart w:id="9" w:name="_Toc450577028"/>
-      <w:bookmarkStart w:id="10" w:name="_Toc451507481"/>
+      <w:bookmarkStart w:id="7" w:name="_Toc449557332"/>
+      <w:bookmarkStart w:id="8" w:name="_Toc450577028"/>
+      <w:bookmarkStart w:id="9" w:name="_Toc451507481"/>
       <w:r>
         <w:rPr>
           <w:noProof w:val="0"/>
@@ -6382,9 +6370,9 @@
         </w:rPr>
         <w:t>Goals</w:t>
       </w:r>
+      <w:bookmarkEnd w:id="7"/>
       <w:bookmarkEnd w:id="8"/>
       <w:bookmarkEnd w:id="9"/>
-      <w:bookmarkEnd w:id="10"/>
     </w:p>
     <w:p>
       <w:pPr>
@@ -6726,10 +6714,10 @@
           <w:lang w:val="en-US"/>
         </w:rPr>
       </w:pPr>
-      <w:bookmarkStart w:id="11" w:name="_Toc449557333"/>
-      <w:bookmarkStart w:id="12" w:name="_Toc450577029"/>
-      <w:bookmarkStart w:id="13" w:name="_Toc451507482"/>
-      <w:bookmarkStart w:id="14" w:name="_Ref453669726"/>
+      <w:bookmarkStart w:id="10" w:name="_Toc449557333"/>
+      <w:bookmarkStart w:id="11" w:name="_Toc450577029"/>
+      <w:bookmarkStart w:id="12" w:name="_Toc451507482"/>
+      <w:bookmarkStart w:id="13" w:name="_Ref453669726"/>
       <w:r>
         <w:rPr>
           <w:noProof w:val="0"/>
@@ -6737,10 +6725,10 @@
         </w:rPr>
         <w:t>Non-Goals</w:t>
       </w:r>
+      <w:bookmarkEnd w:id="10"/>
       <w:bookmarkEnd w:id="11"/>
       <w:bookmarkEnd w:id="12"/>
       <w:bookmarkEnd w:id="13"/>
-      <w:bookmarkEnd w:id="14"/>
     </w:p>
     <w:p>
       <w:pPr>
@@ -6866,9 +6854,9 @@
           <w:lang w:val="en-US"/>
         </w:rPr>
       </w:pPr>
-      <w:bookmarkStart w:id="15" w:name="_Toc449557334"/>
-      <w:bookmarkStart w:id="16" w:name="_Toc450577030"/>
-      <w:bookmarkStart w:id="17" w:name="_Toc451507483"/>
+      <w:bookmarkStart w:id="14" w:name="_Toc449557334"/>
+      <w:bookmarkStart w:id="15" w:name="_Toc450577030"/>
+      <w:bookmarkStart w:id="16" w:name="_Toc451507483"/>
       <w:r>
         <w:rPr>
           <w:noProof w:val="0"/>
@@ -6876,9 +6864,9 @@
         </w:rPr>
         <w:t>Conventions</w:t>
       </w:r>
+      <w:bookmarkEnd w:id="14"/>
       <w:bookmarkEnd w:id="15"/>
       <w:bookmarkEnd w:id="16"/>
-      <w:bookmarkEnd w:id="17"/>
     </w:p>
     <w:p>
       <w:pPr>
@@ -6910,6 +6898,7 @@
           <w:id w:val="2031523327"/>
           <w:citation/>
         </w:sdtPr>
+        <w:sdtEndPr/>
         <w:sdtContent>
           <w:r>
             <w:rPr>
@@ -7207,9 +7196,9 @@
           <w:lang w:val="en-US"/>
         </w:rPr>
       </w:pPr>
-      <w:bookmarkStart w:id="18" w:name="_Ref449712849"/>
-      <w:bookmarkStart w:id="19" w:name="_Toc450577031"/>
-      <w:bookmarkStart w:id="20" w:name="_Toc451507484"/>
+      <w:bookmarkStart w:id="17" w:name="_Ref449712849"/>
+      <w:bookmarkStart w:id="18" w:name="_Toc450577031"/>
+      <w:bookmarkStart w:id="19" w:name="_Toc451507484"/>
       <w:r>
         <w:rPr>
           <w:lang w:val="en-US"/>
@@ -7237,15 +7226,15 @@
       <w:r>
         <w:fldChar w:fldCharType="end"/>
       </w:r>
+      <w:bookmarkEnd w:id="17"/>
+      <w:r>
+        <w:rPr>
+          <w:lang w:val="en-US"/>
+        </w:rPr>
+        <w:t>: Example Java Code</w:t>
+      </w:r>
       <w:bookmarkEnd w:id="18"/>
-      <w:r>
-        <w:rPr>
-          <w:lang w:val="en-US"/>
-        </w:rPr>
-        <w:t>: Example Java Code</w:t>
-      </w:r>
       <w:bookmarkEnd w:id="19"/>
-      <w:bookmarkEnd w:id="20"/>
     </w:p>
     <w:p>
       <w:pPr>
@@ -7341,9 +7330,9 @@
           <w:lang w:val="en-US"/>
         </w:rPr>
       </w:pPr>
-      <w:bookmarkStart w:id="21" w:name="_Toc449557335"/>
-      <w:bookmarkStart w:id="22" w:name="_Toc450577032"/>
-      <w:bookmarkStart w:id="23" w:name="_Toc451507485"/>
+      <w:bookmarkStart w:id="20" w:name="_Toc449557335"/>
+      <w:bookmarkStart w:id="21" w:name="_Toc450577032"/>
+      <w:bookmarkStart w:id="22" w:name="_Toc451507485"/>
       <w:r>
         <w:rPr>
           <w:noProof w:val="0"/>
@@ -7352,9 +7341,9 @@
         <w:lastRenderedPageBreak/>
         <w:t>Terminology</w:t>
       </w:r>
+      <w:bookmarkEnd w:id="20"/>
       <w:bookmarkEnd w:id="21"/>
       <w:bookmarkEnd w:id="22"/>
-      <w:bookmarkEnd w:id="23"/>
     </w:p>
     <w:p>
       <w:pPr>
@@ -7480,9 +7469,9 @@
           <w:lang w:val="en-US"/>
         </w:rPr>
       </w:pPr>
-      <w:bookmarkStart w:id="24" w:name="_Toc449557336"/>
-      <w:bookmarkStart w:id="25" w:name="_Toc450577033"/>
-      <w:bookmarkStart w:id="26" w:name="_Toc451507486"/>
+      <w:bookmarkStart w:id="23" w:name="_Toc449557336"/>
+      <w:bookmarkStart w:id="24" w:name="_Toc450577033"/>
+      <w:bookmarkStart w:id="25" w:name="_Toc451507486"/>
       <w:r>
         <w:rPr>
           <w:noProof w:val="0"/>
@@ -7490,9 +7479,9 @@
         </w:rPr>
         <w:t>Expert Group Members</w:t>
       </w:r>
+      <w:bookmarkEnd w:id="23"/>
       <w:bookmarkEnd w:id="24"/>
       <w:bookmarkEnd w:id="25"/>
-      <w:bookmarkEnd w:id="26"/>
     </w:p>
     <w:p>
       <w:pPr>
@@ -7709,9 +7698,9 @@
           <w:lang w:val="en-US"/>
         </w:rPr>
       </w:pPr>
-      <w:bookmarkStart w:id="27" w:name="_Toc449557337"/>
-      <w:bookmarkStart w:id="28" w:name="_Toc450577034"/>
-      <w:bookmarkStart w:id="29" w:name="_Toc451507487"/>
+      <w:bookmarkStart w:id="26" w:name="_Toc449557337"/>
+      <w:bookmarkStart w:id="27" w:name="_Toc450577034"/>
+      <w:bookmarkStart w:id="28" w:name="_Toc451507487"/>
       <w:r>
         <w:rPr>
           <w:noProof w:val="0"/>
@@ -7719,24 +7708,33 @@
         </w:rPr>
         <w:t>Acknowledgements</w:t>
       </w:r>
+      <w:bookmarkEnd w:id="26"/>
       <w:bookmarkEnd w:id="27"/>
       <w:bookmarkEnd w:id="28"/>
+    </w:p>
+    <w:p>
+      <w:pPr>
+        <w:rPr>
+          <w:noProof w:val="0"/>
+          <w:lang w:val="en-US"/>
+        </w:rPr>
+      </w:pPr>
+      <w:proofErr w:type="gramStart"/>
+      <w:r>
+        <w:rPr>
+          <w:noProof w:val="0"/>
+          <w:lang w:val="en-US"/>
+        </w:rPr>
+        <w:t>During the cou</w:t>
+      </w:r>
+      <w:bookmarkStart w:id="29" w:name="_GoBack"/>
       <w:bookmarkEnd w:id="29"/>
-    </w:p>
-    <w:p>
-      <w:pPr>
-        <w:rPr>
-          <w:noProof w:val="0"/>
-          <w:lang w:val="en-US"/>
-        </w:rPr>
-      </w:pPr>
-      <w:proofErr w:type="gramStart"/>
-      <w:r>
-        <w:rPr>
-          <w:noProof w:val="0"/>
-          <w:lang w:val="en-US"/>
-        </w:rPr>
-        <w:t>During the course of</w:t>
+      <w:r>
+        <w:rPr>
+          <w:noProof w:val="0"/>
+          <w:lang w:val="en-US"/>
+        </w:rPr>
+        <w:t>rse of</w:t>
       </w:r>
       <w:proofErr w:type="gramEnd"/>
       <w:r>
@@ -8167,6 +8165,7 @@
           <w:id w:val="-2076885187"/>
           <w:citation/>
         </w:sdtPr>
+        <w:sdtEndPr/>
         <w:sdtContent>
           <w:r>
             <w:rPr>
@@ -8227,6 +8226,7 @@
           <w:id w:val="1779988984"/>
           <w:citation/>
         </w:sdtPr>
+        <w:sdtEndPr/>
         <w:sdtContent>
           <w:r>
             <w:rPr>
@@ -8287,6 +8287,7 @@
           <w:id w:val="1652249246"/>
           <w:citation/>
         </w:sdtPr>
+        <w:sdtEndPr/>
         <w:sdtContent>
           <w:r>
             <w:rPr>
@@ -8340,6 +8341,7 @@
           <w:id w:val="-1240250178"/>
           <w:citation/>
         </w:sdtPr>
+        <w:sdtEndPr/>
         <w:sdtContent>
           <w:r>
             <w:rPr>
@@ -8393,6 +8395,7 @@
           <w:id w:val="650026328"/>
           <w:citation/>
         </w:sdtPr>
+        <w:sdtEndPr/>
         <w:sdtContent>
           <w:r>
             <w:rPr>
@@ -8460,6 +8463,7 @@
           <w:id w:val="-1080748655"/>
           <w:citation/>
         </w:sdtPr>
+        <w:sdtEndPr/>
         <w:sdtContent>
           <w:r>
             <w:rPr>
@@ -8561,6 +8565,7 @@
           <w:id w:val="1075550474"/>
           <w:citation/>
         </w:sdtPr>
+        <w:sdtEndPr/>
         <w:sdtContent>
           <w:r>
             <w:rPr>
@@ -8873,6 +8878,7 @@
           <w:id w:val="-1745483"/>
           <w:citation/>
         </w:sdtPr>
+        <w:sdtEndPr/>
         <w:sdtContent>
           <w:r>
             <w:rPr>
@@ -14483,6 +14489,7 @@
           <w:id w:val="-1171098041"/>
           <w:citation/>
         </w:sdtPr>
+        <w:sdtEndPr/>
         <w:sdtContent>
           <w:r>
             <w:rPr>
@@ -15103,6 +15110,7 @@
           <w:id w:val="-378467806"/>
           <w:citation/>
         </w:sdtPr>
+        <w:sdtEndPr/>
         <w:sdtContent>
           <w:r>
             <w:rPr>
@@ -20072,6 +20080,7 @@
           <w:id w:val="-1070034651"/>
           <w:citation/>
         </w:sdtPr>
+        <w:sdtEndPr/>
         <w:sdtContent>
           <w:r>
             <w:rPr>
@@ -24250,8 +24259,8 @@
         <w:t>: Declared fields changed to class properties.</w:t>
       </w:r>
     </w:p>
-    <w:bookmarkStart w:id="262" w:name="_Toc450577098" w:displacedByCustomXml="next"/>
-    <w:bookmarkStart w:id="263" w:name="_Toc451507551" w:displacedByCustomXml="next"/>
+    <w:bookmarkStart w:id="262" w:name="_Toc451507551" w:displacedByCustomXml="next"/>
+    <w:bookmarkStart w:id="263" w:name="_Toc450577098" w:displacedByCustomXml="next"/>
     <w:sdt>
       <w:sdtPr>
         <w:rPr>
@@ -24267,6 +24276,7 @@
           <w:docPartUnique/>
         </w:docPartObj>
       </w:sdtPr>
+      <w:sdtEndPr/>
       <w:sdtContent>
         <w:p>
           <w:pPr>
@@ -24292,6 +24302,7 @@
             <w:id w:val="-1307006158"/>
             <w:bibliography/>
           </w:sdtPr>
+          <w:sdtEndPr/>
           <w:sdtContent>
             <w:p>
               <w:pPr>
@@ -24880,7 +24891,7 @@
         <w:sz w:val="20"/>
         <w:szCs w:val="24"/>
       </w:rPr>
-      <w:t>ii</w:t>
+      <w:t>vi</w:t>
     </w:r>
     <w:r>
       <w:rPr>
@@ -24961,7 +24972,7 @@
         <w:szCs w:val="24"/>
         <w:lang w:val="en-US"/>
       </w:rPr>
-      <w:t>May 15, 2017</w:t>
+      <w:t>June 12, 2017</w:t>
     </w:r>
     <w:r>
       <w:rPr>
@@ -25013,7 +25024,7 @@
         <w:sz w:val="20"/>
         <w:szCs w:val="24"/>
       </w:rPr>
-      <w:t>1</w:t>
+      <w:t>2</w:t>
     </w:r>
     <w:r>
       <w:rPr>
@@ -25094,7 +25105,7 @@
         <w:szCs w:val="24"/>
         <w:lang w:val="en-US"/>
       </w:rPr>
-      <w:t>May 15, 2017</w:t>
+      <w:t>June 12, 2017</w:t>
     </w:r>
     <w:r>
       <w:rPr>
@@ -30897,7 +30908,7 @@
 </file>
 
 <file path=customXml/itemProps1.xml><?xml version="1.0" encoding="utf-8"?>
-<ds:datastoreItem xmlns:ds="http://schemas.openxmlformats.org/officeDocument/2006/customXml" ds:itemID="{FF0B179A-A72A-284B-AB14-50E43A18CBCE}">
+<ds:datastoreItem xmlns:ds="http://schemas.openxmlformats.org/officeDocument/2006/customXml" ds:itemID="{9F9812CE-5A78-5C40-99D4-78A06995C307}">
   <ds:schemaRefs>
     <ds:schemaRef ds:uri="http://schemas.openxmlformats.org/officeDocument/2006/bibliography"/>
   </ds:schemaRefs>

</xml_diff>